<commit_message>
Update AVANCE PROYECTO FINAL.docx
</commit_message>
<xml_diff>
--- a/Informe/AVANCE PROYECTO FINAL.docx
+++ b/Informe/AVANCE PROYECTO FINAL.docx
@@ -1,6 +1,6 @@
 
 <file path=word/document.xml><?xml version="1.0" encoding="utf-8"?>
-<w:document xmlns:wpc="http://schemas.microsoft.com/office/word/2010/wordprocessingCanvas" xmlns:cx="http://schemas.microsoft.com/office/drawing/2014/chartex" xmlns:cx1="http://schemas.microsoft.com/office/drawing/2015/9/8/chartex" xmlns:cx2="http://schemas.microsoft.com/office/drawing/2015/10/21/chartex" xmlns:cx3="http://schemas.microsoft.com/office/drawing/2016/5/9/chartex" xmlns:cx4="http://schemas.microsoft.com/office/drawing/2016/5/10/chartex" xmlns:cx5="http://schemas.microsoft.com/office/drawing/2016/5/11/chartex" xmlns:cx6="http://schemas.microsoft.com/office/drawing/2016/5/12/chartex" xmlns:cx7="http://schemas.microsoft.com/office/drawing/2016/5/13/chartex" xmlns:cx8="http://schemas.microsoft.com/office/drawing/2016/5/14/chartex" xmlns:mc="http://schemas.openxmlformats.org/markup-compatibility/2006" xmlns:aink="http://schemas.microsoft.com/office/drawing/2016/ink" xmlns:am3d="http://schemas.microsoft.com/office/drawing/2017/model3d" xmlns:o="urn:schemas-microsoft-com:office:office" xmlns:oel="http://schemas.microsoft.com/office/2019/extlst" xmlns:r="http://schemas.openxmlformats.org/officeDocument/2006/relationships" xmlns:m="http://schemas.openxmlformats.org/officeDocument/2006/math" xmlns:v="urn:schemas-microsoft-com:vml" xmlns:wp14="http://schemas.microsoft.com/office/word/2010/wordprocessingDrawing" xmlns:wp="http://schemas.openxmlformats.org/drawingml/2006/wordprocessingDrawing" xmlns:w10="urn:schemas-microsoft-com:office:word" xmlns:w="http://schemas.openxmlformats.org/wordprocessingml/2006/main" xmlns:w14="http://schemas.microsoft.com/office/word/2010/wordml" xmlns:w15="http://schemas.microsoft.com/office/word/2012/wordml" xmlns:w16cex="http://schemas.microsoft.com/office/word/2018/wordml/cex" xmlns:w16cid="http://schemas.microsoft.com/office/word/2016/wordml/cid" xmlns:w16="http://schemas.microsoft.com/office/word/2018/wordml" xmlns:w16sdtdh="http://schemas.microsoft.com/office/word/2020/wordml/sdtdatahash" xmlns:w16se="http://schemas.microsoft.com/office/word/2015/wordml/symex" xmlns:wpg="http://schemas.microsoft.com/office/word/2010/wordprocessingGroup" xmlns:wpi="http://schemas.microsoft.com/office/word/2010/wordprocessingInk" xmlns:wne="http://schemas.microsoft.com/office/word/2006/wordml" xmlns:wps="http://schemas.microsoft.com/office/word/2010/wordprocessingShape" mc:Ignorable="w14 w15 w16se w16cid w16 w16cex w16sdtdh wp14">
+<w:document xmlns:wpc="http://schemas.microsoft.com/office/word/2010/wordprocessingCanvas" xmlns:cx="http://schemas.microsoft.com/office/drawing/2014/chartex" xmlns:cx1="http://schemas.microsoft.com/office/drawing/2015/9/8/chartex" xmlns:cx2="http://schemas.microsoft.com/office/drawing/2015/10/21/chartex" xmlns:cx3="http://schemas.microsoft.com/office/drawing/2016/5/9/chartex" xmlns:cx4="http://schemas.microsoft.com/office/drawing/2016/5/10/chartex" xmlns:cx5="http://schemas.microsoft.com/office/drawing/2016/5/11/chartex" xmlns:cx6="http://schemas.microsoft.com/office/drawing/2016/5/12/chartex" xmlns:cx7="http://schemas.microsoft.com/office/drawing/2016/5/13/chartex" xmlns:cx8="http://schemas.microsoft.com/office/drawing/2016/5/14/chartex" xmlns:mc="http://schemas.openxmlformats.org/markup-compatibility/2006" xmlns:aink="http://schemas.microsoft.com/office/drawing/2016/ink" xmlns:am3d="http://schemas.microsoft.com/office/drawing/2017/model3d" xmlns:o="urn:schemas-microsoft-com:office:office" xmlns:r="http://schemas.openxmlformats.org/officeDocument/2006/relationships" xmlns:m="http://schemas.openxmlformats.org/officeDocument/2006/math" xmlns:v="urn:schemas-microsoft-com:vml" xmlns:wp14="http://schemas.microsoft.com/office/word/2010/wordprocessingDrawing" xmlns:wp="http://schemas.openxmlformats.org/drawingml/2006/wordprocessingDrawing" xmlns:w10="urn:schemas-microsoft-com:office:word" xmlns:w="http://schemas.openxmlformats.org/wordprocessingml/2006/main" xmlns:w14="http://schemas.microsoft.com/office/word/2010/wordml" xmlns:w15="http://schemas.microsoft.com/office/word/2012/wordml" xmlns:w16cex="http://schemas.microsoft.com/office/word/2018/wordml/cex" xmlns:w16cid="http://schemas.microsoft.com/office/word/2016/wordml/cid" xmlns:w16="http://schemas.microsoft.com/office/word/2018/wordml" xmlns:w16sdtdh="http://schemas.microsoft.com/office/word/2020/wordml/sdtdatahash" xmlns:w16se="http://schemas.microsoft.com/office/word/2015/wordml/symex" xmlns:wpg="http://schemas.microsoft.com/office/word/2010/wordprocessingGroup" xmlns:wpi="http://schemas.microsoft.com/office/word/2010/wordprocessingInk" xmlns:wne="http://schemas.microsoft.com/office/word/2006/wordml" xmlns:wps="http://schemas.microsoft.com/office/word/2010/wordprocessingShape" mc:Ignorable="w14 w15 w16se w16cid w16 w16cex w16sdtdh wp14">
   <w:body>
     <w:p>
       <w:r>
@@ -138,76 +138,16 @@
           <w:sz w:val="40"/>
           <w:szCs w:val="40"/>
         </w:rPr>
-        <w:t>Implementación de un sistema web para mejorar</w:t>
-      </w:r>
-    </w:p>
-    <w:p>
-      <w:pPr>
-        <w:jc w:val="center"/>
+        <w:t xml:space="preserve">Implementación </w:t>
+      </w:r>
+      <w:r>
         <w:rPr>
           <w:b/>
           <w:bCs/>
           <w:sz w:val="40"/>
           <w:szCs w:val="40"/>
         </w:rPr>
-      </w:pPr>
-      <w:r>
-        <w:rPr>
-          <w:b/>
-          <w:bCs/>
-          <w:sz w:val="40"/>
-          <w:szCs w:val="40"/>
-        </w:rPr>
-        <w:t xml:space="preserve">el proceso de matrícula </w:t>
-      </w:r>
-      <w:r>
-        <w:rPr>
-          <w:b/>
-          <w:bCs/>
-          <w:sz w:val="40"/>
-          <w:szCs w:val="40"/>
-        </w:rPr>
-        <w:t>y la gestión administrativa en el colegio</w:t>
-      </w:r>
-    </w:p>
-    <w:p>
-      <w:pPr>
-        <w:jc w:val="center"/>
-        <w:rPr>
-          <w:b/>
-          <w:bCs/>
-          <w:sz w:val="40"/>
-          <w:szCs w:val="40"/>
-        </w:rPr>
-      </w:pPr>
-      <w:r>
-        <w:rPr>
-          <w:b/>
-          <w:bCs/>
-          <w:sz w:val="40"/>
-          <w:szCs w:val="40"/>
-        </w:rPr>
-        <w:t xml:space="preserve">"Daniel </w:t>
-      </w:r>
-      <w:proofErr w:type="spellStart"/>
-      <w:r>
-        <w:rPr>
-          <w:b/>
-          <w:bCs/>
-          <w:sz w:val="40"/>
-          <w:szCs w:val="40"/>
-        </w:rPr>
-        <w:t>Alomia</w:t>
-      </w:r>
-      <w:proofErr w:type="spellEnd"/>
-      <w:r>
-        <w:rPr>
-          <w:b/>
-          <w:bCs/>
-          <w:sz w:val="40"/>
-          <w:szCs w:val="40"/>
-        </w:rPr>
-        <w:t xml:space="preserve"> Robles"</w:t>
+        <w:t>de un sistema web para optimizar el control de asistencias y la gestión de reporte para el banco “MiBanco”</w:t>
       </w:r>
     </w:p>
     <w:p/>
@@ -245,28 +185,7 @@
           <w:sz w:val="32"/>
           <w:szCs w:val="32"/>
         </w:rPr>
-        <w:t xml:space="preserve">Carhuas Clemente, David Gustavo </w:t>
-      </w:r>
-      <w:r>
-        <w:rPr>
-          <w:sz w:val="32"/>
-          <w:szCs w:val="32"/>
-        </w:rPr>
-        <w:t xml:space="preserve">          </w:t>
-      </w:r>
-      <w:r>
-        <w:rPr>
-          <w:sz w:val="32"/>
-          <w:szCs w:val="32"/>
-        </w:rPr>
-        <w:t>U22231994</w:t>
-      </w:r>
-      <w:r>
-        <w:rPr>
-          <w:sz w:val="32"/>
-          <w:szCs w:val="32"/>
-        </w:rPr>
-        <w:t xml:space="preserve"> (100%)</w:t>
+        <w:t>Yalico Guevara, Pablo                              U21303670</w:t>
       </w:r>
     </w:p>
     <w:p>
@@ -279,6 +198,7 @@
         <w:rPr>
           <w:sz w:val="32"/>
           <w:szCs w:val="32"/>
+          <w:lang w:val="es-PE"/>
         </w:rPr>
       </w:pPr>
       <w:r>
@@ -286,74 +206,14 @@
           <w:sz w:val="32"/>
           <w:szCs w:val="32"/>
         </w:rPr>
-        <w:t xml:space="preserve">Palomino </w:t>
-      </w:r>
-      <w:proofErr w:type="spellStart"/>
+        <w:t>Prieto Huertas, Jose Alonso                      U</w:t>
+      </w:r>
       <w:r>
         <w:rPr>
           <w:sz w:val="32"/>
           <w:szCs w:val="32"/>
         </w:rPr>
-        <w:t>Martinez</w:t>
-      </w:r>
-      <w:proofErr w:type="spellEnd"/>
-      <w:r>
-        <w:rPr>
-          <w:sz w:val="32"/>
-          <w:szCs w:val="32"/>
-        </w:rPr>
-        <w:t xml:space="preserve">, Fernando </w:t>
-      </w:r>
-      <w:proofErr w:type="spellStart"/>
-      <w:r>
-        <w:rPr>
-          <w:sz w:val="32"/>
-          <w:szCs w:val="32"/>
-        </w:rPr>
-        <w:t>Joaquin</w:t>
-      </w:r>
-      <w:proofErr w:type="spellEnd"/>
-      <w:r>
-        <w:rPr>
-          <w:sz w:val="32"/>
-          <w:szCs w:val="32"/>
-        </w:rPr>
-        <w:t xml:space="preserve"> </w:t>
-      </w:r>
-      <w:r>
-        <w:rPr>
-          <w:sz w:val="32"/>
-          <w:szCs w:val="32"/>
-        </w:rPr>
-        <w:t xml:space="preserve">    </w:t>
-      </w:r>
-      <w:r>
-        <w:rPr>
-          <w:sz w:val="32"/>
-          <w:szCs w:val="32"/>
-        </w:rPr>
-        <w:t>U22209852</w:t>
-      </w:r>
-      <w:r>
-        <w:rPr>
-          <w:sz w:val="32"/>
-          <w:szCs w:val="32"/>
-        </w:rPr>
-        <w:t xml:space="preserve"> (</w:t>
-      </w:r>
-      <w:r>
-        <w:rPr>
-          <w:sz w:val="32"/>
-          <w:szCs w:val="32"/>
-        </w:rPr>
-        <w:t>80</w:t>
-      </w:r>
-      <w:r>
-        <w:rPr>
-          <w:sz w:val="32"/>
-          <w:szCs w:val="32"/>
-        </w:rPr>
-        <w:t>%)</w:t>
+        <w:t>21210429</w:t>
       </w:r>
     </w:p>
     <w:p>
@@ -366,118 +226,35 @@
         <w:rPr>
           <w:sz w:val="32"/>
           <w:szCs w:val="32"/>
-          <w:lang w:val="es-PE"/>
-        </w:rPr>
-      </w:pPr>
-      <w:proofErr w:type="spellStart"/>
+        </w:rPr>
+      </w:pPr>
       <w:r>
         <w:rPr>
           <w:sz w:val="32"/>
           <w:szCs w:val="32"/>
         </w:rPr>
-        <w:t>Ramirez</w:t>
-      </w:r>
-      <w:proofErr w:type="spellEnd"/>
+        <w:t xml:space="preserve">Taype Ccoicca, Joseph Ovido </w:t>
+      </w:r>
       <w:r>
         <w:rPr>
           <w:sz w:val="32"/>
           <w:szCs w:val="32"/>
         </w:rPr>
-        <w:t xml:space="preserve"> Palomino, Adriel                        U22203395</w:t>
+        <w:t xml:space="preserve">                  </w:t>
       </w:r>
       <w:r>
         <w:rPr>
           <w:sz w:val="32"/>
           <w:szCs w:val="32"/>
         </w:rPr>
-        <w:t xml:space="preserve"> (0%)</w:t>
-      </w:r>
-    </w:p>
-    <w:p>
-      <w:pPr>
-        <w:pStyle w:val="Prrafodelista"/>
-        <w:numPr>
-          <w:ilvl w:val="0"/>
-          <w:numId w:val="2"/>
-        </w:numPr>
+        <w:t>U21206633</w:t>
+      </w:r>
+      <w:r>
         <w:rPr>
           <w:sz w:val="32"/>
           <w:szCs w:val="32"/>
         </w:rPr>
-      </w:pPr>
-      <w:r>
-        <w:rPr>
-          <w:sz w:val="32"/>
-          <w:szCs w:val="32"/>
-        </w:rPr>
-        <w:t xml:space="preserve">Taype </w:t>
-      </w:r>
-      <w:proofErr w:type="spellStart"/>
-      <w:r>
-        <w:rPr>
-          <w:sz w:val="32"/>
-          <w:szCs w:val="32"/>
-        </w:rPr>
-        <w:t>Ccoicca</w:t>
-      </w:r>
-      <w:proofErr w:type="spellEnd"/>
-      <w:r>
-        <w:rPr>
-          <w:sz w:val="32"/>
-          <w:szCs w:val="32"/>
-        </w:rPr>
-        <w:t xml:space="preserve">, Joseph </w:t>
-      </w:r>
-      <w:proofErr w:type="spellStart"/>
-      <w:r>
-        <w:rPr>
-          <w:sz w:val="32"/>
-          <w:szCs w:val="32"/>
-        </w:rPr>
-        <w:t>Ovido</w:t>
-      </w:r>
-      <w:proofErr w:type="spellEnd"/>
-      <w:r>
-        <w:rPr>
-          <w:sz w:val="32"/>
-          <w:szCs w:val="32"/>
-        </w:rPr>
-        <w:t xml:space="preserve"> </w:t>
-      </w:r>
-      <w:r>
-        <w:rPr>
-          <w:sz w:val="32"/>
-          <w:szCs w:val="32"/>
-        </w:rPr>
-        <w:t xml:space="preserve">                  </w:t>
-      </w:r>
-      <w:r>
-        <w:rPr>
-          <w:sz w:val="32"/>
-          <w:szCs w:val="32"/>
-        </w:rPr>
-        <w:t>U21206633</w:t>
-      </w:r>
-      <w:r>
-        <w:rPr>
-          <w:sz w:val="32"/>
-          <w:szCs w:val="32"/>
-        </w:rPr>
-        <w:t xml:space="preserve"> (8</w:t>
-      </w:r>
-      <w:r>
-        <w:rPr>
-          <w:sz w:val="32"/>
-          <w:szCs w:val="32"/>
-        </w:rPr>
-        <w:t>5</w:t>
-      </w:r>
-      <w:r>
-        <w:rPr>
-          <w:sz w:val="32"/>
-          <w:szCs w:val="32"/>
-        </w:rPr>
-        <w:t>%)</w:t>
+        <w:t xml:space="preserve"> </w:t>
       </w:r>
     </w:p>
     <w:p/>
@@ -557,23 +334,13 @@
           <w:szCs w:val="52"/>
         </w:rPr>
       </w:pPr>
-      <w:proofErr w:type="spellStart"/>
       <w:r>
         <w:rPr>
           <w:bCs/>
           <w:sz w:val="40"/>
           <w:szCs w:val="28"/>
         </w:rPr>
-        <w:t>Effio</w:t>
-      </w:r>
-      <w:proofErr w:type="spellEnd"/>
-      <w:r>
-        <w:rPr>
-          <w:bCs/>
-          <w:sz w:val="40"/>
-          <w:szCs w:val="28"/>
-        </w:rPr>
-        <w:t xml:space="preserve"> Gonzales, Carlos Alberto</w:t>
+        <w:t>Effio Gonzales, Carlos Alberto</w:t>
       </w:r>
     </w:p>
     <w:p/>
@@ -582,6 +349,7 @@
     <w:p/>
     <w:p/>
     <w:p/>
+    <w:p/>
     <w:p>
       <w:pPr>
         <w:ind w:left="2578" w:right="2578"/>
@@ -637,6 +405,7 @@
         <w:jc w:val="center"/>
         <w:rPr>
           <w:b/>
+          <w:spacing w:val="-4"/>
           <w:sz w:val="32"/>
         </w:rPr>
       </w:pPr>
@@ -645,8 +414,7 @@
           <w:b/>
           <w:sz w:val="32"/>
         </w:rPr>
-        <w:lastRenderedPageBreak/>
-        <w:t>27</w:t>
+        <w:t>13</w:t>
       </w:r>
       <w:r>
         <w:rPr>
@@ -676,7 +444,7 @@
           <w:b/>
           <w:sz w:val="32"/>
         </w:rPr>
-        <w:t>Julio</w:t>
+        <w:t>Abril</w:t>
       </w:r>
       <w:r>
         <w:rPr>
@@ -707,8 +475,27 @@
           <w:spacing w:val="-4"/>
           <w:sz w:val="32"/>
         </w:rPr>
-        <w:t>2024</w:t>
-      </w:r>
+        <w:t>202</w:t>
+      </w:r>
+      <w:r>
+        <w:rPr>
+          <w:b/>
+          <w:spacing w:val="-4"/>
+          <w:sz w:val="32"/>
+        </w:rPr>
+        <w:t>5</w:t>
+      </w:r>
+    </w:p>
+    <w:p>
+      <w:pPr>
+        <w:spacing w:before="189"/>
+        <w:ind w:left="2578" w:right="2579"/>
+        <w:jc w:val="center"/>
+        <w:rPr>
+          <w:b/>
+          <w:sz w:val="32"/>
+        </w:rPr>
+      </w:pPr>
     </w:p>
     <w:sdt>
       <w:sdtPr>
@@ -2539,15 +2326,7 @@
         <w:pStyle w:val="APA7"/>
       </w:pPr>
       <w:r>
-        <w:t xml:space="preserve">En este contexto, la implementación de un sistema web para la matrícula escolar en el colegio "Daniel </w:t>
-      </w:r>
-      <w:proofErr w:type="spellStart"/>
-      <w:r>
-        <w:t>Alomia</w:t>
-      </w:r>
-      <w:proofErr w:type="spellEnd"/>
-      <w:r>
-        <w:t xml:space="preserve"> Robles" no solo representa una mejora técnica, sino un paso importante hacia una educación más accesible y eficiente. El objetivo del proyecto es facilitar la inscripción y gestión</w:t>
+        <w:t>En este contexto, la implementación de un sistema web para la matrícula escolar en el colegio "Daniel Alomia Robles" no solo representa una mejora técnica, sino un paso importante hacia una educación más accesible y eficiente. El objetivo del proyecto es facilitar la inscripción y gestión</w:t>
       </w:r>
       <w:r>
         <w:rPr>
@@ -2733,1015 +2512,998 @@
         <w:pStyle w:val="APA7"/>
       </w:pPr>
       <w:r>
-        <w:t xml:space="preserve">El problema dentro del colegio “Daniel </w:t>
-      </w:r>
-      <w:proofErr w:type="spellStart"/>
+        <w:t>El problema dentro del colegio “Daniel Alomia Robles” es que a los padres se les dificulta realizar</w:t>
+      </w:r>
+      <w:r>
+        <w:rPr>
+          <w:spacing w:val="-2"/>
+        </w:rPr>
+        <w:t xml:space="preserve"> </w:t>
+      </w:r>
+      <w:r>
+        <w:t>la</w:t>
+      </w:r>
+      <w:r>
+        <w:rPr>
+          <w:spacing w:val="-3"/>
+        </w:rPr>
+        <w:t xml:space="preserve"> </w:t>
+      </w:r>
+      <w:r>
+        <w:t>matrícula</w:t>
+      </w:r>
+      <w:r>
+        <w:rPr>
+          <w:spacing w:val="-2"/>
+        </w:rPr>
+        <w:t xml:space="preserve"> </w:t>
+      </w:r>
+      <w:r>
+        <w:t>de</w:t>
+      </w:r>
+      <w:r>
+        <w:rPr>
+          <w:spacing w:val="-3"/>
+        </w:rPr>
+        <w:t xml:space="preserve"> </w:t>
+      </w:r>
+      <w:r>
+        <w:t>sus</w:t>
+      </w:r>
+      <w:r>
+        <w:rPr>
+          <w:spacing w:val="-2"/>
+        </w:rPr>
+        <w:t xml:space="preserve"> </w:t>
+      </w:r>
+      <w:r>
+        <w:t>hijos,</w:t>
+      </w:r>
+      <w:r>
+        <w:rPr>
+          <w:spacing w:val="-2"/>
+        </w:rPr>
+        <w:t xml:space="preserve"> </w:t>
+      </w:r>
+      <w:r>
+        <w:t>ya</w:t>
+      </w:r>
+      <w:r>
+        <w:rPr>
+          <w:spacing w:val="-3"/>
+        </w:rPr>
+        <w:t xml:space="preserve"> </w:t>
+      </w:r>
+      <w:r>
+        <w:t>que</w:t>
+      </w:r>
+      <w:r>
+        <w:rPr>
+          <w:spacing w:val="-3"/>
+        </w:rPr>
+        <w:t xml:space="preserve"> </w:t>
+      </w:r>
+      <w:r>
+        <w:t>el</w:t>
+      </w:r>
+      <w:r>
+        <w:rPr>
+          <w:spacing w:val="-2"/>
+        </w:rPr>
+        <w:t xml:space="preserve"> </w:t>
+      </w:r>
+      <w:r>
+        <w:t>colegio</w:t>
+      </w:r>
+      <w:r>
+        <w:rPr>
+          <w:spacing w:val="-2"/>
+        </w:rPr>
+        <w:t xml:space="preserve"> </w:t>
+      </w:r>
+      <w:r>
+        <w:t>las</w:t>
+      </w:r>
+      <w:r>
+        <w:rPr>
+          <w:spacing w:val="-2"/>
+        </w:rPr>
+        <w:t xml:space="preserve"> </w:t>
+      </w:r>
+      <w:r>
+        <w:t>realiza</w:t>
+      </w:r>
+      <w:r>
+        <w:rPr>
+          <w:spacing w:val="-3"/>
+        </w:rPr>
+        <w:t xml:space="preserve"> </w:t>
+      </w:r>
+      <w:r>
+        <w:t>de</w:t>
+      </w:r>
+      <w:r>
+        <w:rPr>
+          <w:spacing w:val="-3"/>
+        </w:rPr>
+        <w:t xml:space="preserve"> </w:t>
+      </w:r>
+      <w:r>
+        <w:t>manera</w:t>
+      </w:r>
+      <w:r>
+        <w:rPr>
+          <w:spacing w:val="-4"/>
+        </w:rPr>
+        <w:t xml:space="preserve"> </w:t>
+      </w:r>
+      <w:r>
+        <w:t>manual</w:t>
+      </w:r>
+      <w:r>
+        <w:rPr>
+          <w:spacing w:val="-2"/>
+        </w:rPr>
+        <w:t xml:space="preserve"> </w:t>
+      </w:r>
+      <w:r>
+        <w:t>a</w:t>
+      </w:r>
+      <w:r>
+        <w:rPr>
+          <w:spacing w:val="-2"/>
+        </w:rPr>
+        <w:t xml:space="preserve"> </w:t>
+      </w:r>
+      <w:r>
+        <w:t>base</w:t>
+      </w:r>
+      <w:r>
+        <w:rPr>
+          <w:spacing w:val="-3"/>
+        </w:rPr>
+        <w:t xml:space="preserve"> </w:t>
+      </w:r>
+      <w:r>
+        <w:t>de</w:t>
+      </w:r>
+      <w:r>
+        <w:rPr>
+          <w:spacing w:val="-3"/>
+        </w:rPr>
+        <w:t xml:space="preserve"> </w:t>
+      </w:r>
+      <w:r>
+        <w:t>un registro escrito a mano en grandes libretas separadas por años, esto no solo dificulta a los padres de familia y quienes tengan que llevar cuenta de estos registros constantes. A esto</w:t>
+      </w:r>
+      <w:r>
+        <w:rPr>
+          <w:spacing w:val="-3"/>
+        </w:rPr>
+        <w:t xml:space="preserve"> </w:t>
+      </w:r>
+      <w:r>
+        <w:t>le</w:t>
+      </w:r>
+      <w:r>
+        <w:rPr>
+          <w:spacing w:val="-1"/>
+        </w:rPr>
+        <w:t xml:space="preserve"> </w:t>
+      </w:r>
+      <w:r>
+        <w:t>tenemos que</w:t>
+      </w:r>
+      <w:r>
+        <w:rPr>
+          <w:spacing w:val="-2"/>
+        </w:rPr>
+        <w:t xml:space="preserve"> </w:t>
+      </w:r>
+      <w:r>
+        <w:t>agregar</w:t>
+      </w:r>
+      <w:r>
+        <w:rPr>
+          <w:spacing w:val="1"/>
+        </w:rPr>
+        <w:t xml:space="preserve"> </w:t>
+      </w:r>
+      <w:r>
+        <w:t>que</w:t>
+      </w:r>
+      <w:r>
+        <w:rPr>
+          <w:spacing w:val="-1"/>
+        </w:rPr>
+        <w:t xml:space="preserve"> </w:t>
+      </w:r>
+      <w:r>
+        <w:t>se</w:t>
+      </w:r>
+      <w:r>
+        <w:rPr>
+          <w:spacing w:val="-1"/>
+        </w:rPr>
+        <w:t xml:space="preserve"> </w:t>
+      </w:r>
+      <w:r>
+        <w:t>dificulta</w:t>
+      </w:r>
+      <w:r>
+        <w:rPr>
+          <w:spacing w:val="-2"/>
+        </w:rPr>
+        <w:t xml:space="preserve"> </w:t>
+      </w:r>
+      <w:r>
+        <w:t>la búsqueda</w:t>
+      </w:r>
+      <w:r>
+        <w:rPr>
+          <w:spacing w:val="-1"/>
+        </w:rPr>
+        <w:t xml:space="preserve"> </w:t>
+      </w:r>
+      <w:r>
+        <w:t>de</w:t>
+      </w:r>
+      <w:r>
+        <w:rPr>
+          <w:spacing w:val="-2"/>
+        </w:rPr>
+        <w:t xml:space="preserve"> </w:t>
+      </w:r>
+      <w:r>
+        <w:t>información pasada</w:t>
+      </w:r>
+      <w:r>
+        <w:rPr>
+          <w:spacing w:val="-1"/>
+        </w:rPr>
+        <w:t xml:space="preserve"> </w:t>
+      </w:r>
+      <w:r>
+        <w:t>de</w:t>
+      </w:r>
+      <w:r>
+        <w:rPr>
+          <w:spacing w:val="1"/>
+        </w:rPr>
+        <w:t xml:space="preserve"> </w:t>
+      </w:r>
+      <w:r>
+        <w:rPr>
+          <w:spacing w:val="-2"/>
+        </w:rPr>
+        <w:t>algunos</w:t>
+      </w:r>
+      <w:r>
+        <w:t xml:space="preserve"> alumnos,</w:t>
+      </w:r>
+      <w:r>
+        <w:rPr>
+          <w:spacing w:val="-3"/>
+        </w:rPr>
+        <w:t xml:space="preserve"> </w:t>
+      </w:r>
+      <w:r>
+        <w:t>o</w:t>
+      </w:r>
+      <w:r>
+        <w:rPr>
+          <w:spacing w:val="-3"/>
+        </w:rPr>
+        <w:t xml:space="preserve"> </w:t>
+      </w:r>
+      <w:r>
+        <w:t>la</w:t>
+      </w:r>
+      <w:r>
+        <w:rPr>
+          <w:spacing w:val="-4"/>
+        </w:rPr>
+        <w:t xml:space="preserve"> </w:t>
+      </w:r>
+      <w:r>
+        <w:t>edición</w:t>
+      </w:r>
+      <w:r>
+        <w:rPr>
+          <w:spacing w:val="-3"/>
+        </w:rPr>
+        <w:t xml:space="preserve"> </w:t>
+      </w:r>
+      <w:r>
+        <w:t>de</w:t>
+      </w:r>
+      <w:r>
+        <w:rPr>
+          <w:spacing w:val="-2"/>
+        </w:rPr>
+        <w:t xml:space="preserve"> </w:t>
+      </w:r>
+      <w:r>
+        <w:t>datos</w:t>
+      </w:r>
+      <w:r>
+        <w:rPr>
+          <w:spacing w:val="-1"/>
+        </w:rPr>
+        <w:t xml:space="preserve"> </w:t>
+      </w:r>
+      <w:r>
+        <w:t>ya</w:t>
+      </w:r>
+      <w:r>
+        <w:rPr>
+          <w:spacing w:val="-4"/>
+        </w:rPr>
+        <w:t xml:space="preserve"> </w:t>
+      </w:r>
+      <w:r>
+        <w:t>que</w:t>
+      </w:r>
+      <w:r>
+        <w:rPr>
+          <w:spacing w:val="-4"/>
+        </w:rPr>
+        <w:t xml:space="preserve"> </w:t>
+      </w:r>
+      <w:r>
+        <w:t>para</w:t>
+      </w:r>
+      <w:r>
+        <w:rPr>
+          <w:spacing w:val="-5"/>
+        </w:rPr>
+        <w:t xml:space="preserve"> </w:t>
+      </w:r>
+      <w:r>
+        <w:t>esto</w:t>
+      </w:r>
+      <w:r>
+        <w:rPr>
+          <w:spacing w:val="-3"/>
+        </w:rPr>
+        <w:t xml:space="preserve"> </w:t>
+      </w:r>
+      <w:r>
+        <w:t>pudimos</w:t>
+      </w:r>
+      <w:r>
+        <w:rPr>
+          <w:spacing w:val="-3"/>
+        </w:rPr>
+        <w:t xml:space="preserve"> </w:t>
+      </w:r>
+      <w:r>
+        <w:t>percatarnos</w:t>
+      </w:r>
+      <w:r>
+        <w:rPr>
+          <w:spacing w:val="-3"/>
+        </w:rPr>
+        <w:t xml:space="preserve"> </w:t>
+      </w:r>
+      <w:r>
+        <w:t>de</w:t>
+      </w:r>
+      <w:r>
+        <w:rPr>
+          <w:spacing w:val="-2"/>
+        </w:rPr>
+        <w:t xml:space="preserve"> </w:t>
+      </w:r>
+      <w:r>
+        <w:t>que</w:t>
+      </w:r>
+      <w:r>
+        <w:rPr>
+          <w:spacing w:val="-4"/>
+        </w:rPr>
+        <w:t xml:space="preserve"> </w:t>
+      </w:r>
+      <w:r>
+        <w:t>utilizan</w:t>
+      </w:r>
+      <w:r>
+        <w:rPr>
+          <w:spacing w:val="-3"/>
+        </w:rPr>
+        <w:t xml:space="preserve"> </w:t>
+      </w:r>
+      <w:r>
+        <w:t>liquid</w:t>
+      </w:r>
+      <w:r>
+        <w:rPr>
+          <w:spacing w:val="-3"/>
+        </w:rPr>
+        <w:t xml:space="preserve"> </w:t>
+      </w:r>
+      <w:r>
+        <w:t>paper para borrar los datos y sobrescribir los nuevos, esto no solo complica la lectura correcta de los documentos, sino que también deteriora y desgasta las hojas. Se evidencio mucho más la necesidad</w:t>
+      </w:r>
+      <w:r>
+        <w:rPr>
+          <w:spacing w:val="-3"/>
+        </w:rPr>
+        <w:t xml:space="preserve"> </w:t>
+      </w:r>
+      <w:r>
+        <w:t>de</w:t>
+      </w:r>
+      <w:r>
+        <w:rPr>
+          <w:spacing w:val="-4"/>
+        </w:rPr>
+        <w:t xml:space="preserve"> </w:t>
+      </w:r>
+      <w:r>
+        <w:t>un</w:t>
+      </w:r>
+      <w:r>
+        <w:rPr>
+          <w:spacing w:val="-3"/>
+        </w:rPr>
+        <w:t xml:space="preserve"> </w:t>
+      </w:r>
+      <w:r>
+        <w:t>sistema</w:t>
+      </w:r>
+      <w:r>
+        <w:rPr>
+          <w:spacing w:val="-2"/>
+        </w:rPr>
+        <w:t xml:space="preserve"> </w:t>
+      </w:r>
+      <w:r>
+        <w:t>de</w:t>
+      </w:r>
+      <w:r>
+        <w:rPr>
+          <w:spacing w:val="-4"/>
+        </w:rPr>
+        <w:t xml:space="preserve"> </w:t>
+      </w:r>
+      <w:r>
+        <w:t>software</w:t>
+      </w:r>
+      <w:r>
+        <w:rPr>
+          <w:spacing w:val="-4"/>
+        </w:rPr>
+        <w:t xml:space="preserve"> </w:t>
+      </w:r>
+      <w:r>
+        <w:t>que</w:t>
+      </w:r>
+      <w:r>
+        <w:rPr>
+          <w:spacing w:val="-4"/>
+        </w:rPr>
+        <w:t xml:space="preserve"> </w:t>
+      </w:r>
+      <w:r>
+        <w:t>facilite</w:t>
+      </w:r>
+      <w:r>
+        <w:rPr>
+          <w:spacing w:val="-4"/>
+        </w:rPr>
+        <w:t xml:space="preserve"> </w:t>
+      </w:r>
+      <w:r>
+        <w:t>estas</w:t>
+      </w:r>
+      <w:r>
+        <w:rPr>
+          <w:spacing w:val="-3"/>
+        </w:rPr>
+        <w:t xml:space="preserve"> </w:t>
+      </w:r>
+      <w:r>
+        <w:t>acciones</w:t>
+      </w:r>
+      <w:r>
+        <w:rPr>
+          <w:spacing w:val="-2"/>
+        </w:rPr>
+        <w:t xml:space="preserve"> </w:t>
+      </w:r>
+      <w:r>
+        <w:t>en</w:t>
+      </w:r>
+      <w:r>
+        <w:rPr>
+          <w:spacing w:val="-3"/>
+        </w:rPr>
+        <w:t xml:space="preserve"> </w:t>
+      </w:r>
+      <w:r>
+        <w:t>el</w:t>
+      </w:r>
+      <w:r>
+        <w:rPr>
+          <w:spacing w:val="-3"/>
+        </w:rPr>
+        <w:t xml:space="preserve"> </w:t>
+      </w:r>
+      <w:r>
+        <w:t>pico</w:t>
+      </w:r>
+      <w:r>
+        <w:rPr>
+          <w:spacing w:val="-3"/>
+        </w:rPr>
+        <w:t xml:space="preserve"> </w:t>
+      </w:r>
+      <w:r>
+        <w:t>de</w:t>
+      </w:r>
+      <w:r>
+        <w:rPr>
+          <w:spacing w:val="-4"/>
+        </w:rPr>
+        <w:t xml:space="preserve"> </w:t>
+      </w:r>
+      <w:r>
+        <w:t>la</w:t>
+      </w:r>
+      <w:r>
+        <w:rPr>
+          <w:spacing w:val="-3"/>
+        </w:rPr>
+        <w:t xml:space="preserve"> </w:t>
+      </w:r>
+      <w:r>
+        <w:t>pandemia</w:t>
+      </w:r>
+      <w:r>
+        <w:rPr>
+          <w:spacing w:val="-4"/>
+        </w:rPr>
+        <w:t xml:space="preserve"> </w:t>
+      </w:r>
+      <w:r>
+        <w:t xml:space="preserve">donde segunda la nota de prensa de la página web nacional de artículos </w:t>
+      </w:r>
+      <w:r>
+        <w:t xml:space="preserve">del gobierno </w:t>
+      </w:r>
+      <w:r>
+        <w:t>se indica que cerca de</w:t>
+      </w:r>
+      <w:r>
+        <w:rPr>
+          <w:spacing w:val="-2"/>
+        </w:rPr>
+        <w:t xml:space="preserve"> </w:t>
+      </w:r>
+      <w:r>
+        <w:t>500’000</w:t>
+      </w:r>
+      <w:r>
+        <w:rPr>
+          <w:spacing w:val="-1"/>
+        </w:rPr>
+        <w:t xml:space="preserve"> </w:t>
+      </w:r>
+      <w:r>
+        <w:t>alumnos</w:t>
+      </w:r>
+      <w:r>
+        <w:rPr>
+          <w:spacing w:val="-2"/>
+        </w:rPr>
+        <w:t xml:space="preserve"> </w:t>
+      </w:r>
+      <w:r>
+        <w:t>de colegios</w:t>
+      </w:r>
+      <w:r>
+        <w:rPr>
+          <w:spacing w:val="-2"/>
+        </w:rPr>
+        <w:t xml:space="preserve"> </w:t>
+      </w:r>
+      <w:r>
+        <w:t>privados</w:t>
+      </w:r>
+      <w:r>
+        <w:rPr>
+          <w:spacing w:val="-2"/>
+        </w:rPr>
+        <w:t xml:space="preserve"> </w:t>
+      </w:r>
+      <w:r>
+        <w:t>se</w:t>
+      </w:r>
+      <w:r>
+        <w:rPr>
+          <w:spacing w:val="-1"/>
+        </w:rPr>
+        <w:t xml:space="preserve"> </w:t>
+      </w:r>
+      <w:r>
+        <w:t>pasaron</w:t>
+      </w:r>
+      <w:r>
+        <w:rPr>
+          <w:spacing w:val="1"/>
+        </w:rPr>
+        <w:t xml:space="preserve"> </w:t>
+      </w:r>
+      <w:r>
+        <w:t>a</w:t>
+      </w:r>
+      <w:r>
+        <w:rPr>
+          <w:spacing w:val="-2"/>
+        </w:rPr>
+        <w:t xml:space="preserve"> </w:t>
+      </w:r>
+      <w:r>
+        <w:t>colegios</w:t>
+      </w:r>
+      <w:r>
+        <w:rPr>
+          <w:spacing w:val="-1"/>
+        </w:rPr>
+        <w:t xml:space="preserve"> </w:t>
+      </w:r>
+      <w:r>
+        <w:t>públicos</w:t>
+      </w:r>
+      <w:r>
+        <w:rPr>
+          <w:spacing w:val="-1"/>
+        </w:rPr>
+        <w:t xml:space="preserve"> </w:t>
+      </w:r>
+      <w:r>
+        <w:t>durante</w:t>
+      </w:r>
+      <w:r>
+        <w:rPr>
+          <w:spacing w:val="-1"/>
+        </w:rPr>
+        <w:t xml:space="preserve"> </w:t>
+      </w:r>
+      <w:r>
+        <w:t>la</w:t>
+      </w:r>
+      <w:r>
+        <w:rPr>
+          <w:spacing w:val="-1"/>
+        </w:rPr>
+        <w:t xml:space="preserve"> </w:t>
+      </w:r>
+      <w:r>
+        <w:t>época</w:t>
+      </w:r>
+      <w:r>
+        <w:rPr>
+          <w:spacing w:val="-2"/>
+        </w:rPr>
+        <w:t xml:space="preserve"> </w:t>
+      </w:r>
+      <w:r>
+        <w:t>de</w:t>
+      </w:r>
+      <w:r>
+        <w:rPr>
+          <w:spacing w:val="-1"/>
+        </w:rPr>
+        <w:t xml:space="preserve"> </w:t>
+      </w:r>
+      <w:r>
+        <w:rPr>
+          <w:spacing w:val="-5"/>
+        </w:rPr>
+        <w:t>la</w:t>
+      </w:r>
+      <w:r>
+        <w:t xml:space="preserve"> pandemia</w:t>
+      </w:r>
+      <w:r>
+        <w:rPr>
+          <w:spacing w:val="-4"/>
+        </w:rPr>
+        <w:t xml:space="preserve"> </w:t>
+      </w:r>
+      <w:r>
+        <w:t>debido</w:t>
+      </w:r>
+      <w:r>
+        <w:rPr>
+          <w:spacing w:val="-3"/>
+        </w:rPr>
+        <w:t xml:space="preserve"> </w:t>
+      </w:r>
+      <w:r>
+        <w:t>a</w:t>
+      </w:r>
+      <w:r>
+        <w:rPr>
+          <w:spacing w:val="-3"/>
+        </w:rPr>
+        <w:t xml:space="preserve"> </w:t>
+      </w:r>
+      <w:r>
+        <w:t>la</w:t>
+      </w:r>
+      <w:r>
+        <w:rPr>
+          <w:spacing w:val="-4"/>
+        </w:rPr>
+        <w:t xml:space="preserve"> </w:t>
+      </w:r>
+      <w:r>
+        <w:t>alta</w:t>
+      </w:r>
+      <w:r>
+        <w:rPr>
+          <w:spacing w:val="-4"/>
+        </w:rPr>
+        <w:t xml:space="preserve"> </w:t>
+      </w:r>
+      <w:r>
+        <w:t>tasa</w:t>
+      </w:r>
+      <w:r>
+        <w:rPr>
+          <w:spacing w:val="-5"/>
+        </w:rPr>
+        <w:t xml:space="preserve"> </w:t>
+      </w:r>
+      <w:r>
+        <w:t>de</w:t>
+      </w:r>
+      <w:r>
+        <w:rPr>
+          <w:spacing w:val="-4"/>
+        </w:rPr>
+        <w:t xml:space="preserve"> </w:t>
+      </w:r>
+      <w:r>
+        <w:t>desempleo</w:t>
+      </w:r>
+      <w:r>
+        <w:rPr>
+          <w:spacing w:val="-3"/>
+        </w:rPr>
+        <w:t xml:space="preserve"> </w:t>
+      </w:r>
+      <w:r>
+        <w:t>que</w:t>
+      </w:r>
+      <w:r>
+        <w:rPr>
+          <w:spacing w:val="-2"/>
+        </w:rPr>
+        <w:t xml:space="preserve"> </w:t>
+      </w:r>
+      <w:r>
+        <w:t>surgió</w:t>
+      </w:r>
+      <w:r>
+        <w:rPr>
+          <w:spacing w:val="-3"/>
+        </w:rPr>
+        <w:t xml:space="preserve"> </w:t>
+      </w:r>
+      <w:r>
+        <w:t>durante</w:t>
+      </w:r>
+      <w:r>
+        <w:rPr>
+          <w:spacing w:val="-3"/>
+        </w:rPr>
+        <w:t xml:space="preserve"> </w:t>
+      </w:r>
+      <w:r>
+        <w:t>esa época.</w:t>
+      </w:r>
+      <w:r>
+        <w:rPr>
+          <w:spacing w:val="-1"/>
+        </w:rPr>
+        <w:t xml:space="preserve"> </w:t>
+      </w:r>
+      <w:r>
+        <w:t>Esto</w:t>
+      </w:r>
+      <w:r>
+        <w:rPr>
+          <w:spacing w:val="-3"/>
+        </w:rPr>
+        <w:t xml:space="preserve"> </w:t>
+      </w:r>
+      <w:r>
+        <w:t>causo</w:t>
+      </w:r>
+      <w:r>
+        <w:rPr>
+          <w:spacing w:val="-3"/>
+        </w:rPr>
+        <w:t xml:space="preserve"> </w:t>
+      </w:r>
+      <w:r>
+        <w:t>el</w:t>
+      </w:r>
+      <w:r>
+        <w:rPr>
+          <w:spacing w:val="-3"/>
+        </w:rPr>
+        <w:t xml:space="preserve"> </w:t>
+      </w:r>
+      <w:r>
+        <w:t>colapso de muchos servidores que no estaban preparados para albergar esa cantidad de usuarios según nos indica “Brayan Xavier Becerra” en el diario “La República” que el consumo de internet en el mundo aumentó 19,5% durante la pandemia de covid-19, eso nos mostró la falta que</w:t>
+      </w:r>
+      <w:r>
+        <w:rPr>
+          <w:spacing w:val="-4"/>
+        </w:rPr>
+        <w:t xml:space="preserve"> </w:t>
+      </w:r>
+      <w:r>
+        <w:t>nos</w:t>
+      </w:r>
+      <w:r>
+        <w:rPr>
+          <w:spacing w:val="-3"/>
+        </w:rPr>
+        <w:t xml:space="preserve"> </w:t>
+      </w:r>
+      <w:r>
+        <w:t>hace</w:t>
+      </w:r>
+      <w:r>
+        <w:rPr>
+          <w:spacing w:val="-4"/>
+        </w:rPr>
+        <w:t xml:space="preserve"> </w:t>
+      </w:r>
+      <w:r>
+        <w:t>la</w:t>
+      </w:r>
+      <w:r>
+        <w:rPr>
+          <w:spacing w:val="-4"/>
+        </w:rPr>
+        <w:t xml:space="preserve"> </w:t>
+      </w:r>
+      <w:r>
+        <w:t>tecnología</w:t>
+      </w:r>
+      <w:r>
+        <w:rPr>
+          <w:spacing w:val="-3"/>
+        </w:rPr>
+        <w:t xml:space="preserve"> </w:t>
+      </w:r>
+      <w:r>
+        <w:t>y</w:t>
+      </w:r>
+      <w:r>
+        <w:rPr>
+          <w:spacing w:val="-3"/>
+        </w:rPr>
+        <w:t xml:space="preserve"> </w:t>
+      </w:r>
+      <w:r>
+        <w:t>esto</w:t>
+      </w:r>
+      <w:r>
+        <w:rPr>
+          <w:spacing w:val="-3"/>
+        </w:rPr>
+        <w:t xml:space="preserve"> </w:t>
+      </w:r>
+      <w:r>
+        <w:t>ayudo</w:t>
+      </w:r>
+      <w:r>
+        <w:rPr>
+          <w:spacing w:val="-3"/>
+        </w:rPr>
+        <w:t xml:space="preserve"> </w:t>
+      </w:r>
+      <w:r>
+        <w:t>a</w:t>
+      </w:r>
+      <w:r>
+        <w:rPr>
+          <w:spacing w:val="-3"/>
+        </w:rPr>
+        <w:t xml:space="preserve"> </w:t>
+      </w:r>
+      <w:r>
+        <w:t>muchas</w:t>
+      </w:r>
+      <w:r>
+        <w:rPr>
+          <w:spacing w:val="-1"/>
+        </w:rPr>
+        <w:t xml:space="preserve"> </w:t>
+      </w:r>
+      <w:r>
+        <w:t>instituciones</w:t>
+      </w:r>
+      <w:r>
+        <w:rPr>
+          <w:spacing w:val="-2"/>
+        </w:rPr>
+        <w:t xml:space="preserve"> </w:t>
+      </w:r>
+      <w:r>
+        <w:t>tanto</w:t>
+      </w:r>
+      <w:r>
+        <w:rPr>
+          <w:spacing w:val="-3"/>
+        </w:rPr>
+        <w:t xml:space="preserve"> </w:t>
+      </w:r>
+      <w:r>
+        <w:t>públicas</w:t>
+      </w:r>
+      <w:r>
+        <w:rPr>
+          <w:spacing w:val="-3"/>
+        </w:rPr>
+        <w:t xml:space="preserve"> </w:t>
+      </w:r>
+      <w:r>
+        <w:t>como</w:t>
+      </w:r>
+      <w:r>
+        <w:rPr>
+          <w:spacing w:val="-1"/>
+        </w:rPr>
+        <w:t xml:space="preserve"> </w:t>
+      </w:r>
+      <w:r>
+        <w:t>Facebook, BCP y otras más a mejorar y actualizar sus tecnologías. Este ejemplo es el que busca seguir la institución</w:t>
+      </w:r>
+      <w:r>
+        <w:rPr>
+          <w:spacing w:val="-2"/>
+        </w:rPr>
+        <w:t xml:space="preserve"> </w:t>
+      </w:r>
+      <w:r>
+        <w:t>educativa</w:t>
+      </w:r>
+      <w:r>
+        <w:rPr>
+          <w:spacing w:val="-4"/>
+        </w:rPr>
+        <w:t xml:space="preserve"> </w:t>
+      </w:r>
+      <w:r>
+        <w:t>publica</w:t>
+      </w:r>
+      <w:r>
+        <w:rPr>
+          <w:spacing w:val="-4"/>
+        </w:rPr>
+        <w:t xml:space="preserve"> </w:t>
+      </w:r>
+      <w:r>
+        <w:t>“Daniel</w:t>
+      </w:r>
+      <w:r>
+        <w:rPr>
+          <w:spacing w:val="-2"/>
+        </w:rPr>
+        <w:t xml:space="preserve"> </w:t>
+      </w:r>
       <w:r>
         <w:t>Alomia</w:t>
       </w:r>
-      <w:proofErr w:type="spellEnd"/>
-      <w:r>
-        <w:t xml:space="preserve"> Robles” es que a los padres se les dificulta realizar</w:t>
-      </w:r>
-      <w:r>
-        <w:rPr>
-          <w:spacing w:val="-2"/>
-        </w:rPr>
-        <w:t xml:space="preserve"> </w:t>
-      </w:r>
-      <w:r>
-        <w:t>la</w:t>
-      </w:r>
-      <w:r>
-        <w:rPr>
-          <w:spacing w:val="-3"/>
-        </w:rPr>
-        <w:t xml:space="preserve"> </w:t>
-      </w:r>
-      <w:r>
-        <w:t>matrícula</w:t>
-      </w:r>
-      <w:r>
-        <w:rPr>
-          <w:spacing w:val="-2"/>
-        </w:rPr>
-        <w:t xml:space="preserve"> </w:t>
-      </w:r>
-      <w:r>
-        <w:t>de</w:t>
-      </w:r>
-      <w:r>
-        <w:rPr>
-          <w:spacing w:val="-3"/>
-        </w:rPr>
-        <w:t xml:space="preserve"> </w:t>
-      </w:r>
-      <w:r>
-        <w:t>sus</w:t>
-      </w:r>
-      <w:r>
-        <w:rPr>
-          <w:spacing w:val="-2"/>
-        </w:rPr>
-        <w:t xml:space="preserve"> </w:t>
-      </w:r>
-      <w:r>
-        <w:t>hijos,</w:t>
-      </w:r>
-      <w:r>
-        <w:rPr>
-          <w:spacing w:val="-2"/>
-        </w:rPr>
-        <w:t xml:space="preserve"> </w:t>
-      </w:r>
-      <w:r>
-        <w:t>ya</w:t>
-      </w:r>
-      <w:r>
-        <w:rPr>
-          <w:spacing w:val="-3"/>
-        </w:rPr>
-        <w:t xml:space="preserve"> </w:t>
-      </w:r>
-      <w:r>
-        <w:t>que</w:t>
-      </w:r>
-      <w:r>
-        <w:rPr>
-          <w:spacing w:val="-3"/>
-        </w:rPr>
-        <w:t xml:space="preserve"> </w:t>
-      </w:r>
-      <w:r>
-        <w:t>el</w:t>
-      </w:r>
-      <w:r>
-        <w:rPr>
-          <w:spacing w:val="-2"/>
-        </w:rPr>
-        <w:t xml:space="preserve"> </w:t>
-      </w:r>
-      <w:r>
-        <w:t>colegio</w:t>
-      </w:r>
-      <w:r>
-        <w:rPr>
-          <w:spacing w:val="-2"/>
-        </w:rPr>
-        <w:t xml:space="preserve"> </w:t>
-      </w:r>
-      <w:r>
-        <w:t>las</w:t>
-      </w:r>
-      <w:r>
-        <w:rPr>
-          <w:spacing w:val="-2"/>
-        </w:rPr>
-        <w:t xml:space="preserve"> </w:t>
-      </w:r>
-      <w:r>
-        <w:t>realiza</w:t>
-      </w:r>
-      <w:r>
-        <w:rPr>
-          <w:spacing w:val="-3"/>
-        </w:rPr>
-        <w:t xml:space="preserve"> </w:t>
-      </w:r>
-      <w:r>
-        <w:t>de</w:t>
-      </w:r>
-      <w:r>
-        <w:rPr>
-          <w:spacing w:val="-3"/>
-        </w:rPr>
-        <w:t xml:space="preserve"> </w:t>
-      </w:r>
-      <w:r>
-        <w:t>manera</w:t>
-      </w:r>
-      <w:r>
-        <w:rPr>
-          <w:spacing w:val="-4"/>
-        </w:rPr>
-        <w:t xml:space="preserve"> </w:t>
-      </w:r>
-      <w:r>
-        <w:t>manual</w:t>
-      </w:r>
-      <w:r>
-        <w:rPr>
-          <w:spacing w:val="-2"/>
-        </w:rPr>
-        <w:t xml:space="preserve"> </w:t>
-      </w:r>
-      <w:r>
-        <w:t>a</w:t>
-      </w:r>
-      <w:r>
-        <w:rPr>
-          <w:spacing w:val="-2"/>
-        </w:rPr>
-        <w:t xml:space="preserve"> </w:t>
-      </w:r>
-      <w:r>
-        <w:t>base</w:t>
-      </w:r>
-      <w:r>
-        <w:rPr>
-          <w:spacing w:val="-3"/>
-        </w:rPr>
-        <w:t xml:space="preserve"> </w:t>
-      </w:r>
-      <w:r>
-        <w:t>de</w:t>
-      </w:r>
-      <w:r>
-        <w:rPr>
-          <w:spacing w:val="-3"/>
-        </w:rPr>
-        <w:t xml:space="preserve"> </w:t>
-      </w:r>
-      <w:r>
-        <w:t>un registro escrito a mano en grandes libretas separadas por años, esto no solo dificulta a los padres de familia y quienes tengan que llevar cuenta de estos registros constantes. A esto</w:t>
-      </w:r>
-      <w:r>
-        <w:rPr>
-          <w:spacing w:val="-3"/>
-        </w:rPr>
-        <w:t xml:space="preserve"> </w:t>
-      </w:r>
-      <w:r>
-        <w:t>le</w:t>
-      </w:r>
-      <w:r>
-        <w:rPr>
-          <w:spacing w:val="-1"/>
-        </w:rPr>
-        <w:t xml:space="preserve"> </w:t>
-      </w:r>
-      <w:r>
-        <w:t>tenemos que</w:t>
-      </w:r>
-      <w:r>
-        <w:rPr>
-          <w:spacing w:val="-2"/>
-        </w:rPr>
-        <w:t xml:space="preserve"> </w:t>
-      </w:r>
-      <w:r>
-        <w:t>agregar</w:t>
-      </w:r>
-      <w:r>
-        <w:rPr>
-          <w:spacing w:val="1"/>
-        </w:rPr>
-        <w:t xml:space="preserve"> </w:t>
-      </w:r>
-      <w:r>
-        <w:t>que</w:t>
-      </w:r>
-      <w:r>
-        <w:rPr>
-          <w:spacing w:val="-1"/>
-        </w:rPr>
-        <w:t xml:space="preserve"> </w:t>
-      </w:r>
-      <w:r>
-        <w:t>se</w:t>
-      </w:r>
-      <w:r>
-        <w:rPr>
-          <w:spacing w:val="-1"/>
-        </w:rPr>
-        <w:t xml:space="preserve"> </w:t>
-      </w:r>
-      <w:r>
-        <w:t>dificulta</w:t>
-      </w:r>
-      <w:r>
-        <w:rPr>
-          <w:spacing w:val="-2"/>
-        </w:rPr>
-        <w:t xml:space="preserve"> </w:t>
-      </w:r>
-      <w:r>
-        <w:t>la búsqueda</w:t>
-      </w:r>
-      <w:r>
-        <w:rPr>
-          <w:spacing w:val="-1"/>
-        </w:rPr>
-        <w:t xml:space="preserve"> </w:t>
-      </w:r>
-      <w:r>
-        <w:t>de</w:t>
-      </w:r>
-      <w:r>
-        <w:rPr>
-          <w:spacing w:val="-2"/>
-        </w:rPr>
-        <w:t xml:space="preserve"> </w:t>
-      </w:r>
-      <w:r>
-        <w:t>información pasada</w:t>
-      </w:r>
-      <w:r>
-        <w:rPr>
-          <w:spacing w:val="-1"/>
-        </w:rPr>
-        <w:t xml:space="preserve"> </w:t>
-      </w:r>
-      <w:r>
-        <w:t>de</w:t>
-      </w:r>
-      <w:r>
-        <w:rPr>
-          <w:spacing w:val="1"/>
-        </w:rPr>
-        <w:t xml:space="preserve"> </w:t>
-      </w:r>
-      <w:r>
-        <w:rPr>
-          <w:spacing w:val="-2"/>
-        </w:rPr>
-        <w:t>algunos</w:t>
-      </w:r>
-      <w:r>
-        <w:t xml:space="preserve"> alumnos,</w:t>
-      </w:r>
-      <w:r>
-        <w:rPr>
-          <w:spacing w:val="-3"/>
-        </w:rPr>
-        <w:t xml:space="preserve"> </w:t>
-      </w:r>
-      <w:r>
-        <w:t>o</w:t>
-      </w:r>
-      <w:r>
-        <w:rPr>
-          <w:spacing w:val="-3"/>
-        </w:rPr>
-        <w:t xml:space="preserve"> </w:t>
-      </w:r>
-      <w:r>
-        <w:t>la</w:t>
-      </w:r>
-      <w:r>
-        <w:rPr>
-          <w:spacing w:val="-4"/>
-        </w:rPr>
-        <w:t xml:space="preserve"> </w:t>
-      </w:r>
-      <w:r>
-        <w:t>edición</w:t>
-      </w:r>
-      <w:r>
-        <w:rPr>
-          <w:spacing w:val="-3"/>
-        </w:rPr>
-        <w:t xml:space="preserve"> </w:t>
-      </w:r>
-      <w:r>
-        <w:t>de</w:t>
-      </w:r>
-      <w:r>
-        <w:rPr>
-          <w:spacing w:val="-2"/>
-        </w:rPr>
-        <w:t xml:space="preserve"> </w:t>
-      </w:r>
-      <w:r>
-        <w:t>datos</w:t>
-      </w:r>
-      <w:r>
-        <w:rPr>
-          <w:spacing w:val="-1"/>
-        </w:rPr>
-        <w:t xml:space="preserve"> </w:t>
-      </w:r>
-      <w:r>
-        <w:t>ya</w:t>
-      </w:r>
-      <w:r>
-        <w:rPr>
-          <w:spacing w:val="-4"/>
-        </w:rPr>
-        <w:t xml:space="preserve"> </w:t>
-      </w:r>
-      <w:r>
-        <w:t>que</w:t>
-      </w:r>
-      <w:r>
-        <w:rPr>
-          <w:spacing w:val="-4"/>
-        </w:rPr>
-        <w:t xml:space="preserve"> </w:t>
-      </w:r>
-      <w:r>
-        <w:t>para</w:t>
-      </w:r>
-      <w:r>
-        <w:rPr>
-          <w:spacing w:val="-5"/>
-        </w:rPr>
-        <w:t xml:space="preserve"> </w:t>
-      </w:r>
-      <w:r>
-        <w:t>esto</w:t>
-      </w:r>
-      <w:r>
-        <w:rPr>
-          <w:spacing w:val="-3"/>
-        </w:rPr>
-        <w:t xml:space="preserve"> </w:t>
-      </w:r>
-      <w:r>
-        <w:t>pudimos</w:t>
-      </w:r>
-      <w:r>
-        <w:rPr>
-          <w:spacing w:val="-3"/>
-        </w:rPr>
-        <w:t xml:space="preserve"> </w:t>
-      </w:r>
-      <w:r>
-        <w:t>percatarnos</w:t>
-      </w:r>
-      <w:r>
-        <w:rPr>
-          <w:spacing w:val="-3"/>
-        </w:rPr>
-        <w:t xml:space="preserve"> </w:t>
-      </w:r>
-      <w:r>
-        <w:t>de</w:t>
-      </w:r>
-      <w:r>
-        <w:rPr>
-          <w:spacing w:val="-2"/>
-        </w:rPr>
-        <w:t xml:space="preserve"> </w:t>
-      </w:r>
-      <w:r>
-        <w:t>que</w:t>
-      </w:r>
-      <w:r>
-        <w:rPr>
-          <w:spacing w:val="-4"/>
-        </w:rPr>
-        <w:t xml:space="preserve"> </w:t>
-      </w:r>
-      <w:r>
-        <w:t>utilizan</w:t>
-      </w:r>
-      <w:r>
-        <w:rPr>
-          <w:spacing w:val="-3"/>
-        </w:rPr>
-        <w:t xml:space="preserve"> </w:t>
-      </w:r>
-      <w:proofErr w:type="spellStart"/>
-      <w:r>
-        <w:t>liquid</w:t>
-      </w:r>
-      <w:proofErr w:type="spellEnd"/>
-      <w:r>
-        <w:rPr>
-          <w:spacing w:val="-3"/>
-        </w:rPr>
-        <w:t xml:space="preserve"> </w:t>
-      </w:r>
-      <w:proofErr w:type="spellStart"/>
-      <w:r>
-        <w:t>paper</w:t>
-      </w:r>
-      <w:proofErr w:type="spellEnd"/>
-      <w:r>
-        <w:t xml:space="preserve"> para borrar los datos y sobrescribir los nuevos, esto no solo complica la lectura correcta de los documentos, sino que también deteriora y desgasta las hojas. Se evidencio mucho más la necesidad</w:t>
-      </w:r>
-      <w:r>
-        <w:rPr>
-          <w:spacing w:val="-3"/>
-        </w:rPr>
-        <w:t xml:space="preserve"> </w:t>
-      </w:r>
-      <w:r>
-        <w:t>de</w:t>
-      </w:r>
-      <w:r>
-        <w:rPr>
-          <w:spacing w:val="-4"/>
-        </w:rPr>
-        <w:t xml:space="preserve"> </w:t>
-      </w:r>
-      <w:r>
-        <w:t>un</w:t>
-      </w:r>
-      <w:r>
-        <w:rPr>
-          <w:spacing w:val="-3"/>
-        </w:rPr>
-        <w:t xml:space="preserve"> </w:t>
-      </w:r>
-      <w:r>
-        <w:t>sistema</w:t>
-      </w:r>
-      <w:r>
-        <w:rPr>
-          <w:spacing w:val="-2"/>
-        </w:rPr>
-        <w:t xml:space="preserve"> </w:t>
-      </w:r>
-      <w:r>
-        <w:t>de</w:t>
-      </w:r>
-      <w:r>
-        <w:rPr>
-          <w:spacing w:val="-4"/>
-        </w:rPr>
-        <w:t xml:space="preserve"> </w:t>
-      </w:r>
-      <w:r>
-        <w:t>software</w:t>
-      </w:r>
-      <w:r>
-        <w:rPr>
-          <w:spacing w:val="-4"/>
-        </w:rPr>
-        <w:t xml:space="preserve"> </w:t>
-      </w:r>
-      <w:r>
-        <w:t>que</w:t>
-      </w:r>
-      <w:r>
-        <w:rPr>
-          <w:spacing w:val="-4"/>
-        </w:rPr>
-        <w:t xml:space="preserve"> </w:t>
-      </w:r>
-      <w:r>
-        <w:t>facilite</w:t>
-      </w:r>
-      <w:r>
-        <w:rPr>
-          <w:spacing w:val="-4"/>
-        </w:rPr>
-        <w:t xml:space="preserve"> </w:t>
-      </w:r>
-      <w:r>
-        <w:t>estas</w:t>
-      </w:r>
-      <w:r>
-        <w:rPr>
-          <w:spacing w:val="-3"/>
-        </w:rPr>
-        <w:t xml:space="preserve"> </w:t>
-      </w:r>
-      <w:r>
-        <w:t>acciones</w:t>
-      </w:r>
-      <w:r>
-        <w:rPr>
-          <w:spacing w:val="-2"/>
-        </w:rPr>
-        <w:t xml:space="preserve"> </w:t>
-      </w:r>
-      <w:r>
-        <w:t>en</w:t>
-      </w:r>
-      <w:r>
-        <w:rPr>
-          <w:spacing w:val="-3"/>
-        </w:rPr>
-        <w:t xml:space="preserve"> </w:t>
-      </w:r>
-      <w:r>
-        <w:t>el</w:t>
-      </w:r>
-      <w:r>
-        <w:rPr>
-          <w:spacing w:val="-3"/>
-        </w:rPr>
-        <w:t xml:space="preserve"> </w:t>
-      </w:r>
-      <w:r>
-        <w:t>pico</w:t>
-      </w:r>
-      <w:r>
-        <w:rPr>
-          <w:spacing w:val="-3"/>
-        </w:rPr>
-        <w:t xml:space="preserve"> </w:t>
-      </w:r>
-      <w:r>
-        <w:t>de</w:t>
-      </w:r>
-      <w:r>
-        <w:rPr>
-          <w:spacing w:val="-4"/>
-        </w:rPr>
-        <w:t xml:space="preserve"> </w:t>
-      </w:r>
-      <w:r>
-        <w:t>la</w:t>
-      </w:r>
-      <w:r>
-        <w:rPr>
-          <w:spacing w:val="-3"/>
-        </w:rPr>
-        <w:t xml:space="preserve"> </w:t>
-      </w:r>
-      <w:r>
-        <w:t>pandemia</w:t>
-      </w:r>
-      <w:r>
-        <w:rPr>
-          <w:spacing w:val="-4"/>
-        </w:rPr>
-        <w:t xml:space="preserve"> </w:t>
-      </w:r>
-      <w:r>
-        <w:t xml:space="preserve">donde segunda la nota de prensa de la página web nacional de artículos </w:t>
-      </w:r>
-      <w:r>
-        <w:t xml:space="preserve">del gobierno </w:t>
-      </w:r>
-      <w:r>
-        <w:t>se indica que cerca de</w:t>
-      </w:r>
-      <w:r>
-        <w:rPr>
-          <w:spacing w:val="-2"/>
-        </w:rPr>
-        <w:t xml:space="preserve"> </w:t>
-      </w:r>
-      <w:r>
-        <w:t>500’000</w:t>
-      </w:r>
-      <w:r>
-        <w:rPr>
-          <w:spacing w:val="-1"/>
-        </w:rPr>
-        <w:t xml:space="preserve"> </w:t>
-      </w:r>
-      <w:r>
-        <w:t>alumnos</w:t>
-      </w:r>
-      <w:r>
-        <w:rPr>
-          <w:spacing w:val="-2"/>
-        </w:rPr>
-        <w:t xml:space="preserve"> </w:t>
-      </w:r>
-      <w:r>
-        <w:t>de colegios</w:t>
-      </w:r>
-      <w:r>
-        <w:rPr>
-          <w:spacing w:val="-2"/>
-        </w:rPr>
-        <w:t xml:space="preserve"> </w:t>
-      </w:r>
-      <w:r>
-        <w:t>privados</w:t>
-      </w:r>
-      <w:r>
-        <w:rPr>
-          <w:spacing w:val="-2"/>
-        </w:rPr>
-        <w:t xml:space="preserve"> </w:t>
-      </w:r>
-      <w:r>
-        <w:t>se</w:t>
-      </w:r>
-      <w:r>
-        <w:rPr>
-          <w:spacing w:val="-1"/>
-        </w:rPr>
-        <w:t xml:space="preserve"> </w:t>
-      </w:r>
-      <w:r>
-        <w:t>pasaron</w:t>
-      </w:r>
-      <w:r>
-        <w:rPr>
-          <w:spacing w:val="1"/>
-        </w:rPr>
-        <w:t xml:space="preserve"> </w:t>
-      </w:r>
-      <w:r>
-        <w:t>a</w:t>
-      </w:r>
-      <w:r>
-        <w:rPr>
-          <w:spacing w:val="-2"/>
-        </w:rPr>
-        <w:t xml:space="preserve"> </w:t>
-      </w:r>
-      <w:r>
-        <w:t>colegios</w:t>
-      </w:r>
-      <w:r>
-        <w:rPr>
-          <w:spacing w:val="-1"/>
-        </w:rPr>
-        <w:t xml:space="preserve"> </w:t>
-      </w:r>
-      <w:r>
-        <w:t>públicos</w:t>
-      </w:r>
-      <w:r>
-        <w:rPr>
-          <w:spacing w:val="-1"/>
-        </w:rPr>
-        <w:t xml:space="preserve"> </w:t>
-      </w:r>
-      <w:r>
-        <w:t>durante</w:t>
-      </w:r>
-      <w:r>
-        <w:rPr>
-          <w:spacing w:val="-1"/>
-        </w:rPr>
-        <w:t xml:space="preserve"> </w:t>
-      </w:r>
-      <w:r>
-        <w:t>la</w:t>
-      </w:r>
-      <w:r>
-        <w:rPr>
-          <w:spacing w:val="-1"/>
-        </w:rPr>
-        <w:t xml:space="preserve"> </w:t>
-      </w:r>
-      <w:r>
-        <w:t>época</w:t>
-      </w:r>
-      <w:r>
-        <w:rPr>
-          <w:spacing w:val="-2"/>
-        </w:rPr>
-        <w:t xml:space="preserve"> </w:t>
-      </w:r>
-      <w:r>
-        <w:t>de</w:t>
-      </w:r>
-      <w:r>
-        <w:rPr>
-          <w:spacing w:val="-1"/>
-        </w:rPr>
-        <w:t xml:space="preserve"> </w:t>
-      </w:r>
-      <w:r>
-        <w:rPr>
-          <w:spacing w:val="-5"/>
-        </w:rPr>
-        <w:t>la</w:t>
-      </w:r>
-      <w:r>
-        <w:t xml:space="preserve"> pandemia</w:t>
-      </w:r>
-      <w:r>
-        <w:rPr>
-          <w:spacing w:val="-4"/>
-        </w:rPr>
-        <w:t xml:space="preserve"> </w:t>
-      </w:r>
-      <w:r>
-        <w:t>debido</w:t>
-      </w:r>
-      <w:r>
-        <w:rPr>
-          <w:spacing w:val="-3"/>
-        </w:rPr>
-        <w:t xml:space="preserve"> </w:t>
-      </w:r>
-      <w:r>
-        <w:t>a</w:t>
-      </w:r>
-      <w:r>
-        <w:rPr>
-          <w:spacing w:val="-3"/>
-        </w:rPr>
-        <w:t xml:space="preserve"> </w:t>
-      </w:r>
-      <w:r>
-        <w:t>la</w:t>
-      </w:r>
-      <w:r>
-        <w:rPr>
-          <w:spacing w:val="-4"/>
-        </w:rPr>
-        <w:t xml:space="preserve"> </w:t>
-      </w:r>
-      <w:r>
-        <w:t>alta</w:t>
-      </w:r>
-      <w:r>
-        <w:rPr>
-          <w:spacing w:val="-4"/>
-        </w:rPr>
-        <w:t xml:space="preserve"> </w:t>
-      </w:r>
-      <w:r>
-        <w:t>tasa</w:t>
-      </w:r>
-      <w:r>
-        <w:rPr>
-          <w:spacing w:val="-5"/>
-        </w:rPr>
-        <w:t xml:space="preserve"> </w:t>
-      </w:r>
-      <w:r>
-        <w:t>de</w:t>
-      </w:r>
-      <w:r>
-        <w:rPr>
-          <w:spacing w:val="-4"/>
-        </w:rPr>
-        <w:t xml:space="preserve"> </w:t>
-      </w:r>
-      <w:r>
-        <w:t>desempleo</w:t>
-      </w:r>
-      <w:r>
-        <w:rPr>
-          <w:spacing w:val="-3"/>
-        </w:rPr>
-        <w:t xml:space="preserve"> </w:t>
-      </w:r>
-      <w:r>
-        <w:t>que</w:t>
-      </w:r>
-      <w:r>
-        <w:rPr>
-          <w:spacing w:val="-2"/>
-        </w:rPr>
-        <w:t xml:space="preserve"> </w:t>
-      </w:r>
-      <w:r>
-        <w:t>surgió</w:t>
-      </w:r>
-      <w:r>
-        <w:rPr>
-          <w:spacing w:val="-3"/>
-        </w:rPr>
-        <w:t xml:space="preserve"> </w:t>
-      </w:r>
-      <w:r>
-        <w:t>durante</w:t>
-      </w:r>
-      <w:r>
-        <w:rPr>
-          <w:spacing w:val="-3"/>
-        </w:rPr>
-        <w:t xml:space="preserve"> </w:t>
-      </w:r>
-      <w:r>
-        <w:t>esa época.</w:t>
-      </w:r>
-      <w:r>
-        <w:rPr>
-          <w:spacing w:val="-1"/>
-        </w:rPr>
-        <w:t xml:space="preserve"> </w:t>
-      </w:r>
-      <w:r>
-        <w:t>Esto</w:t>
-      </w:r>
-      <w:r>
-        <w:rPr>
-          <w:spacing w:val="-3"/>
-        </w:rPr>
-        <w:t xml:space="preserve"> </w:t>
-      </w:r>
-      <w:r>
-        <w:t>causo</w:t>
-      </w:r>
-      <w:r>
-        <w:rPr>
-          <w:spacing w:val="-3"/>
-        </w:rPr>
-        <w:t xml:space="preserve"> </w:t>
-      </w:r>
-      <w:r>
-        <w:t>el</w:t>
-      </w:r>
-      <w:r>
-        <w:rPr>
-          <w:spacing w:val="-3"/>
-        </w:rPr>
-        <w:t xml:space="preserve"> </w:t>
-      </w:r>
-      <w:r>
-        <w:t>colapso de muchos servidores que no estaban preparados para albergar esa cantidad de usuarios según nos indica “Brayan Xavier Becerra” en el diario “La República” que el consumo de internet en el mundo aumentó 19,5% durante la pandemia de covid-19, eso nos mostró la falta que</w:t>
-      </w:r>
-      <w:r>
-        <w:rPr>
-          <w:spacing w:val="-4"/>
-        </w:rPr>
-        <w:t xml:space="preserve"> </w:t>
-      </w:r>
-      <w:r>
-        <w:t>nos</w:t>
-      </w:r>
-      <w:r>
-        <w:rPr>
-          <w:spacing w:val="-3"/>
-        </w:rPr>
-        <w:t xml:space="preserve"> </w:t>
-      </w:r>
-      <w:r>
-        <w:t>hace</w:t>
-      </w:r>
-      <w:r>
-        <w:rPr>
-          <w:spacing w:val="-4"/>
-        </w:rPr>
-        <w:t xml:space="preserve"> </w:t>
-      </w:r>
-      <w:r>
-        <w:t>la</w:t>
-      </w:r>
-      <w:r>
-        <w:rPr>
-          <w:spacing w:val="-4"/>
-        </w:rPr>
-        <w:t xml:space="preserve"> </w:t>
-      </w:r>
-      <w:r>
-        <w:t>tecnología</w:t>
-      </w:r>
-      <w:r>
-        <w:rPr>
-          <w:spacing w:val="-3"/>
-        </w:rPr>
-        <w:t xml:space="preserve"> </w:t>
-      </w:r>
-      <w:r>
-        <w:t>y</w:t>
-      </w:r>
-      <w:r>
-        <w:rPr>
-          <w:spacing w:val="-3"/>
-        </w:rPr>
-        <w:t xml:space="preserve"> </w:t>
-      </w:r>
-      <w:r>
-        <w:t>esto</w:t>
-      </w:r>
-      <w:r>
-        <w:rPr>
-          <w:spacing w:val="-3"/>
-        </w:rPr>
-        <w:t xml:space="preserve"> </w:t>
-      </w:r>
-      <w:r>
-        <w:t>ayudo</w:t>
-      </w:r>
-      <w:r>
-        <w:rPr>
-          <w:spacing w:val="-3"/>
-        </w:rPr>
-        <w:t xml:space="preserve"> </w:t>
-      </w:r>
-      <w:r>
-        <w:t>a</w:t>
-      </w:r>
-      <w:r>
-        <w:rPr>
-          <w:spacing w:val="-3"/>
-        </w:rPr>
-        <w:t xml:space="preserve"> </w:t>
-      </w:r>
-      <w:r>
-        <w:t>muchas</w:t>
-      </w:r>
-      <w:r>
-        <w:rPr>
-          <w:spacing w:val="-1"/>
-        </w:rPr>
-        <w:t xml:space="preserve"> </w:t>
-      </w:r>
-      <w:r>
-        <w:t>instituciones</w:t>
-      </w:r>
-      <w:r>
-        <w:rPr>
-          <w:spacing w:val="-2"/>
-        </w:rPr>
-        <w:t xml:space="preserve"> </w:t>
-      </w:r>
-      <w:r>
-        <w:t>tanto</w:t>
-      </w:r>
-      <w:r>
-        <w:rPr>
-          <w:spacing w:val="-3"/>
-        </w:rPr>
-        <w:t xml:space="preserve"> </w:t>
-      </w:r>
-      <w:r>
-        <w:t>públicas</w:t>
-      </w:r>
-      <w:r>
-        <w:rPr>
-          <w:spacing w:val="-3"/>
-        </w:rPr>
-        <w:t xml:space="preserve"> </w:t>
-      </w:r>
-      <w:r>
-        <w:t>como</w:t>
-      </w:r>
-      <w:r>
-        <w:rPr>
-          <w:spacing w:val="-1"/>
-        </w:rPr>
-        <w:t xml:space="preserve"> </w:t>
-      </w:r>
-      <w:r>
-        <w:t>Facebook, BCP y otras más a mejorar y actualizar sus tecnologías. Este ejemplo es el que busca seguir la institución</w:t>
-      </w:r>
-      <w:r>
-        <w:rPr>
-          <w:spacing w:val="-2"/>
-        </w:rPr>
-        <w:t xml:space="preserve"> </w:t>
-      </w:r>
-      <w:r>
-        <w:t>educativa</w:t>
-      </w:r>
-      <w:r>
-        <w:rPr>
-          <w:spacing w:val="-4"/>
-        </w:rPr>
-        <w:t xml:space="preserve"> </w:t>
-      </w:r>
-      <w:r>
-        <w:t>publica</w:t>
-      </w:r>
-      <w:r>
-        <w:rPr>
-          <w:spacing w:val="-4"/>
-        </w:rPr>
-        <w:t xml:space="preserve"> </w:t>
-      </w:r>
-      <w:r>
-        <w:t>“Daniel</w:t>
-      </w:r>
-      <w:r>
-        <w:rPr>
-          <w:spacing w:val="-2"/>
-        </w:rPr>
-        <w:t xml:space="preserve"> </w:t>
-      </w:r>
-      <w:proofErr w:type="spellStart"/>
-      <w:r>
-        <w:t>Alomia</w:t>
-      </w:r>
-      <w:proofErr w:type="spellEnd"/>
       <w:r>
         <w:rPr>
           <w:spacing w:val="-4"/>
@@ -4051,15 +3813,7 @@
         <w:pStyle w:val="APA7"/>
       </w:pPr>
       <w:r>
-        <w:t xml:space="preserve">Mejorar el proceso de matrícula mediante la implementación de un sistema web que optimice tanto la gestión administrativa como la experiencia de inscripción de los alumnos en el colegio “Daniel </w:t>
-      </w:r>
-      <w:proofErr w:type="spellStart"/>
-      <w:r>
-        <w:t>Alomía</w:t>
-      </w:r>
-      <w:proofErr w:type="spellEnd"/>
-      <w:r>
-        <w:t xml:space="preserve"> Robles”, garantizando un manejo eficiente de los datos y una plataforma accesible para todos los usuarios.</w:t>
+        <w:t>Mejorar el proceso de matrícula mediante la implementación de un sistema web que optimice tanto la gestión administrativa como la experiencia de inscripción de los alumnos en el colegio “Daniel Alomía Robles”, garantizando un manejo eficiente de los datos y una plataforma accesible para todos los usuarios.</w:t>
       </w:r>
     </w:p>
     <w:p>
@@ -4779,15 +4533,7 @@
         </w:rPr>
       </w:pPr>
       <w:r>
-        <w:t xml:space="preserve">La implementación de un sistema web es crucial debido a la tendencia global hacia la digitalización, que ha mostrado beneficios claros en eficiencia y accesibilidad. Un sistema digital reduce los errores humanos asociados con los registros en papel y asegura la integridad de los datos. Según </w:t>
-      </w:r>
-      <w:proofErr w:type="spellStart"/>
-      <w:r>
-        <w:t>Muirhead</w:t>
-      </w:r>
-      <w:proofErr w:type="spellEnd"/>
-      <w:r>
-        <w:t xml:space="preserve"> (2020), los sistemas de gestión de información digital pueden mejorar la eficiencia en hasta un 30% en comparación con métodos tradicionales, permitiendo un acceso más rápido y seguro a la información. </w:t>
+        <w:t xml:space="preserve">La implementación de un sistema web es crucial debido a la tendencia global hacia la digitalización, que ha mostrado beneficios claros en eficiencia y accesibilidad. Un sistema digital reduce los errores humanos asociados con los registros en papel y asegura la integridad de los datos. Según Muirhead (2020), los sistemas de gestión de información digital pueden mejorar la eficiencia en hasta un 30% en comparación con métodos tradicionales, permitiendo un acceso más rápido y seguro a la información. </w:t>
       </w:r>
       <w:r>
         <w:rPr>
@@ -4795,25 +4541,7 @@
           <w:b w:val="0"/>
           <w:bCs w:val="0"/>
         </w:rPr>
-        <w:t xml:space="preserve">En nuestro proyecto sobre el colegio “Daniel </w:t>
-      </w:r>
-      <w:proofErr w:type="spellStart"/>
-      <w:r>
-        <w:rPr>
-          <w:rStyle w:val="Textoennegrita"/>
-          <w:b w:val="0"/>
-          <w:bCs w:val="0"/>
-        </w:rPr>
-        <w:t>Alomía</w:t>
-      </w:r>
-      <w:proofErr w:type="spellEnd"/>
-      <w:r>
-        <w:rPr>
-          <w:rStyle w:val="Textoennegrita"/>
-          <w:b w:val="0"/>
-          <w:bCs w:val="0"/>
-        </w:rPr>
-        <w:t xml:space="preserve"> Robles”, el sistema web mejorará significativamente el proceso de matrícula, además de crear una plataforma en la que se pueda visualizar toda la información relevante del colegio, facilitando la gestión institucional y asegurando una experiencia más cómoda y eficiente para los estudiantes.</w:t>
+        <w:t>En nuestro proyecto sobre el colegio “Daniel Alomía Robles”, el sistema web mejorará significativamente el proceso de matrícula, además de crear una plataforma en la que se pueda visualizar toda la información relevante del colegio, facilitando la gestión institucional y asegurando una experiencia más cómoda y eficiente para los estudiantes.</w:t>
       </w:r>
     </w:p>
     <w:p>
@@ -4848,15 +4576,7 @@
         </w:rPr>
       </w:pPr>
       <w:r>
-        <w:t xml:space="preserve">La transformación digital del proceso de inscripción en la escuela "Daniel </w:t>
-      </w:r>
-      <w:proofErr w:type="spellStart"/>
-      <w:r>
-        <w:t>Alomía</w:t>
-      </w:r>
-      <w:proofErr w:type="spellEnd"/>
-      <w:r>
-        <w:t xml:space="preserve"> Robles" tiene como objetivo no solo incrementar la eficacia administrativa, sino también maximizar la utilización de los fondos económicos de la institución. En la actualidad, el procedimiento manual de inscripción conlleva gastos considerables en recursos impresos, tiempo del personal administrativo y gestión física de documentos. Estos gastos </w:t>
+        <w:t xml:space="preserve">La transformación digital del proceso de inscripción en la escuela "Daniel Alomía Robles" tiene como objetivo no solo incrementar la eficacia administrativa, sino también maximizar la utilización de los fondos económicos de la institución. En la actualidad, el procedimiento manual de inscripción conlleva gastos considerables en recursos impresos, tiempo del personal administrativo y gestión física de documentos. Estos gastos </w:t>
       </w:r>
       <w:r>
         <w:lastRenderedPageBreak/>
@@ -4874,15 +4594,7 @@
         <w:t xml:space="preserve"> </w:t>
       </w:r>
       <w:r>
-        <w:t xml:space="preserve">De acuerdo con la investigación de Valverde y Garrido (2019), los centros educativos que aplican sistemas digitales consiguen disminuir hasta un 25% de los gastos de administración. Para el instituto "Daniel </w:t>
-      </w:r>
-      <w:proofErr w:type="spellStart"/>
-      <w:r>
-        <w:t>Alomía</w:t>
-      </w:r>
-      <w:proofErr w:type="spellEnd"/>
-      <w:r>
-        <w:t xml:space="preserve"> Robles", se anticipa que la puesta en marcha del sistema web posibilite</w:t>
+        <w:t>De acuerdo con la investigación de Valverde y Garrido (2019), los centros educativos que aplican sistemas digitales consiguen disminuir hasta un 25% de los gastos de administración. Para el instituto "Daniel Alomía Robles", se anticipa que la puesta en marcha del sistema web posibilite</w:t>
       </w:r>
       <w:r>
         <w:t xml:space="preserve"> el</w:t>
@@ -4942,25 +4654,7 @@
           <w:b w:val="0"/>
           <w:bCs w:val="0"/>
         </w:rPr>
-        <w:t xml:space="preserve">En nuestro proyecto sobre el colegio “Daniel </w:t>
-      </w:r>
-      <w:proofErr w:type="spellStart"/>
-      <w:r>
-        <w:rPr>
-          <w:rStyle w:val="Textoennegrita"/>
-          <w:b w:val="0"/>
-          <w:bCs w:val="0"/>
-        </w:rPr>
-        <w:t>Alomía</w:t>
-      </w:r>
-      <w:proofErr w:type="spellEnd"/>
-      <w:r>
-        <w:rPr>
-          <w:rStyle w:val="Textoennegrita"/>
-          <w:b w:val="0"/>
-          <w:bCs w:val="0"/>
-        </w:rPr>
-        <w:t xml:space="preserve"> Robles”, la implementación del sistema digital no solo mejorará los procesos administrativos, sino que también contribuirá al desarrollo de habilidades digitales en los estudiantes</w:t>
+        <w:t>En nuestro proyecto sobre el colegio “Daniel Alomía Robles”, la implementación del sistema digital no solo mejorará los procesos administrativos, sino que también contribuirá al desarrollo de habilidades digitales en los estudiantes</w:t>
       </w:r>
       <w:r>
         <w:rPr>
@@ -5011,25 +4705,7 @@
           <w:b w:val="0"/>
           <w:bCs w:val="0"/>
         </w:rPr>
-        <w:t xml:space="preserve">En el colegio “Daniel </w:t>
-      </w:r>
-      <w:proofErr w:type="spellStart"/>
-      <w:r>
-        <w:rPr>
-          <w:rStyle w:val="Textoennegrita"/>
-          <w:b w:val="0"/>
-          <w:bCs w:val="0"/>
-        </w:rPr>
-        <w:t>Alomía</w:t>
-      </w:r>
-      <w:proofErr w:type="spellEnd"/>
-      <w:r>
-        <w:rPr>
-          <w:rStyle w:val="Textoennegrita"/>
-          <w:b w:val="0"/>
-          <w:bCs w:val="0"/>
-        </w:rPr>
-        <w:t xml:space="preserve"> Robles”, el sistema web propuesto permitirá reducir significativamente el consumo de papel, contribuyendo a la sostenibilidad ambiental y alineándose con los objetivos de responsabilidad ecológica.</w:t>
+        <w:t>En el colegio “Daniel Alomía Robles”, el sistema web propuesto permitirá reducir significativamente el consumo de papel, contribuyendo a la sostenibilidad ambiental y alineándose con los objetivos de responsabilidad ecológica.</w:t>
       </w:r>
     </w:p>
     <w:p>
@@ -5049,15 +4725,7 @@
         <w:pStyle w:val="APA7"/>
       </w:pPr>
       <w:r>
-        <w:t>El desarrollo de sistemas web modernos se apoya en herramientas especializadas que optimizan la creación, depuración y despliegue de aplicaciones. A continuación, se describen los Entornos de Desarrollo Integrado (</w:t>
-      </w:r>
-      <w:proofErr w:type="spellStart"/>
-      <w:r>
-        <w:t>IDEs</w:t>
-      </w:r>
-      <w:proofErr w:type="spellEnd"/>
-      <w:r>
-        <w:t>) que utilizaremos en nuestro proyecto.</w:t>
+        <w:t>El desarrollo de sistemas web modernos se apoya en herramientas especializadas que optimizan la creación, depuración y despliegue de aplicaciones. A continuación, se describen los Entornos de Desarrollo Integrado (IDEs) que utilizaremos en nuestro proyecto.</w:t>
       </w:r>
     </w:p>
     <w:p/>
@@ -5073,13 +4741,8 @@
         <w:t xml:space="preserve"> </w:t>
       </w:r>
       <w:r>
-        <w:t xml:space="preserve">Visual Studio </w:t>
-      </w:r>
-      <w:proofErr w:type="spellStart"/>
-      <w:r>
-        <w:t>Code</w:t>
-      </w:r>
-      <w:proofErr w:type="spellEnd"/>
+        <w:t>Visual Studio Code</w:t>
+      </w:r>
     </w:p>
     <w:p>
       <w:pPr>
@@ -5091,23 +4754,7 @@
         </w:rPr>
       </w:pPr>
       <w:r>
-        <w:t xml:space="preserve">Visual Studio </w:t>
-      </w:r>
-      <w:proofErr w:type="spellStart"/>
-      <w:r>
-        <w:t>Code</w:t>
-      </w:r>
-      <w:proofErr w:type="spellEnd"/>
-      <w:r>
-        <w:t xml:space="preserve"> es un editor de código fuente ligero y altamente extensible, diseñado para el desarrollo </w:t>
-      </w:r>
-      <w:proofErr w:type="spellStart"/>
-      <w:r>
-        <w:t>frontend</w:t>
-      </w:r>
-      <w:proofErr w:type="spellEnd"/>
-      <w:r>
-        <w:t xml:space="preserve">. Permite la creación y edición de HTML, CSS y JavaScript, con funcionalidades avanzadas como la depuración y el control de versiones. </w:t>
+        <w:t xml:space="preserve">Visual Studio Code es un editor de código fuente ligero y altamente extensible, diseñado para el desarrollo frontend. Permite la creación y edición de HTML, CSS y JavaScript, con funcionalidades avanzadas como la depuración y el control de versiones. </w:t>
       </w:r>
       <w:r>
         <w:rPr>
@@ -5115,25 +4762,7 @@
           <w:b w:val="0"/>
           <w:bCs w:val="0"/>
         </w:rPr>
-        <w:t xml:space="preserve">En nuestro proyecto, utilizaremos Visual Studio </w:t>
-      </w:r>
-      <w:proofErr w:type="spellStart"/>
-      <w:r>
-        <w:rPr>
-          <w:rStyle w:val="Textoennegrita"/>
-          <w:b w:val="0"/>
-          <w:bCs w:val="0"/>
-        </w:rPr>
-        <w:t>Code</w:t>
-      </w:r>
-      <w:proofErr w:type="spellEnd"/>
-      <w:r>
-        <w:rPr>
-          <w:rStyle w:val="Textoennegrita"/>
-          <w:b w:val="0"/>
-          <w:bCs w:val="0"/>
-        </w:rPr>
-        <w:t xml:space="preserve"> para construir y optimizar la interfaz de usuario, asegurando una experiencia interactiva y visualmente atractiva para los usuarios.</w:t>
+        <w:t>En nuestro proyecto, utilizaremos Visual Studio Code para construir y optimizar la interfaz de usuario, asegurando una experiencia interactiva y visualmente atractiva para los usuarios.</w:t>
       </w:r>
     </w:p>
     <w:p>
@@ -5158,31 +4787,7 @@
         </w:rPr>
       </w:pPr>
       <w:r>
-        <w:t>Apache NetBeans es un IDE potente, especialmente adecuado para el desarrollo en Java. Soporta la creación de aplicaciones web dinámicas mediante Java y JSP (</w:t>
-      </w:r>
-      <w:proofErr w:type="spellStart"/>
-      <w:r>
-        <w:t>JavaServer</w:t>
-      </w:r>
-      <w:proofErr w:type="spellEnd"/>
-      <w:r>
-        <w:t xml:space="preserve"> Pages), facilitando la integración del </w:t>
-      </w:r>
-      <w:proofErr w:type="spellStart"/>
-      <w:r>
-        <w:t>backend</w:t>
-      </w:r>
-      <w:proofErr w:type="spellEnd"/>
-      <w:r>
-        <w:t xml:space="preserve"> con el </w:t>
-      </w:r>
-      <w:proofErr w:type="spellStart"/>
-      <w:r>
-        <w:t>frontend</w:t>
-      </w:r>
-      <w:proofErr w:type="spellEnd"/>
-      <w:r>
-        <w:t xml:space="preserve">. </w:t>
+        <w:t xml:space="preserve">Apache NetBeans es un IDE potente, especialmente adecuado para el desarrollo en Java. Soporta la creación de aplicaciones web dinámicas mediante Java y JSP (JavaServer Pages), facilitando la integración del backend con el frontend. </w:t>
       </w:r>
       <w:r>
         <w:rPr>
@@ -5221,15 +4826,7 @@
         </w:rPr>
       </w:pPr>
       <w:r>
-        <w:t>XAMPP es una solución de software que incluye un servidor web Apache, una base de datos MySQL, y otras herramientas útiles como PHP y Perl. Tomcat, incluido en XAMPP, permite la ejecución de aplicaciones Java, incluyendo aquellas que utilizan JSP (</w:t>
-      </w:r>
-      <w:proofErr w:type="spellStart"/>
-      <w:r>
-        <w:t>JavaServer</w:t>
-      </w:r>
-      <w:proofErr w:type="spellEnd"/>
-      <w:r>
-        <w:t xml:space="preserve"> </w:t>
+        <w:t xml:space="preserve">XAMPP es una solución de software que incluye un servidor web Apache, una base de datos MySQL, y otras herramientas útiles como PHP y Perl. Tomcat, incluido en XAMPP, permite la ejecución de aplicaciones Java, incluyendo aquellas que utilizan JSP (JavaServer </w:t>
       </w:r>
       <w:r>
         <w:lastRenderedPageBreak/>
@@ -5244,25 +4841,7 @@
           <w:b w:val="0"/>
           <w:bCs w:val="0"/>
         </w:rPr>
-        <w:t xml:space="preserve">En nuestro proyecto, utilizaremos XAMPP con Tomcat y MySQL para gestionar la base de datos y el servidor web, lo que nos permitirá implementar un sistema robusto para almacenar, consultar y manipular la información necesaria. Esta configuración asegura que todos los componentes del sistema trabajen de manera integrada, garantizando la eficiencia y seguridad en la gestión de los datos del colegio “Daniel </w:t>
-      </w:r>
-      <w:proofErr w:type="spellStart"/>
-      <w:r>
-        <w:rPr>
-          <w:rStyle w:val="Textoennegrita"/>
-          <w:b w:val="0"/>
-          <w:bCs w:val="0"/>
-        </w:rPr>
-        <w:t>Alomía</w:t>
-      </w:r>
-      <w:proofErr w:type="spellEnd"/>
-      <w:r>
-        <w:rPr>
-          <w:rStyle w:val="Textoennegrita"/>
-          <w:b w:val="0"/>
-          <w:bCs w:val="0"/>
-        </w:rPr>
-        <w:t xml:space="preserve"> Robles”.</w:t>
+        <w:t>En nuestro proyecto, utilizaremos XAMPP con Tomcat y MySQL para gestionar la base de datos y el servidor web, lo que nos permitirá implementar un sistema robusto para almacenar, consultar y manipular la información necesaria. Esta configuración asegura que todos los componentes del sistema trabajen de manera integrada, garantizando la eficiencia y seguridad en la gestión de los datos del colegio “Daniel Alomía Robles”.</w:t>
       </w:r>
     </w:p>
     <w:p>
@@ -5353,14 +4932,12 @@
         </w:rPr>
         <w:t xml:space="preserve"> </w:t>
       </w:r>
-      <w:proofErr w:type="spellStart"/>
       <w:r>
         <w:rPr>
           <w:b/>
         </w:rPr>
         <w:t>JavaServer</w:t>
       </w:r>
-      <w:proofErr w:type="spellEnd"/>
       <w:r>
         <w:rPr>
           <w:b/>
@@ -6275,14 +5852,12 @@
         </w:rPr>
         <w:t xml:space="preserve"> </w:t>
       </w:r>
-      <w:proofErr w:type="spellStart"/>
       <w:r>
         <w:rPr>
           <w:b/>
         </w:rPr>
         <w:t>Modeler</w:t>
       </w:r>
-      <w:proofErr w:type="spellEnd"/>
       <w:r>
         <w:rPr>
           <w:b/>
@@ -6517,7 +6092,6 @@
           <w:lang w:val="es-PE"/>
         </w:rPr>
       </w:pPr>
-      <w:proofErr w:type="spellStart"/>
       <w:r>
         <w:rPr>
           <w:lang w:val="es-PE"/>
@@ -6525,7 +6099,6 @@
         <w:lastRenderedPageBreak/>
         <w:t>Foda</w:t>
       </w:r>
-      <w:proofErr w:type="spellEnd"/>
     </w:p>
     <w:p>
       <w:pPr>
@@ -6616,17 +6189,9 @@
         <w:rPr>
           <w:lang w:val="es-PE"/>
         </w:rPr>
-        <w:t xml:space="preserve">Marco </w:t>
-      </w:r>
-      <w:proofErr w:type="spellStart"/>
-      <w:r>
-        <w:rPr>
-          <w:lang w:val="es-PE"/>
-        </w:rPr>
-        <w:t>teorico</w:t>
+        <w:t>Marco teorico</w:t>
       </w:r>
       <w:bookmarkEnd w:id="6"/>
-      <w:proofErr w:type="spellEnd"/>
     </w:p>
     <w:p>
       <w:pPr>
@@ -6670,66 +6235,8 @@
           <w:color w:val="000000"/>
           <w:shd w:val="clear" w:color="auto" w:fill="FFFFFF"/>
         </w:rPr>
-        <w:t xml:space="preserve">Es </w:t>
-      </w:r>
-      <w:proofErr w:type="spellStart"/>
-      <w:r>
-        <w:rPr>
-          <w:rStyle w:val="normaltextrun"/>
-          <w:b w:val="0"/>
-          <w:bCs w:val="0"/>
-          <w:color w:val="000000"/>
-          <w:shd w:val="clear" w:color="auto" w:fill="FFFFFF"/>
-        </w:rPr>
-        <w:t>Alburqueque</w:t>
-      </w:r>
-      <w:proofErr w:type="spellEnd"/>
-      <w:r>
-        <w:rPr>
-          <w:rStyle w:val="normaltextrun"/>
-          <w:b w:val="0"/>
-          <w:bCs w:val="0"/>
-          <w:color w:val="000000"/>
-          <w:shd w:val="clear" w:color="auto" w:fill="FFFFFF"/>
-        </w:rPr>
-        <w:t xml:space="preserve"> </w:t>
-      </w:r>
-      <w:proofErr w:type="spellStart"/>
-      <w:r>
-        <w:rPr>
-          <w:rStyle w:val="normaltextrun"/>
-          <w:b w:val="0"/>
-          <w:bCs w:val="0"/>
-          <w:color w:val="000000"/>
-          <w:shd w:val="clear" w:color="auto" w:fill="FFFFFF"/>
-        </w:rPr>
-        <w:t>Arevalo</w:t>
-      </w:r>
-      <w:proofErr w:type="spellEnd"/>
-      <w:r>
-        <w:rPr>
-          <w:rStyle w:val="normaltextrun"/>
-          <w:b w:val="0"/>
-          <w:bCs w:val="0"/>
-          <w:color w:val="000000"/>
-          <w:shd w:val="clear" w:color="auto" w:fill="FFFFFF"/>
-        </w:rPr>
-        <w:t xml:space="preserve">, N. S. (2022) desarrolló un sistema de matrícula web para mejorar los procesos administrativos de la Institución Educativa Ignacio Merino en Piura. La investigación concluyó que el 80% del personal administrativo no estaba satisfecho con el sistema actual, mientras que el 100% mostró acuerdo con la implementación del nuevo sistema, evidenciando una mejora significativa en la calidad del </w:t>
-      </w:r>
-      <w:proofErr w:type="spellStart"/>
-      <w:proofErr w:type="gramStart"/>
-      <w:r>
-        <w:rPr>
-          <w:rStyle w:val="normaltextrun"/>
-          <w:b w:val="0"/>
-          <w:bCs w:val="0"/>
-          <w:color w:val="000000"/>
-          <w:shd w:val="clear" w:color="auto" w:fill="FFFFFF"/>
-        </w:rPr>
-        <w:t>servicio.ff</w:t>
-      </w:r>
-      <w:proofErr w:type="spellEnd"/>
-      <w:proofErr w:type="gramEnd"/>
+        <w:t>Es Alburqueque Arevalo, N. S. (2022) desarrolló un sistema de matrícula web para mejorar los procesos administrativos de la Institución Educativa Ignacio Merino en Piura. La investigación concluyó que el 80% del personal administrativo no estaba satisfecho con el sistema actual, mientras que el 100% mostró acuerdo con la implementación del nuevo sistema, evidenciando una mejora significativa en la calidad del servicio.ff</w:t>
+      </w:r>
     </w:p>
     <w:p>
       <w:pPr>
@@ -6743,16 +6250,8 @@
           <w:lang w:val="es-PE"/>
         </w:rPr>
         <w:lastRenderedPageBreak/>
-        <w:t xml:space="preserve">Lean </w:t>
-      </w:r>
-      <w:proofErr w:type="spellStart"/>
-      <w:r>
-        <w:rPr>
-          <w:lang w:val="es-PE"/>
-        </w:rPr>
-        <w:t>Canvas</w:t>
-      </w:r>
-      <w:proofErr w:type="spellEnd"/>
+        <w:t>Lean Canvas</w:t>
+      </w:r>
     </w:p>
     <w:p>
       <w:pPr>
@@ -6806,85 +6305,21 @@
           <w:color w:val="000000"/>
           <w:shd w:val="clear" w:color="auto" w:fill="FFFFFF"/>
         </w:rPr>
-        <w:t xml:space="preserve">El Lean </w:t>
-      </w:r>
-      <w:proofErr w:type="spellStart"/>
+        <w:t>El Lean Canvas es una herramienta estratégica que permite analizar de manera visual el modelo de negocios para aumentar las probabilidades de éxito de este. Llamo Irigoin, Marilú y Olivos Mio, María Fe en el año 2019,</w:t>
+      </w:r>
       <w:r>
         <w:rPr>
           <w:color w:val="000000"/>
           <w:shd w:val="clear" w:color="auto" w:fill="FFFFFF"/>
         </w:rPr>
-        <w:t>Canvas</w:t>
-      </w:r>
-      <w:proofErr w:type="spellEnd"/>
+        <w:t xml:space="preserve"> </w:t>
+      </w:r>
       <w:r>
         <w:rPr>
           <w:color w:val="000000"/>
           <w:shd w:val="clear" w:color="auto" w:fill="FFFFFF"/>
         </w:rPr>
-        <w:t xml:space="preserve"> es una herramienta estratégica que permite analizar de manera visual el modelo de negocios para aumentar las probabilidades de éxito de este. Llamo </w:t>
-      </w:r>
-      <w:proofErr w:type="spellStart"/>
-      <w:r>
-        <w:rPr>
-          <w:color w:val="000000"/>
-          <w:shd w:val="clear" w:color="auto" w:fill="FFFFFF"/>
-        </w:rPr>
-        <w:t>Irigoin</w:t>
-      </w:r>
-      <w:proofErr w:type="spellEnd"/>
-      <w:r>
-        <w:rPr>
-          <w:color w:val="000000"/>
-          <w:shd w:val="clear" w:color="auto" w:fill="FFFFFF"/>
-        </w:rPr>
-        <w:t>, Marilú y Olivos Mio, María Fe en el año 2019,</w:t>
-      </w:r>
-      <w:r>
-        <w:rPr>
-          <w:color w:val="000000"/>
-          <w:shd w:val="clear" w:color="auto" w:fill="FFFFFF"/>
-        </w:rPr>
-        <w:t xml:space="preserve"> </w:t>
-      </w:r>
-      <w:r>
-        <w:rPr>
-          <w:color w:val="000000"/>
-          <w:shd w:val="clear" w:color="auto" w:fill="FFFFFF"/>
-        </w:rPr>
-        <w:t xml:space="preserve">Al realizar un lienzo de negocios preliminar al restaurant Don Mixto, se identificó la necesidad de ampliar el conocimiento acerca del perfil del consumidor y es así </w:t>
-      </w:r>
-      <w:proofErr w:type="gramStart"/>
-      <w:r>
-        <w:rPr>
-          <w:color w:val="000000"/>
-          <w:shd w:val="clear" w:color="auto" w:fill="FFFFFF"/>
-        </w:rPr>
-        <w:t>que</w:t>
-      </w:r>
-      <w:proofErr w:type="gramEnd"/>
-      <w:r>
-        <w:rPr>
-          <w:color w:val="000000"/>
-          <w:shd w:val="clear" w:color="auto" w:fill="FFFFFF"/>
-        </w:rPr>
-        <w:t xml:space="preserve"> nace la idea de esta investigación, tomando como incógnita ¿cuál será el modelo de negocios para el Restaurante Don Mixto? Partiendo de la necesidad de satisfacer la carencia de los consumidores, analizar la información del sector gastronómico en la ciudad de Chiclayo y la estructuración del modelo de negocios ideal para el restaurante Don Mixto, se ha planteado como objetivo general del presente estudio determinar el modelo de negocios para el Restaurante Don Mixto basándonos en el modelo Lean </w:t>
-      </w:r>
-      <w:proofErr w:type="spellStart"/>
-      <w:r>
-        <w:rPr>
-          <w:color w:val="000000"/>
-          <w:shd w:val="clear" w:color="auto" w:fill="FFFFFF"/>
-        </w:rPr>
-        <w:t>Canvas</w:t>
-      </w:r>
-      <w:proofErr w:type="spellEnd"/>
-      <w:r>
-        <w:rPr>
-          <w:color w:val="000000"/>
-          <w:shd w:val="clear" w:color="auto" w:fill="FFFFFF"/>
-        </w:rPr>
-        <w:t>.</w:t>
+        <w:t>Al realizar un lienzo de negocios preliminar al restaurant Don Mixto, se identificó la necesidad de ampliar el conocimiento acerca del perfil del consumidor y es así que nace la idea de esta investigación, tomando como incógnita ¿cuál será el modelo de negocios para el Restaurante Don Mixto? Partiendo de la necesidad de satisfacer la carencia de los consumidores, analizar la información del sector gastronómico en la ciudad de Chiclayo y la estructuración del modelo de negocios ideal para el restaurante Don Mixto, se ha planteado como objetivo general del presente estudio determinar el modelo de negocios para el Restaurante Don Mixto basándonos en el modelo Lean Canvas.</w:t>
       </w:r>
       <w:r>
         <w:rPr>
@@ -6906,25 +6341,7 @@
           <w:color w:val="000000"/>
           <w:shd w:val="clear" w:color="auto" w:fill="FFFFFF"/>
         </w:rPr>
-        <w:t xml:space="preserve">El Lean </w:t>
-      </w:r>
-      <w:proofErr w:type="spellStart"/>
-      <w:r>
-        <w:rPr>
-          <w:rStyle w:val="normaltextrun"/>
-          <w:color w:val="000000"/>
-          <w:shd w:val="clear" w:color="auto" w:fill="FFFFFF"/>
-        </w:rPr>
-        <w:t>Canvas</w:t>
-      </w:r>
-      <w:proofErr w:type="spellEnd"/>
-      <w:r>
-        <w:rPr>
-          <w:rStyle w:val="normaltextrun"/>
-          <w:color w:val="000000"/>
-          <w:shd w:val="clear" w:color="auto" w:fill="FFFFFF"/>
-        </w:rPr>
-        <w:t xml:space="preserve"> nos ayudó a identificar y validar las supo</w:t>
+        <w:t>El Lean Canvas nos ayudó a identificar y validar las supo</w:t>
       </w:r>
       <w:r>
         <w:rPr>
@@ -7046,16 +6463,8 @@
         <w:rPr>
           <w:lang w:val="es-PE"/>
         </w:rPr>
-        <w:t xml:space="preserve">ect </w:t>
-      </w:r>
-      <w:proofErr w:type="spellStart"/>
-      <w:r>
-        <w:rPr>
-          <w:lang w:val="es-PE"/>
-        </w:rPr>
-        <w:t>Charter</w:t>
-      </w:r>
-      <w:proofErr w:type="spellEnd"/>
+        <w:t>ect Charter</w:t>
+      </w:r>
     </w:p>
     <w:p>
       <w:pPr>
@@ -7085,23 +6494,7 @@
         </w:rPr>
       </w:pPr>
       <w:r>
-        <w:t xml:space="preserve">Espejo Fernández, Alejandro (2012), titulada "Gestión de la Construcción Presa de Relaves </w:t>
-      </w:r>
-      <w:proofErr w:type="spellStart"/>
-      <w:r>
-        <w:t>Nro</w:t>
-      </w:r>
-      <w:proofErr w:type="spellEnd"/>
-      <w:r>
-        <w:t xml:space="preserve"> 6", se presenta un Project </w:t>
-      </w:r>
-      <w:proofErr w:type="spellStart"/>
-      <w:r>
-        <w:t>Charter</w:t>
-      </w:r>
-      <w:proofErr w:type="spellEnd"/>
-      <w:r>
-        <w:t xml:space="preserve"> que define el alcance, los objetivos y los participantes del proyecto, proporcionando una delimitación preliminar de las funciones y responsabilidades, describiendo los objetivos del proyecto, identificando a las principales partes interesadas y definiendo la autoridad del gerente del proyecto.</w:t>
+        <w:t>Espejo Fernández, Alejandro (2012), titulada "Gestión de la Construcción Presa de Relaves Nro 6", se presenta un Project Charter que define el alcance, los objetivos y los participantes del proyecto, proporcionando una delimitación preliminar de las funciones y responsabilidades, describiendo los objetivos del proyecto, identificando a las principales partes interesadas y definiendo la autoridad del gerente del proyecto.</w:t>
       </w:r>
       <w:r>
         <w:br/>
@@ -7114,21 +6507,7 @@
           <w:rStyle w:val="normaltextrun"/>
         </w:rPr>
         <w:lastRenderedPageBreak/>
-        <w:t xml:space="preserve">El Proyect </w:t>
-      </w:r>
-      <w:proofErr w:type="spellStart"/>
-      <w:r>
-        <w:rPr>
-          <w:rStyle w:val="normaltextrun"/>
-        </w:rPr>
-        <w:t>Charter</w:t>
-      </w:r>
-      <w:proofErr w:type="spellEnd"/>
-      <w:r>
-        <w:rPr>
-          <w:rStyle w:val="normaltextrun"/>
-        </w:rPr>
-        <w:t xml:space="preserve"> nos ayudó a definir los objetivos de nuestro proyecto como uno de ellos fue el alcance del trabajo como los roles y responsabilidades y los entregables esperados esto nos proporcionó una información clara y concisa del objetivo a lograr de nuestro proyecto.</w:t>
+        <w:t>El Proyect Charter nos ayudó a definir los objetivos de nuestro proyecto como uno de ellos fue el alcance del trabajo como los roles y responsabilidades y los entregables esperados esto nos proporcionó una información clara y concisa del objetivo a lograr de nuestro proyecto.</w:t>
       </w:r>
       <w:r>
         <w:rPr>
@@ -7256,7 +6635,7 @@
               </wp:anchor>
             </w:drawing>
           </mc:Choice>
-          <mc:Fallback xmlns:w16du="http://schemas.microsoft.com/office/word/2023/wordml/word16du">
+          <mc:Fallback xmlns:w16du="http://schemas.microsoft.com/office/word/2023/wordml/word16du" xmlns:oel="http://schemas.microsoft.com/office/2019/extlst">
             <w:pict>
               <v:group w14:anchorId="2370714E" id="Group 5" o:spid="_x0000_s1026" style="position:absolute;margin-left:0;margin-top:10.6pt;width:382.05pt;height:472.1pt;z-index:-251654144;mso-wrap-distance-left:0;mso-wrap-distance-right:0;mso-position-horizontal:center;mso-position-horizontal-relative:margin" coordsize="48520,59956" o:gfxdata="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">
                 <v:shapetype id="_x0000_t75" coordsize="21600,21600" o:spt="75" o:preferrelative="t" path="m@4@5l@4@11@9@11@9@5xe" filled="f" stroked="f">
@@ -7370,21 +6749,7 @@
         <w:rPr>
           <w:lang w:eastAsia="zh-CN"/>
         </w:rPr>
-        <w:t xml:space="preserve">En la tesis de </w:t>
-      </w:r>
-      <w:proofErr w:type="spellStart"/>
-      <w:r>
-        <w:rPr>
-          <w:lang w:eastAsia="zh-CN"/>
-        </w:rPr>
-        <w:t>Handl</w:t>
-      </w:r>
-      <w:proofErr w:type="spellEnd"/>
-      <w:r>
-        <w:rPr>
-          <w:lang w:eastAsia="zh-CN"/>
-        </w:rPr>
-        <w:t>, K. A. (2014), titulada "Aplicación práctica del Diagrama de Gantt en la administración de un proyecto", se destaca la importancia de esta herramienta para planificar tareas, controlar el progreso y brindar una visión global del proyecto, contribuyendo al cumplimiento de los plazos establecidos.</w:t>
+        <w:t>En la tesis de Handl, K. A. (2014), titulada "Aplicación práctica del Diagrama de Gantt en la administración de un proyecto", se destaca la importancia de esta herramienta para planificar tareas, controlar el progreso y brindar una visión global del proyecto, contribuyendo al cumplimiento de los plazos establecidos.</w:t>
       </w:r>
       <w:r>
         <w:rPr>
@@ -7500,69 +6865,23 @@
           <w:color w:val="000000"/>
           <w:shd w:val="clear" w:color="auto" w:fill="FFFFFF"/>
         </w:rPr>
-        <w:t xml:space="preserve">Esta tecnología y herramientas basadas en Java que utilizan para desarrollar aplicaciones web dinámicas. Estas aplicaciones pueden incluir sitios web interactivos, portales y sistemas de gestión empresarial que funcionan en internet o intranets. Java Web se basa en </w:t>
-      </w:r>
-      <w:proofErr w:type="spellStart"/>
+        <w:t xml:space="preserve">Esta tecnología y herramientas basadas en Java que utilizan para desarrollar aplicaciones web dinámicas. Estas aplicaciones pueden incluir sitios web interactivos, portales y sistemas de gestión empresarial que funcionan en internet o intranets. Java Web se basa en servlets, </w:t>
+      </w:r>
       <w:r>
         <w:rPr>
           <w:rStyle w:val="normaltextrun"/>
           <w:color w:val="000000"/>
           <w:shd w:val="clear" w:color="auto" w:fill="FFFFFF"/>
         </w:rPr>
-        <w:t>servlets</w:t>
-      </w:r>
-      <w:proofErr w:type="spellEnd"/>
+        <w:t>JavaServer (</w:t>
+      </w:r>
       <w:r>
         <w:rPr>
           <w:rStyle w:val="normaltextrun"/>
           <w:color w:val="000000"/>
           <w:shd w:val="clear" w:color="auto" w:fill="FFFFFF"/>
         </w:rPr>
-        <w:t xml:space="preserve">, </w:t>
-      </w:r>
-      <w:proofErr w:type="spellStart"/>
-      <w:r>
-        <w:rPr>
-          <w:rStyle w:val="normaltextrun"/>
-          <w:color w:val="000000"/>
-          <w:shd w:val="clear" w:color="auto" w:fill="FFFFFF"/>
-        </w:rPr>
-        <w:t>JavaServer</w:t>
-      </w:r>
-      <w:proofErr w:type="spellEnd"/>
-      <w:r>
-        <w:rPr>
-          <w:rStyle w:val="normaltextrun"/>
-          <w:color w:val="000000"/>
-          <w:shd w:val="clear" w:color="auto" w:fill="FFFFFF"/>
-        </w:rPr>
-        <w:t xml:space="preserve"> (</w:t>
-      </w:r>
-      <w:r>
-        <w:rPr>
-          <w:rStyle w:val="normaltextrun"/>
-          <w:color w:val="000000"/>
-          <w:shd w:val="clear" w:color="auto" w:fill="FFFFFF"/>
-        </w:rPr>
-        <w:t xml:space="preserve">JSP), y </w:t>
-      </w:r>
-      <w:proofErr w:type="spellStart"/>
-      <w:r>
-        <w:rPr>
-          <w:rStyle w:val="normaltextrun"/>
-          <w:color w:val="000000"/>
-          <w:shd w:val="clear" w:color="auto" w:fill="FFFFFF"/>
-        </w:rPr>
-        <w:t>frameworks</w:t>
-      </w:r>
-      <w:proofErr w:type="spellEnd"/>
-      <w:r>
-        <w:rPr>
-          <w:rStyle w:val="normaltextrun"/>
-          <w:color w:val="000000"/>
-          <w:shd w:val="clear" w:color="auto" w:fill="FFFFFF"/>
-        </w:rPr>
-        <w:t xml:space="preserve"> como Spring, que permiten construir aplicaciones escalables y multiplataforma, capaces de interactuar con bases de datos y dar funcionalidades avanzadas a los usuarios.</w:t>
+        <w:t>JSP), y frameworks como Spring, que permiten construir aplicaciones escalables y multiplataforma, capaces de interactuar con bases de datos y dar funcionalidades avanzadas a los usuarios.</w:t>
       </w:r>
       <w:r>
         <w:rPr>
@@ -7589,7 +6908,6 @@
         </w:rPr>
         <w:t xml:space="preserve">Díaz Ortiz, J. J., y Romero Suárez, M. A. (2017), titulada "Desarrollo e implementación de un aplicativo web, utilizando la metodología Scrum, para mejorar el proceso de atención al cliente en la empresa Z Aditivos S.A.", se destaca el uso de tecnologías Java, incluyendo </w:t>
       </w:r>
-      <w:proofErr w:type="spellStart"/>
       <w:r>
         <w:rPr>
           <w:b/>
@@ -7597,17 +6915,7 @@
           <w:color w:val="000000"/>
           <w:shd w:val="clear" w:color="auto" w:fill="FFFFFF"/>
         </w:rPr>
-        <w:t>JavaServer</w:t>
-      </w:r>
-      <w:proofErr w:type="spellEnd"/>
-      <w:r>
-        <w:rPr>
-          <w:b/>
-          <w:bCs/>
-          <w:color w:val="000000"/>
-          <w:shd w:val="clear" w:color="auto" w:fill="FFFFFF"/>
-        </w:rPr>
-        <w:t xml:space="preserve"> Pages (JSP)</w:t>
+        <w:t>JavaServer Pages (JSP)</w:t>
       </w:r>
       <w:r>
         <w:rPr>
@@ -7681,25 +6989,7 @@
           <w:color w:val="000000"/>
           <w:shd w:val="clear" w:color="auto" w:fill="FFFFFF"/>
         </w:rPr>
-        <w:t xml:space="preserve">Java web se relaciona estrechamente a nuestro proyecto ya que la estructura principal de esta se basa en diferentes tipos de archivos JSP, lo que facilito el desarrollo de la lógica de la página web incluyendo las acciones de editar, borrar y crear </w:t>
-      </w:r>
-      <w:proofErr w:type="spellStart"/>
-      <w:r>
-        <w:rPr>
-          <w:rStyle w:val="normaltextrun"/>
-          <w:color w:val="000000"/>
-          <w:shd w:val="clear" w:color="auto" w:fill="FFFFFF"/>
-        </w:rPr>
-        <w:t>asi</w:t>
-      </w:r>
-      <w:proofErr w:type="spellEnd"/>
-      <w:r>
-        <w:rPr>
-          <w:rStyle w:val="normaltextrun"/>
-          <w:color w:val="000000"/>
-          <w:shd w:val="clear" w:color="auto" w:fill="FFFFFF"/>
-        </w:rPr>
-        <w:t xml:space="preserve"> mismo la comunicación de la base de datos siendo esta la más importante ya que agrega al alumno por la matrícula de la página web.</w:t>
+        <w:t>Java web se relaciona estrechamente a nuestro proyecto ya que la estructura principal de esta se basa en diferentes tipos de archivos JSP, lo que facilito el desarrollo de la lógica de la página web incluyendo las acciones de editar, borrar y crear asi mismo la comunicación de la base de datos siendo esta la más importante ya que agrega al alumno por la matrícula de la página web.</w:t>
       </w:r>
       <w:r>
         <w:rPr>
@@ -7807,21 +7097,7 @@
         <w:rPr>
           <w:rStyle w:val="normaltextrun"/>
         </w:rPr>
-        <w:t xml:space="preserve">HTML5 es la última versión del Lenguaje de Marcado </w:t>
-      </w:r>
-      <w:proofErr w:type="spellStart"/>
-      <w:r>
-        <w:rPr>
-          <w:rStyle w:val="normaltextrun"/>
-        </w:rPr>
-        <w:t>Hypertexto</w:t>
-      </w:r>
-      <w:proofErr w:type="spellEnd"/>
-      <w:r>
-        <w:rPr>
-          <w:rStyle w:val="normaltextrun"/>
-        </w:rPr>
-        <w:t xml:space="preserve"> que es utilizado para crear y estructurar el contenido en la web. En definición tenemos que es la estructura básica de las páginas web mediante el uso de etiquetas que organizan texto, imágenes, enlaces, videos y otros elementos multimedia. Es un lenguaje esencial en el desarrollo web, ya que se visualiza en los navegadores, per</w:t>
+        <w:t>HTML5 es la última versión del Lenguaje de Marcado Hypertexto que es utilizado para crear y estructurar el contenido en la web. En definición tenemos que es la estructura básica de las páginas web mediante el uso de etiquetas que organizan texto, imágenes, enlaces, videos y otros elementos multimedia. Es un lenguaje esencial en el desarrollo web, ya que se visualiza en los navegadores, per</w:t>
       </w:r>
       <w:r>
         <w:rPr>
@@ -7856,35 +7132,7 @@
         <w:rPr>
           <w:rStyle w:val="normaltextrun"/>
         </w:rPr>
-        <w:t xml:space="preserve">De acuerdo con el </w:t>
-      </w:r>
-      <w:proofErr w:type="spellStart"/>
-      <w:r>
-        <w:rPr>
-          <w:rStyle w:val="normaltextrun"/>
-        </w:rPr>
-        <w:t>World</w:t>
-      </w:r>
-      <w:proofErr w:type="spellEnd"/>
-      <w:r>
-        <w:rPr>
-          <w:rStyle w:val="normaltextrun"/>
-        </w:rPr>
-        <w:t xml:space="preserve"> Wide Web </w:t>
-      </w:r>
-      <w:proofErr w:type="spellStart"/>
-      <w:r>
-        <w:rPr>
-          <w:rStyle w:val="normaltextrun"/>
-        </w:rPr>
-        <w:t>Consortium</w:t>
-      </w:r>
-      <w:proofErr w:type="spellEnd"/>
-      <w:r>
-        <w:rPr>
-          <w:rStyle w:val="normaltextrun"/>
-        </w:rPr>
-        <w:t>, HTML es el lenguaje fundamental para construir la estructura y el contenido de las páginas web. Utilizarlo correctamente garantiza una presentación coherente y organizada de los contenidos, facilita la navegación y mejora la accesibilidad.</w:t>
+        <w:t>De acuerdo con el World Wide Web Consortium, HTML es el lenguaje fundamental para construir la estructura y el contenido de las páginas web. Utilizarlo correctamente garantiza una presentación coherente y organizada de los contenidos, facilita la navegación y mejora la accesibilidad.</w:t>
       </w:r>
       <w:r>
         <w:rPr>
@@ -7956,21 +7204,7 @@
         <w:rPr>
           <w:rStyle w:val="normaltextrun"/>
         </w:rPr>
-        <w:t xml:space="preserve">HTML5 está relacionado con este proyecto ya que su importancia es para definir la estructura de la página web, teniendo la mayoría de </w:t>
-      </w:r>
-      <w:proofErr w:type="gramStart"/>
-      <w:r>
-        <w:rPr>
-          <w:rStyle w:val="normaltextrun"/>
-        </w:rPr>
-        <w:t>archivos</w:t>
-      </w:r>
-      <w:proofErr w:type="gramEnd"/>
-      <w:r>
-        <w:rPr>
-          <w:rStyle w:val="normaltextrun"/>
-        </w:rPr>
-        <w:t xml:space="preserve"> JSP, estos hacen uso también de HTML para establecer la estructura básica de la página web, crear formularios sencillos y definir algunas funcionalidades, por ejemplo, donde deben redireccionar al usuario los botones.</w:t>
+        <w:t>HTML5 está relacionado con este proyecto ya que su importancia es para definir la estructura de la página web, teniendo la mayoría de archivos JSP, estos hacen uso también de HTML para establecer la estructura básica de la página web, crear formularios sencillos y definir algunas funcionalidades, por ejemplo, donde deben redireccionar al usuario los botones.</w:t>
       </w:r>
       <w:r>
         <w:rPr>
@@ -8011,85 +7245,31 @@
           <w:color w:val="000000"/>
           <w:shd w:val="clear" w:color="auto" w:fill="FFFFFF"/>
         </w:rPr>
-        <w:t xml:space="preserve">CCS es un lenguaje de diseño utilizado para controlar la presentación visual de las páginas web. CSS permite separar el contenido (estructurado en HTML) de su apariencia, definiendo </w:t>
-      </w:r>
-      <w:proofErr w:type="spellStart"/>
+        <w:t>CCS es un lenguaje de diseño utilizado para controlar la presentación visual de las páginas web. CSS permite separar el contenido (estructurado en HTML) de su apariencia, definiendo asi los estilos como los colores, fuentes, márgenes, alineaciones y distribuciones en una página.</w:t>
+      </w:r>
+      <w:r>
+        <w:rPr>
+          <w:rStyle w:val="scxw33615608"/>
+          <w:color w:val="000000"/>
+          <w:shd w:val="clear" w:color="auto" w:fill="FFFFFF"/>
+        </w:rPr>
+        <w:t> </w:t>
+      </w:r>
+    </w:p>
+    <w:p>
+      <w:pPr>
+        <w:pStyle w:val="APA7"/>
+        <w:rPr>
+          <w:shd w:val="clear" w:color="auto" w:fill="FFFFFF"/>
+        </w:rPr>
+      </w:pPr>
       <w:r>
         <w:rPr>
           <w:rStyle w:val="normaltextrun"/>
           <w:color w:val="000000"/>
           <w:shd w:val="clear" w:color="auto" w:fill="FFFFFF"/>
         </w:rPr>
-        <w:t>asi</w:t>
-      </w:r>
-      <w:proofErr w:type="spellEnd"/>
-      <w:r>
-        <w:rPr>
-          <w:rStyle w:val="normaltextrun"/>
-          <w:color w:val="000000"/>
-          <w:shd w:val="clear" w:color="auto" w:fill="FFFFFF"/>
-        </w:rPr>
-        <w:t xml:space="preserve"> los estilos como los colores, fuentes, márgenes, alineaciones y distribuciones en una página.</w:t>
-      </w:r>
-      <w:r>
-        <w:rPr>
-          <w:rStyle w:val="scxw33615608"/>
-          <w:color w:val="000000"/>
-          <w:shd w:val="clear" w:color="auto" w:fill="FFFFFF"/>
-        </w:rPr>
-        <w:t> </w:t>
-      </w:r>
-    </w:p>
-    <w:p>
-      <w:pPr>
-        <w:pStyle w:val="APA7"/>
-        <w:rPr>
-          <w:shd w:val="clear" w:color="auto" w:fill="FFFFFF"/>
-        </w:rPr>
-      </w:pPr>
-      <w:r>
-        <w:rPr>
-          <w:rStyle w:val="normaltextrun"/>
-          <w:color w:val="000000"/>
-          <w:shd w:val="clear" w:color="auto" w:fill="FFFFFF"/>
-        </w:rPr>
-        <w:t xml:space="preserve">Según el </w:t>
-      </w:r>
-      <w:proofErr w:type="spellStart"/>
-      <w:r>
-        <w:rPr>
-          <w:rStyle w:val="normaltextrun"/>
-          <w:color w:val="000000"/>
-          <w:shd w:val="clear" w:color="auto" w:fill="FFFFFF"/>
-        </w:rPr>
-        <w:t>World</w:t>
-      </w:r>
-      <w:proofErr w:type="spellEnd"/>
-      <w:r>
-        <w:rPr>
-          <w:rStyle w:val="normaltextrun"/>
-          <w:color w:val="000000"/>
-          <w:shd w:val="clear" w:color="auto" w:fill="FFFFFF"/>
-        </w:rPr>
-        <w:t xml:space="preserve"> Wide Web </w:t>
-      </w:r>
-      <w:proofErr w:type="spellStart"/>
-      <w:r>
-        <w:rPr>
-          <w:rStyle w:val="normaltextrun"/>
-          <w:color w:val="000000"/>
-          <w:shd w:val="clear" w:color="auto" w:fill="FFFFFF"/>
-        </w:rPr>
-        <w:t>Consortium</w:t>
-      </w:r>
-      <w:proofErr w:type="spellEnd"/>
-      <w:r>
-        <w:rPr>
-          <w:rStyle w:val="normaltextrun"/>
-          <w:color w:val="000000"/>
-          <w:shd w:val="clear" w:color="auto" w:fill="FFFFFF"/>
-        </w:rPr>
-        <w:t>, CSS3 ha transformado la manera en que los diseñadores y desarrolladores web construyen interfaces de usuario. Con nuevas funcionalidades como selectores avanzados, efectos de transición y propiedades de diseño, CSS3 ha facilitado la creación de sitios web modernos y altamente interactivos.</w:t>
+        <w:t>Según el World Wide Web Consortium, CSS3 ha transformado la manera en que los diseñadores y desarrolladores web construyen interfaces de usuario. Con nuevas funcionalidades como selectores avanzados, efectos de transición y propiedades de diseño, CSS3 ha facilitado la creación de sitios web modernos y altamente interactivos.</w:t>
       </w:r>
       <w:r>
         <w:rPr>
@@ -8164,25 +7344,7 @@
           <w:color w:val="000000"/>
           <w:shd w:val="clear" w:color="auto" w:fill="FFFFFF"/>
         </w:rPr>
-        <w:t xml:space="preserve">CSS presentado en nuestro proyecto tiene relación en las etiquetas HTML, ya que </w:t>
-      </w:r>
-      <w:proofErr w:type="spellStart"/>
-      <w:r>
-        <w:rPr>
-          <w:rStyle w:val="normaltextrun"/>
-          <w:color w:val="000000"/>
-          <w:shd w:val="clear" w:color="auto" w:fill="FFFFFF"/>
-        </w:rPr>
-        <w:t>css</w:t>
-      </w:r>
-      <w:proofErr w:type="spellEnd"/>
-      <w:r>
-        <w:rPr>
-          <w:rStyle w:val="normaltextrun"/>
-          <w:color w:val="000000"/>
-          <w:shd w:val="clear" w:color="auto" w:fill="FFFFFF"/>
-        </w:rPr>
-        <w:t xml:space="preserve"> nos permite modificar las propiedades de las etiquetas anteriormente mencionas, propiedades como colores, fuentes, tamaños y letras, etc. Incluso nos permitió ajustar las dimensiones de las imágenes principales que son usadas en la página web.</w:t>
+        <w:t>CSS presentado en nuestro proyecto tiene relación en las etiquetas HTML, ya que css nos permite modificar las propiedades de las etiquetas anteriormente mencionas, propiedades como colores, fuentes, tamaños y letras, etc. Incluso nos permitió ajustar las dimensiones de las imágenes principales que son usadas en la página web.</w:t>
       </w:r>
       <w:r>
         <w:rPr>
@@ -8214,28 +7376,15 @@
         <w:pStyle w:val="Ttulo4"/>
       </w:pPr>
       <w:r>
-        <w:t xml:space="preserve">Apache </w:t>
-      </w:r>
-      <w:proofErr w:type="spellStart"/>
-      <w:r>
-        <w:t>Neatbeans</w:t>
-      </w:r>
-      <w:proofErr w:type="spellEnd"/>
+        <w:t>Apache Neatbeans</w:t>
+      </w:r>
     </w:p>
     <w:p>
       <w:pPr>
         <w:pStyle w:val="APA7"/>
       </w:pPr>
       <w:r>
-        <w:t xml:space="preserve">Apache NetBeans es un entorno de desarrollo integrado (IDE) gratuito y de código abierto utilizado por desarrolladoras para crear aplicaciones en varios lenguajes de programación, especialmente en Java. NetBeans ofrece herramientas potentes para el desarrollo de software, como edición de código, depuración, pruebas, y soporte para </w:t>
-      </w:r>
-      <w:proofErr w:type="spellStart"/>
-      <w:r>
-        <w:t>frameworks</w:t>
-      </w:r>
-      <w:proofErr w:type="spellEnd"/>
-      <w:r>
-        <w:t xml:space="preserve"> populares.</w:t>
+        <w:t>Apache NetBeans es un entorno de desarrollo integrado (IDE) gratuito y de código abierto utilizado por desarrolladoras para crear aplicaciones en varios lenguajes de programación, especialmente en Java. NetBeans ofrece herramientas potentes para el desarrollo de software, como edición de código, depuración, pruebas, y soporte para frameworks populares.</w:t>
       </w:r>
     </w:p>
     <w:p>
@@ -8243,47 +7392,7 @@
         <w:pStyle w:val="APA7"/>
       </w:pPr>
       <w:r>
-        <w:t xml:space="preserve">De acuerdo con </w:t>
-      </w:r>
-      <w:proofErr w:type="spellStart"/>
-      <w:r>
-        <w:t>The</w:t>
-      </w:r>
-      <w:proofErr w:type="spellEnd"/>
-      <w:r>
-        <w:t xml:space="preserve"> Apache Software </w:t>
-      </w:r>
-      <w:proofErr w:type="spellStart"/>
-      <w:r>
-        <w:t>Foundation</w:t>
-      </w:r>
-      <w:proofErr w:type="spellEnd"/>
-      <w:r>
-        <w:t xml:space="preserve">, Apache Tomcat es un servidor de aplicaciones Java altamente disponible que admite </w:t>
-      </w:r>
-      <w:proofErr w:type="spellStart"/>
-      <w:r>
-        <w:t>servlets</w:t>
-      </w:r>
-      <w:proofErr w:type="spellEnd"/>
-      <w:r>
-        <w:t xml:space="preserve">, JSP y </w:t>
-      </w:r>
-      <w:proofErr w:type="spellStart"/>
-      <w:r>
-        <w:t>WebSockets</w:t>
-      </w:r>
-      <w:proofErr w:type="spellEnd"/>
-      <w:r>
-        <w:t xml:space="preserve">. Es una implementación de código abierto de un contenedor web que permite la ejecución de aplicaciones web basadas en </w:t>
-      </w:r>
-      <w:proofErr w:type="spellStart"/>
-      <w:r>
-        <w:t>servlets</w:t>
-      </w:r>
-      <w:proofErr w:type="spellEnd"/>
-      <w:r>
-        <w:t xml:space="preserve"> y tecnologías JSP.</w:t>
+        <w:t>De acuerdo con The Apache Software Foundation, Apache Tomcat es un servidor de aplicaciones Java altamente disponible que admite servlets, JSP y WebSockets. Es una implementación de código abierto de un contenedor web que permite la ejecución de aplicaciones web basadas en servlets y tecnologías JSP.</w:t>
       </w:r>
     </w:p>
     <w:p>
@@ -8303,20 +7412,7 @@
         <w:pStyle w:val="APA7"/>
       </w:pPr>
       <w:r>
-        <w:t xml:space="preserve">Apache NetBeans se relacione con este proyecto al otorgarnos un entorno de desarrollo compatible con las tecnologías web utilizados en el desarrollo del proyecto. También nos permitió, editar y depurar todo el código del proyecto, independiente si era </w:t>
-      </w:r>
-      <w:proofErr w:type="spellStart"/>
-      <w:proofErr w:type="gramStart"/>
-      <w:r>
-        <w:t>JSP,HTML</w:t>
-      </w:r>
-      <w:proofErr w:type="gramEnd"/>
-      <w:r>
-        <w:t>,etc</w:t>
-      </w:r>
-      <w:proofErr w:type="spellEnd"/>
-      <w:r>
-        <w:t>.</w:t>
+        <w:t>Apache NetBeans se relacione con este proyecto al otorgarnos un entorno de desarrollo compatible con las tecnologías web utilizados en el desarrollo del proyecto. También nos permitió, editar y depurar todo el código del proyecto, independiente si era JSP,HTML,etc.</w:t>
       </w:r>
     </w:p>
     <w:p>
@@ -8419,68 +7515,15 @@
         <w:pStyle w:val="APA7"/>
       </w:pPr>
       <w:r>
-        <w:t xml:space="preserve">Apache Tomcat es un servidor web desarrollado por la fundación Apache Software que alberga </w:t>
-      </w:r>
-      <w:proofErr w:type="spellStart"/>
-      <w:r>
-        <w:t>servlets</w:t>
-      </w:r>
-      <w:proofErr w:type="spellEnd"/>
-      <w:r>
-        <w:t xml:space="preserve"> y proporciona un entorno para ejecutar aplicaciones Java Web. Permite a los desarrolladores crear y desplegar sitios web dinámicos utilizando tecnologías Java. Aunque puede manejar solicitudes HTTP y mostrar contenido web estático, su principal función es ejecutar aplicaciones web dinámicas basadas en </w:t>
-      </w:r>
-      <w:proofErr w:type="spellStart"/>
-      <w:r>
-        <w:t>servlets</w:t>
-      </w:r>
-      <w:proofErr w:type="spellEnd"/>
-      <w:r>
-        <w:t xml:space="preserve"> y archivos JSP.</w:t>
+        <w:t>Apache Tomcat es un servidor web desarrollado por la fundación Apache Software que alberga servlets y proporciona un entorno para ejecutar aplicaciones Java Web. Permite a los desarrolladores crear y desplegar sitios web dinámicos utilizando tecnologías Java. Aunque puede manejar solicitudes HTTP y mostrar contenido web estático, su principal función es ejecutar aplicaciones web dinámicas basadas en servlets y archivos JSP.</w:t>
       </w:r>
     </w:p>
     <w:p>
       <w:pPr>
         <w:pStyle w:val="APA7"/>
       </w:pPr>
-      <w:proofErr w:type="spellStart"/>
-      <w:r>
-        <w:t>The</w:t>
-      </w:r>
-      <w:proofErr w:type="spellEnd"/>
-      <w:r>
-        <w:t xml:space="preserve"> Apache Software </w:t>
-      </w:r>
-      <w:proofErr w:type="spellStart"/>
-      <w:r>
-        <w:t>Foundation</w:t>
-      </w:r>
-      <w:proofErr w:type="spellEnd"/>
-      <w:r>
-        <w:t xml:space="preserve">, Apache Tomcat es un servidor de aplicaciones Java de alta disponibilidad que soporta </w:t>
-      </w:r>
-      <w:proofErr w:type="spellStart"/>
-      <w:r>
-        <w:t>servlets</w:t>
-      </w:r>
-      <w:proofErr w:type="spellEnd"/>
-      <w:r>
-        <w:t xml:space="preserve">, JSP y </w:t>
-      </w:r>
-      <w:proofErr w:type="spellStart"/>
-      <w:r>
-        <w:t>WebSockets</w:t>
-      </w:r>
-      <w:proofErr w:type="spellEnd"/>
-      <w:r>
-        <w:t xml:space="preserve">. Es una implementación de código abierto de un contenedor web que permite la ejecución de aplicaciones web basadas en </w:t>
-      </w:r>
-      <w:proofErr w:type="spellStart"/>
-      <w:r>
-        <w:t>servlets</w:t>
-      </w:r>
-      <w:proofErr w:type="spellEnd"/>
-      <w:r>
-        <w:t xml:space="preserve"> y tecnologías JSP.</w:t>
+      <w:r>
+        <w:t>The Apache Software Foundation, Apache Tomcat es un servidor de aplicaciones Java de alta disponibilidad que soporta servlets, JSP y WebSockets. Es una implementación de código abierto de un contenedor web que permite la ejecución de aplicaciones web basadas en servlets y tecnologías JSP.</w:t>
       </w:r>
     </w:p>
     <w:p>
@@ -8488,51 +7531,11 @@
         <w:pStyle w:val="APA7"/>
       </w:pPr>
       <w:r>
-        <w:t xml:space="preserve">Según </w:t>
-      </w:r>
-      <w:proofErr w:type="spellStart"/>
-      <w:r>
-        <w:t>The</w:t>
-      </w:r>
-      <w:proofErr w:type="spellEnd"/>
-      <w:r>
-        <w:t xml:space="preserve"> Apache Software </w:t>
-      </w:r>
-      <w:proofErr w:type="spellStart"/>
-      <w:r>
-        <w:t>Foundation</w:t>
-      </w:r>
-      <w:proofErr w:type="spellEnd"/>
-      <w:r>
-        <w:t xml:space="preserve"> (s.f.), Apache Tomcat es un servidor de </w:t>
+        <w:t xml:space="preserve">Según The Apache Software Foundation (s.f.), Apache Tomcat es un servidor de </w:t>
       </w:r>
       <w:r>
         <w:lastRenderedPageBreak/>
-        <w:t xml:space="preserve">aplicaciones Java altamente disponible, diseñado para ejecutar </w:t>
-      </w:r>
-      <w:proofErr w:type="spellStart"/>
-      <w:r>
-        <w:t>servlets</w:t>
-      </w:r>
-      <w:proofErr w:type="spellEnd"/>
-      <w:r>
-        <w:t xml:space="preserve">, JSP y </w:t>
-      </w:r>
-      <w:proofErr w:type="spellStart"/>
-      <w:r>
-        <w:t>WebSockets</w:t>
-      </w:r>
-      <w:proofErr w:type="spellEnd"/>
-      <w:r>
-        <w:t xml:space="preserve">. Es una implementación de código abierto de un contenedor web que permite el funcionamiento de aplicaciones web basadas en </w:t>
-      </w:r>
-      <w:proofErr w:type="spellStart"/>
-      <w:r>
-        <w:t>servlets</w:t>
-      </w:r>
-      <w:proofErr w:type="spellEnd"/>
-      <w:r>
-        <w:t xml:space="preserve"> y tecnologías JSP.</w:t>
+        <w:t>aplicaciones Java altamente disponible, diseñado para ejecutar servlets, JSP y WebSockets. Es una implementación de código abierto de un contenedor web que permite el funcionamiento de aplicaciones web basadas en servlets y tecnologías JSP.</w:t>
       </w:r>
     </w:p>
     <w:p>
@@ -8612,15 +7615,7 @@
         <w:pStyle w:val="APA7"/>
       </w:pPr>
       <w:r>
-        <w:t xml:space="preserve">Maven es un gestor de proyectos y dependencias utilizado en varios lenguajes, destacándose por su capacidad para gestionar automáticamente las dependencias de un proyecto y descargarlas desde un repositorio centralizado. Esta funcionalidad simplifica la administración de bibliotecas y componentes externos, haciendo el proceso más eficiente en comparación con </w:t>
-      </w:r>
-      <w:proofErr w:type="spellStart"/>
-      <w:r>
-        <w:t>Ant</w:t>
-      </w:r>
-      <w:proofErr w:type="spellEnd"/>
-      <w:r>
-        <w:t>, donde las librerías debían ser buscadas e insertadas manualmente en el proyecto para que funcionaran.</w:t>
+        <w:t>Maven es un gestor de proyectos y dependencias utilizado en varios lenguajes, destacándose por su capacidad para gestionar automáticamente las dependencias de un proyecto y descargarlas desde un repositorio centralizado. Esta funcionalidad simplifica la administración de bibliotecas y componentes externos, haciendo el proceso más eficiente en comparación con Ant, donde las librerías debían ser buscadas e insertadas manualmente en el proyecto para que funcionaran.</w:t>
       </w:r>
     </w:p>
     <w:p>
@@ -8707,52 +7702,15 @@
         <w:pStyle w:val="Ttulo4"/>
       </w:pPr>
       <w:r>
-        <w:t xml:space="preserve">Bizagi </w:t>
-      </w:r>
-      <w:proofErr w:type="spellStart"/>
-      <w:r>
-        <w:t>Modeler</w:t>
-      </w:r>
-      <w:proofErr w:type="spellEnd"/>
+        <w:t>Bizagi Modeler</w:t>
+      </w:r>
     </w:p>
     <w:p>
       <w:pPr>
         <w:pStyle w:val="APA7"/>
       </w:pPr>
       <w:r>
-        <w:t xml:space="preserve">Bizagi </w:t>
-      </w:r>
-      <w:proofErr w:type="spellStart"/>
-      <w:r>
-        <w:t>Modeler</w:t>
-      </w:r>
-      <w:proofErr w:type="spellEnd"/>
-      <w:r>
-        <w:t xml:space="preserve"> es un software de escritorio gratuito, parte de los productos de Bizagi, que permite a los usuarios diseñar, documentar, modelar y probar procesos de negocio utilizando la notación estándar BPMN (Business </w:t>
-      </w:r>
-      <w:proofErr w:type="spellStart"/>
-      <w:r>
-        <w:t>Process</w:t>
-      </w:r>
-      <w:proofErr w:type="spellEnd"/>
-      <w:r>
-        <w:t xml:space="preserve"> </w:t>
-      </w:r>
-      <w:proofErr w:type="spellStart"/>
-      <w:r>
-        <w:t>Model</w:t>
-      </w:r>
-      <w:proofErr w:type="spellEnd"/>
-      <w:r>
-        <w:t xml:space="preserve"> and </w:t>
-      </w:r>
-      <w:proofErr w:type="spellStart"/>
-      <w:r>
-        <w:t>Notation</w:t>
-      </w:r>
-      <w:proofErr w:type="spellEnd"/>
-      <w:r>
-        <w:t>). Con este software, es posible crear diagramas visuales que representen gráficamente el funcionamiento de los procesos dentro de una empresa, incluyendo actividades, eventos, subprocesos, entre otros. Su interfaz intuitiva y fácil de usar permite a los usuarios arrastrar y soltar elementos para crear los diagramas deseados.</w:t>
+        <w:t>Bizagi Modeler es un software de escritorio gratuito, parte de los productos de Bizagi, que permite a los usuarios diseñar, documentar, modelar y probar procesos de negocio utilizando la notación estándar BPMN (Business Process Model and Notation). Con este software, es posible crear diagramas visuales que representen gráficamente el funcionamiento de los procesos dentro de una empresa, incluyendo actividades, eventos, subprocesos, entre otros. Su interfaz intuitiva y fácil de usar permite a los usuarios arrastrar y soltar elementos para crear los diagramas deseados.</w:t>
       </w:r>
     </w:p>
     <w:p>
@@ -8760,15 +7718,7 @@
         <w:pStyle w:val="APA7"/>
       </w:pPr>
       <w:r>
-        <w:t xml:space="preserve">Según lo señalado por Bizagi (s. f.), Bizagi es una plataforma de automatización de código bajo que optimiza la colaboración entre personas, programas, </w:t>
-      </w:r>
-      <w:proofErr w:type="spellStart"/>
-      <w:r>
-        <w:t>bots</w:t>
-      </w:r>
-      <w:proofErr w:type="spellEnd"/>
-      <w:r>
-        <w:t xml:space="preserve"> e información mediante la automatización inteligente de procesos. Permite a las organizaciones diseñar y documentar procesos empresariales en un repositorio central en la nube, lo que facilita una mejor comprensión de cada paso y la identificación de oportunidades para mejorar la eficiencia organizacional.</w:t>
+        <w:t>Según lo señalado por Bizagi (s. f.), Bizagi es una plataforma de automatización de código bajo que optimiza la colaboración entre personas, programas, bots e información mediante la automatización inteligente de procesos. Permite a las organizaciones diseñar y documentar procesos empresariales en un repositorio central en la nube, lo que facilita una mejor comprensión de cada paso y la identificación de oportunidades para mejorar la eficiencia organizacional.</w:t>
       </w:r>
     </w:p>
     <w:p>
@@ -8825,15 +7775,7 @@
         </w:drawing>
       </w:r>
       <w:r>
-        <w:t xml:space="preserve">La aplicación Bizagi </w:t>
-      </w:r>
-      <w:proofErr w:type="spellStart"/>
-      <w:r>
-        <w:t>Modeler</w:t>
-      </w:r>
-      <w:proofErr w:type="spellEnd"/>
-      <w:r>
-        <w:t xml:space="preserve"> fue de mucha ayuda para el diseño y diagramación del proceso de matrícula del alumno a través de la página web y las diferentes etapas de manera visual y detallada.</w:t>
+        <w:t>La aplicación Bizagi Modeler fue de mucha ayuda para el diseño y diagramación del proceso de matrícula del alumno a través de la página web y las diferentes etapas de manera visual y detallada.</w:t>
       </w:r>
     </w:p>
     <w:p>
@@ -8978,15 +7920,7 @@
         <w:t>Ingeniería de software</w:t>
       </w:r>
       <w:r>
-        <w:t xml:space="preserve"> (9a ed.). Pearson </w:t>
-      </w:r>
-      <w:proofErr w:type="spellStart"/>
-      <w:r>
-        <w:t>Education</w:t>
-      </w:r>
-      <w:proofErr w:type="spellEnd"/>
-      <w:r>
-        <w:t>.</w:t>
+        <w:t xml:space="preserve"> (9a ed.). Pearson Education.</w:t>
       </w:r>
     </w:p>
     <w:p>
@@ -9456,10 +8390,8 @@
           <w:szCs w:val="24"/>
           <w:lang w:val="es-PE" w:eastAsia="zh-CN"/>
         </w:rPr>
-        <w:t xml:space="preserve"> sistema de matrícula escolar se relacionan con las características de calidad del software, como su desempeño, seguridad y usabilidad. Estos aseguran que el sistema sea rápido, accesible, seguro para proteger los datos de los estudiantes y escalable en el contexto </w:t>
-      </w:r>
-      <w:proofErr w:type="spellStart"/>
-      <w:proofErr w:type="gramStart"/>
+        <w:t xml:space="preserve"> sistema de matrícula escolar se relacionan con las características de calidad del software, como su desempeño, seguridad y usabilidad. Estos aseguran que el sistema sea rápido, accesible, seguro para proteger los datos de los estudiantes y escalable en el contexto educativo.</w:t>
+      </w:r>
       <w:r>
         <w:rPr>
           <w:rFonts w:eastAsia="Times New Roman" w:cs="Times New Roman"/>
@@ -9468,29 +8400,7 @@
           <w:szCs w:val="24"/>
           <w:lang w:val="es-PE" w:eastAsia="zh-CN"/>
         </w:rPr>
-        <w:t>educativo.</w:t>
-      </w:r>
-      <w:r>
-        <w:rPr>
-          <w:rFonts w:eastAsia="Times New Roman" w:cs="Times New Roman"/>
-          <w:b w:val="0"/>
-          <w:iCs w:val="0"/>
-          <w:szCs w:val="24"/>
-          <w:lang w:val="es-PE" w:eastAsia="zh-CN"/>
-        </w:rPr>
-        <w:t>Croce</w:t>
-      </w:r>
-      <w:proofErr w:type="spellEnd"/>
-      <w:proofErr w:type="gramEnd"/>
-      <w:r>
-        <w:rPr>
-          <w:rFonts w:eastAsia="Times New Roman" w:cs="Times New Roman"/>
-          <w:b w:val="0"/>
-          <w:iCs w:val="0"/>
-          <w:szCs w:val="24"/>
-          <w:lang w:val="es-PE" w:eastAsia="zh-CN"/>
-        </w:rPr>
-        <w:t>, G. (2011), titulada "Requerimientos No Funcionales en Ingeniería de Software: Avances y Desafíos", se define que los requerimientos no funcionales especifican criterios que pueden utilizarse para juzgar la operación de un sistema, en lugar de comportamientos específicos. Estos incluyen atributos como la confiabilidad, eficiencia, seguridad y mantenibilidad, que determinan la calidad y el rendimiento del sistema.</w:t>
+        <w:t>Croce, G. (2011), titulada "Requerimientos No Funcionales en Ingeniería de Software: Avances y Desafíos", se define que los requerimientos no funcionales especifican criterios que pueden utilizarse para juzgar la operación de un sistema, en lugar de comportamientos específicos. Estos incluyen atributos como la confiabilidad, eficiencia, seguridad y mantenibilidad, que determinan la calidad y el rendimiento del sistema.</w:t>
       </w:r>
       <w:r>
         <w:rPr>
@@ -9710,36 +8620,8 @@
           <w:iCs/>
           <w:lang w:val="en-US" w:eastAsia="zh-CN"/>
         </w:rPr>
-        <w:t xml:space="preserve">Competitive Engineering: A Handbook </w:t>
-      </w:r>
-      <w:proofErr w:type="gramStart"/>
-      <w:r>
-        <w:rPr>
-          <w:i/>
-          <w:iCs/>
-          <w:lang w:val="en-US" w:eastAsia="zh-CN"/>
-        </w:rPr>
-        <w:t>For</w:t>
-      </w:r>
-      <w:proofErr w:type="gramEnd"/>
-      <w:r>
-        <w:rPr>
-          <w:i/>
-          <w:iCs/>
-          <w:lang w:val="en-US" w:eastAsia="zh-CN"/>
-        </w:rPr>
-        <w:t xml:space="preserve"> Systems Engineering, Requirements Engineering, and Software Engineering Using </w:t>
-      </w:r>
-      <w:proofErr w:type="spellStart"/>
-      <w:r>
-        <w:rPr>
-          <w:i/>
-          <w:iCs/>
-          <w:lang w:val="en-US" w:eastAsia="zh-CN"/>
-        </w:rPr>
-        <w:t>Planguage</w:t>
-      </w:r>
-      <w:proofErr w:type="spellEnd"/>
+        <w:t>Competitive Engineering: A Handbook For Systems Engineering, Requirements Engineering, and Software Engineering Using Planguage</w:t>
+      </w:r>
       <w:r>
         <w:rPr>
           <w:lang w:val="en-US" w:eastAsia="zh-CN"/>
@@ -9938,84 +8820,20 @@
         </w:rPr>
         <w:br/>
       </w:r>
-      <w:proofErr w:type="spellStart"/>
       <w:r>
         <w:rPr>
           <w:lang w:eastAsia="zh-CN"/>
         </w:rPr>
-        <w:t>DeMarco</w:t>
-      </w:r>
-      <w:proofErr w:type="spellEnd"/>
-      <w:r>
-        <w:rPr>
-          <w:lang w:eastAsia="zh-CN"/>
-        </w:rPr>
-        <w:t xml:space="preserve">, T. (1978). </w:t>
-      </w:r>
-      <w:proofErr w:type="spellStart"/>
+        <w:t xml:space="preserve">DeMarco, T. (1978). </w:t>
+      </w:r>
       <w:r>
         <w:rPr>
           <w:i/>
           <w:iCs/>
           <w:lang w:eastAsia="zh-CN"/>
         </w:rPr>
-        <w:t>Structured</w:t>
-      </w:r>
-      <w:proofErr w:type="spellEnd"/>
-      <w:r>
-        <w:rPr>
-          <w:i/>
-          <w:iCs/>
-          <w:lang w:eastAsia="zh-CN"/>
-        </w:rPr>
-        <w:t xml:space="preserve"> </w:t>
-      </w:r>
-      <w:proofErr w:type="spellStart"/>
-      <w:r>
-        <w:rPr>
-          <w:i/>
-          <w:iCs/>
-          <w:lang w:eastAsia="zh-CN"/>
-        </w:rPr>
-        <w:t>Analysis</w:t>
-      </w:r>
-      <w:proofErr w:type="spellEnd"/>
-      <w:r>
-        <w:rPr>
-          <w:i/>
-          <w:iCs/>
-          <w:lang w:eastAsia="zh-CN"/>
-        </w:rPr>
-        <w:t xml:space="preserve"> and </w:t>
-      </w:r>
-      <w:proofErr w:type="spellStart"/>
-      <w:r>
-        <w:rPr>
-          <w:i/>
-          <w:iCs/>
-          <w:lang w:eastAsia="zh-CN"/>
-        </w:rPr>
-        <w:t>System</w:t>
-      </w:r>
-      <w:proofErr w:type="spellEnd"/>
-      <w:r>
-        <w:rPr>
-          <w:i/>
-          <w:iCs/>
-          <w:lang w:eastAsia="zh-CN"/>
-        </w:rPr>
-        <w:t xml:space="preserve"> </w:t>
-      </w:r>
-      <w:proofErr w:type="spellStart"/>
-      <w:r>
-        <w:rPr>
-          <w:i/>
-          <w:iCs/>
-          <w:lang w:eastAsia="zh-CN"/>
-        </w:rPr>
-        <w:t>Specification</w:t>
-      </w:r>
-      <w:proofErr w:type="spellEnd"/>
+        <w:t>Structured Analysis and System Specification</w:t>
+      </w:r>
       <w:r>
         <w:rPr>
           <w:lang w:eastAsia="zh-CN"/>
@@ -10957,15 +9775,7 @@
         <w:t>,</w:t>
       </w:r>
       <w:r>
-        <w:t xml:space="preserve"> el diagrama de caso de uso nos permitirá asegurarnos de que todas las funcionalidades necesarias para la gestión del proceso de matrícula y la visualización de información del colegio "Daniel </w:t>
-      </w:r>
-      <w:proofErr w:type="spellStart"/>
-      <w:r>
-        <w:t>Alomía</w:t>
-      </w:r>
-      <w:proofErr w:type="spellEnd"/>
-      <w:r>
-        <w:t xml:space="preserve"> Robles" estén bien definidas y sean comprendidas por todos los involucrados. Esto será crucial para el éxito de la implementación del sistema.</w:t>
+        <w:t xml:space="preserve"> el diagrama de caso de uso nos permitirá asegurarnos de que todas las funcionalidades necesarias para la gestión del proceso de matrícula y la visualización de información del colegio "Daniel Alomía Robles" estén bien definidas y sean comprendidas por todos los involucrados. Esto será crucial para el éxito de la implementación del sistema.</w:t>
       </w:r>
     </w:p>
     <w:p>
@@ -11678,15 +10488,7 @@
         <w:t>En nuestro proyecto</w:t>
       </w:r>
       <w:r>
-        <w:t xml:space="preserve">, el diagrama de secuencia nos ayudará a ilustrar cómo los diferentes componentes del sistema web del colegio "Daniel </w:t>
-      </w:r>
-      <w:proofErr w:type="spellStart"/>
-      <w:r>
-        <w:t>Alomía</w:t>
-      </w:r>
-      <w:proofErr w:type="spellEnd"/>
-      <w:r>
-        <w:t xml:space="preserve"> Robles" interactúan durante procesos clave, como la matrícula de estudiantes, asegurando que todos los pasos y comunicaciones sean claros y precisos.</w:t>
+        <w:t>, el diagrama de secuencia nos ayudará a ilustrar cómo los diferentes componentes del sistema web del colegio "Daniel Alomía Robles" interactúan durante procesos clave, como la matrícula de estudiantes, asegurando que todos los pasos y comunicaciones sean claros y precisos.</w:t>
       </w:r>
     </w:p>
     <w:p>
@@ -11775,15 +10577,7 @@
         <w:pStyle w:val="APA7"/>
       </w:pPr>
       <w:r>
-        <w:t xml:space="preserve">En nuestro proyecto, el diagrama de clases será clave para organizar la estructura lógica del sistema web del colegio "Daniel </w:t>
-      </w:r>
-      <w:proofErr w:type="spellStart"/>
-      <w:r>
-        <w:t>Alomía</w:t>
-      </w:r>
-      <w:proofErr w:type="spellEnd"/>
-      <w:r>
-        <w:t xml:space="preserve"> Robles", garantizando que todos los componentes y sus relaciones estén claramente definidos y se ajusten a los objetivos del sistema, como la gestión eficiente del proceso de matrícula y la administración de la información académica.</w:t>
+        <w:t>En nuestro proyecto, el diagrama de clases será clave para organizar la estructura lógica del sistema web del colegio "Daniel Alomía Robles", garantizando que todos los componentes y sus relaciones estén claramente definidos y se ajusten a los objetivos del sistema, como la gestión eficiente del proceso de matrícula y la administración de la información académica.</w:t>
       </w:r>
       <w:r>
         <w:br/>
@@ -11874,23 +10668,7 @@
         </w:rPr>
       </w:pPr>
       <w:r>
-        <w:t xml:space="preserve">Los modelos de datos son fundamentales para representar cómo se organiza y gestiona la información dentro del sistema. En nuestro proyecto, los modelos de datos se dividen en tres tipos, es por eso </w:t>
-      </w:r>
-      <w:proofErr w:type="gramStart"/>
-      <w:r>
-        <w:t>que</w:t>
-      </w:r>
-      <w:proofErr w:type="gramEnd"/>
-      <w:r>
-        <w:t xml:space="preserve"> cada uno de estos modelos contribuirá a la estructura y gestión de datos en el sistema web del colegio "Daniel </w:t>
-      </w:r>
-      <w:proofErr w:type="spellStart"/>
-      <w:r>
-        <w:t>Alomía</w:t>
-      </w:r>
-      <w:proofErr w:type="spellEnd"/>
-      <w:r>
-        <w:t xml:space="preserve"> Robles", asegurando que la información esté bien organizada y sea accesible para todos los usuarios.</w:t>
+        <w:t>Los modelos de datos son fundamentales para representar cómo se organiza y gestiona la información dentro del sistema. En nuestro proyecto, los modelos de datos se dividen en tres tipos, es por eso que cada uno de estos modelos contribuirá a la estructura y gestión de datos en el sistema web del colegio "Daniel Alomía Robles", asegurando que la información esté bien organizada y sea accesible para todos los usuarios.</w:t>
       </w:r>
     </w:p>
     <w:p>
@@ -12177,39 +10955,7 @@
         <w:pStyle w:val="APA7"/>
       </w:pPr>
       <w:r>
-        <w:t xml:space="preserve">Como ya antes explicado utilizamos Java con Tomcat </w:t>
-      </w:r>
-      <w:proofErr w:type="spellStart"/>
-      <w:r>
-        <w:t>mas</w:t>
-      </w:r>
-      <w:proofErr w:type="spellEnd"/>
-      <w:r>
-        <w:t xml:space="preserve"> MySQL mediante PHPMYADMIN(XAMP), </w:t>
-      </w:r>
-      <w:proofErr w:type="spellStart"/>
-      <w:r>
-        <w:t>aca</w:t>
-      </w:r>
-      <w:proofErr w:type="spellEnd"/>
-      <w:r>
-        <w:t xml:space="preserve"> se </w:t>
-      </w:r>
-      <w:proofErr w:type="gramStart"/>
-      <w:r>
-        <w:t>va</w:t>
-      </w:r>
-      <w:proofErr w:type="gramEnd"/>
-      <w:r>
-        <w:t xml:space="preserve"> evidenciar las clases de java que implementamos </w:t>
-      </w:r>
-      <w:proofErr w:type="spellStart"/>
-      <w:r>
-        <w:t>mas</w:t>
-      </w:r>
-      <w:proofErr w:type="spellEnd"/>
-      <w:r>
-        <w:t xml:space="preserve"> la conexión a la base de datos</w:t>
+        <w:t>Como ya antes explicado utilizamos Java con Tomcat mas MySQL mediante PHPMYADMIN(XAMP), aca se va evidenciar las clases de java que implementamos mas la conexión a la base de datos</w:t>
       </w:r>
     </w:p>
     <w:p/>
@@ -13063,21 +11809,7 @@
           <w:lang w:val="es-PE" w:eastAsia="zh-CN"/>
         </w:rPr>
         <w:br/>
-        <w:t xml:space="preserve">La solución digital desarrollada para el colegio Daniel </w:t>
-      </w:r>
-      <w:proofErr w:type="spellStart"/>
-      <w:r>
-        <w:rPr>
-          <w:lang w:val="es-PE" w:eastAsia="zh-CN"/>
-        </w:rPr>
-        <w:t>Alomía</w:t>
-      </w:r>
-      <w:proofErr w:type="spellEnd"/>
-      <w:r>
-        <w:rPr>
-          <w:lang w:val="es-PE" w:eastAsia="zh-CN"/>
-        </w:rPr>
-        <w:t xml:space="preserve"> Robles no solo moderniza los procesos, sino que también asegura el cumplimiento con las normativas legales, como la Ley de Protección de Datos Personales. El sistema incluye medidas de seguridad avanzadas, como el cifrado de información, que protegen los datos personales de los estudiantes, lo cual no solo reduce los riesgos de filtración, sino que también refuerza la confianza de los usuarios en el manejo de sus datos. Esta alineación con las leyes actuales minimiza el riesgo de sanciones y fortalece la reputación de la institución en cuanto a responsabilidad y ética en la administración de la información.</w:t>
+        <w:t>La solución digital desarrollada para el colegio Daniel Alomía Robles no solo moderniza los procesos, sino que también asegura el cumplimiento con las normativas legales, como la Ley de Protección de Datos Personales. El sistema incluye medidas de seguridad avanzadas, como el cifrado de información, que protegen los datos personales de los estudiantes, lo cual no solo reduce los riesgos de filtración, sino que también refuerza la confianza de los usuarios en el manejo de sus datos. Esta alineación con las leyes actuales minimiza el riesgo de sanciones y fortalece la reputación de la institución en cuanto a responsabilidad y ética en la administración de la información.</w:t>
       </w:r>
     </w:p>
     <w:p>
@@ -13116,19 +11848,11 @@
           <w:lang w:val="en-US"/>
         </w:rPr>
       </w:pPr>
-      <w:proofErr w:type="spellStart"/>
       <w:r>
         <w:rPr>
           <w:lang w:val="en-US"/>
         </w:rPr>
-        <w:t>Beerwinkle</w:t>
-      </w:r>
-      <w:proofErr w:type="spellEnd"/>
-      <w:r>
-        <w:rPr>
-          <w:lang w:val="en-US"/>
-        </w:rPr>
-        <w:t>, A. L. (2021). The use of learning analytics and the potential risk of harm for K-12 students participating in digital learning environments. </w:t>
+        <w:t>Beerwinkle, A. L. (2021). The use of learning analytics and the potential risk of harm for K-12 students participating in digital learning environments. </w:t>
       </w:r>
       <w:r>
         <w:rPr>
@@ -13175,33 +11899,11 @@
           <w:lang w:val="en-US"/>
         </w:rPr>
       </w:pPr>
-      <w:proofErr w:type="spellStart"/>
       <w:r>
         <w:rPr>
           <w:lang w:val="es-PE"/>
         </w:rPr>
-        <w:t>Giampietro</w:t>
-      </w:r>
-      <w:proofErr w:type="spellEnd"/>
-      <w:r>
-        <w:rPr>
-          <w:lang w:val="es-PE"/>
-        </w:rPr>
-        <w:t xml:space="preserve">, M., &amp; </w:t>
-      </w:r>
-      <w:proofErr w:type="spellStart"/>
-      <w:r>
-        <w:rPr>
-          <w:lang w:val="es-PE"/>
-        </w:rPr>
-        <w:t>Funtowicz</w:t>
-      </w:r>
-      <w:proofErr w:type="spellEnd"/>
-      <w:r>
-        <w:rPr>
-          <w:lang w:val="es-PE"/>
-        </w:rPr>
-        <w:t xml:space="preserve">, S. O. (2020). </w:t>
+        <w:t xml:space="preserve">Giampietro, M., &amp; Funtowicz, S. O. (2020). </w:t>
       </w:r>
       <w:r>
         <w:rPr>
@@ -13311,15 +12013,7 @@
         <w:pStyle w:val="APA7"/>
       </w:pPr>
       <w:r>
-        <w:t xml:space="preserve">Bizagi. (s.f.). Bizagi </w:t>
-      </w:r>
-      <w:proofErr w:type="spellStart"/>
-      <w:r>
-        <w:t>Modeler</w:t>
-      </w:r>
-      <w:proofErr w:type="spellEnd"/>
-      <w:r>
-        <w:t xml:space="preserve">. Recuperado de: </w:t>
+        <w:t xml:space="preserve">Bizagi. (s.f.). Bizagi Modeler. Recuperado de: </w:t>
       </w:r>
       <w:hyperlink r:id="rId66" w:history="1">
         <w:r>
@@ -13357,21 +12051,7 @@
         <w:rPr>
           <w:lang w:val="en-US" w:eastAsia="zh-CN"/>
         </w:rPr>
-        <w:t xml:space="preserve">Aldridge, E. (2023, </w:t>
-      </w:r>
-      <w:proofErr w:type="spellStart"/>
-      <w:r>
-        <w:rPr>
-          <w:lang w:val="en-US" w:eastAsia="zh-CN"/>
-        </w:rPr>
-        <w:t>septiembre</w:t>
-      </w:r>
-      <w:proofErr w:type="spellEnd"/>
-      <w:r>
-        <w:rPr>
-          <w:lang w:val="en-US" w:eastAsia="zh-CN"/>
-        </w:rPr>
-        <w:t xml:space="preserve"> 14). </w:t>
+        <w:t>Aldridge, E. (2023, septiembre 14). </w:t>
       </w:r>
       <w:r>
         <w:rPr>
@@ -13422,25 +12102,7 @@
           <w:iCs/>
           <w:lang w:val="es-PE" w:eastAsia="zh-CN"/>
         </w:rPr>
-        <w:t xml:space="preserve">Apache </w:t>
-      </w:r>
-      <w:proofErr w:type="spellStart"/>
-      <w:r>
-        <w:rPr>
-          <w:i/>
-          <w:iCs/>
-          <w:lang w:val="es-PE" w:eastAsia="zh-CN"/>
-        </w:rPr>
-        <w:t>tomcat</w:t>
-      </w:r>
-      <w:proofErr w:type="spellEnd"/>
-      <w:r>
-        <w:rPr>
-          <w:i/>
-          <w:iCs/>
-          <w:lang w:val="es-PE" w:eastAsia="zh-CN"/>
-        </w:rPr>
-        <w:t>®</w:t>
+        <w:t>Apache tomcat®</w:t>
       </w:r>
       <w:r>
         <w:rPr>
@@ -13545,52 +12207,14 @@
         </w:rPr>
         <w:t>Porter, B., van Zyl, J., &amp; Lamy, O. (s/f). </w:t>
       </w:r>
-      <w:proofErr w:type="spellStart"/>
       <w:r>
         <w:rPr>
           <w:i/>
           <w:iCs/>
           <w:lang w:val="es-PE" w:eastAsia="zh-CN"/>
         </w:rPr>
-        <w:t>Welcome</w:t>
-      </w:r>
-      <w:proofErr w:type="spellEnd"/>
-      <w:r>
-        <w:rPr>
-          <w:i/>
-          <w:iCs/>
-          <w:lang w:val="es-PE" w:eastAsia="zh-CN"/>
-        </w:rPr>
-        <w:t xml:space="preserve"> </w:t>
-      </w:r>
-      <w:proofErr w:type="spellStart"/>
-      <w:r>
-        <w:rPr>
-          <w:i/>
-          <w:iCs/>
-          <w:lang w:val="es-PE" w:eastAsia="zh-CN"/>
-        </w:rPr>
-        <w:t>to</w:t>
-      </w:r>
-      <w:proofErr w:type="spellEnd"/>
-      <w:r>
-        <w:rPr>
-          <w:i/>
-          <w:iCs/>
-          <w:lang w:val="es-PE" w:eastAsia="zh-CN"/>
-        </w:rPr>
-        <w:t xml:space="preserve"> Apache </w:t>
-      </w:r>
-      <w:proofErr w:type="spellStart"/>
-      <w:r>
-        <w:rPr>
-          <w:i/>
-          <w:iCs/>
-          <w:lang w:val="es-PE" w:eastAsia="zh-CN"/>
-        </w:rPr>
-        <w:t>maven</w:t>
-      </w:r>
-      <w:proofErr w:type="spellEnd"/>
+        <w:t>Welcome to Apache maven</w:t>
+      </w:r>
       <w:r>
         <w:rPr>
           <w:lang w:val="es-PE" w:eastAsia="zh-CN"/>
@@ -13696,7 +12320,7 @@
 </file>
 
 <file path=word/endnotes.xml><?xml version="1.0" encoding="utf-8"?>
-<w:endnotes xmlns:wpc="http://schemas.microsoft.com/office/word/2010/wordprocessingCanvas" xmlns:cx="http://schemas.microsoft.com/office/drawing/2014/chartex" xmlns:cx1="http://schemas.microsoft.com/office/drawing/2015/9/8/chartex" xmlns:cx2="http://schemas.microsoft.com/office/drawing/2015/10/21/chartex" xmlns:cx3="http://schemas.microsoft.com/office/drawing/2016/5/9/chartex" xmlns:cx4="http://schemas.microsoft.com/office/drawing/2016/5/10/chartex" xmlns:cx5="http://schemas.microsoft.com/office/drawing/2016/5/11/chartex" xmlns:cx6="http://schemas.microsoft.com/office/drawing/2016/5/12/chartex" xmlns:cx7="http://schemas.microsoft.com/office/drawing/2016/5/13/chartex" xmlns:cx8="http://schemas.microsoft.com/office/drawing/2016/5/14/chartex" xmlns:mc="http://schemas.openxmlformats.org/markup-compatibility/2006" xmlns:aink="http://schemas.microsoft.com/office/drawing/2016/ink" xmlns:am3d="http://schemas.microsoft.com/office/drawing/2017/model3d" xmlns:o="urn:schemas-microsoft-com:office:office" xmlns:oel="http://schemas.microsoft.com/office/2019/extlst" xmlns:r="http://schemas.openxmlformats.org/officeDocument/2006/relationships" xmlns:m="http://schemas.openxmlformats.org/officeDocument/2006/math" xmlns:v="urn:schemas-microsoft-com:vml" xmlns:wp14="http://schemas.microsoft.com/office/word/2010/wordprocessingDrawing" xmlns:wp="http://schemas.openxmlformats.org/drawingml/2006/wordprocessingDrawing" xmlns:w10="urn:schemas-microsoft-com:office:word" xmlns:w="http://schemas.openxmlformats.org/wordprocessingml/2006/main" xmlns:w14="http://schemas.microsoft.com/office/word/2010/wordml" xmlns:w15="http://schemas.microsoft.com/office/word/2012/wordml" xmlns:w16cex="http://schemas.microsoft.com/office/word/2018/wordml/cex" xmlns:w16cid="http://schemas.microsoft.com/office/word/2016/wordml/cid" xmlns:w16="http://schemas.microsoft.com/office/word/2018/wordml" xmlns:w16sdtdh="http://schemas.microsoft.com/office/word/2020/wordml/sdtdatahash" xmlns:w16se="http://schemas.microsoft.com/office/word/2015/wordml/symex" xmlns:wpg="http://schemas.microsoft.com/office/word/2010/wordprocessingGroup" xmlns:wpi="http://schemas.microsoft.com/office/word/2010/wordprocessingInk" xmlns:wne="http://schemas.microsoft.com/office/word/2006/wordml" xmlns:wps="http://schemas.microsoft.com/office/word/2010/wordprocessingShape" mc:Ignorable="w14 w15 w16se w16cid w16 w16cex w16sdtdh wp14">
+<w:endnotes xmlns:wpc="http://schemas.microsoft.com/office/word/2010/wordprocessingCanvas" xmlns:cx="http://schemas.microsoft.com/office/drawing/2014/chartex" xmlns:cx1="http://schemas.microsoft.com/office/drawing/2015/9/8/chartex" xmlns:cx2="http://schemas.microsoft.com/office/drawing/2015/10/21/chartex" xmlns:cx3="http://schemas.microsoft.com/office/drawing/2016/5/9/chartex" xmlns:cx4="http://schemas.microsoft.com/office/drawing/2016/5/10/chartex" xmlns:cx5="http://schemas.microsoft.com/office/drawing/2016/5/11/chartex" xmlns:cx6="http://schemas.microsoft.com/office/drawing/2016/5/12/chartex" xmlns:cx7="http://schemas.microsoft.com/office/drawing/2016/5/13/chartex" xmlns:cx8="http://schemas.microsoft.com/office/drawing/2016/5/14/chartex" xmlns:mc="http://schemas.openxmlformats.org/markup-compatibility/2006" xmlns:aink="http://schemas.microsoft.com/office/drawing/2016/ink" xmlns:am3d="http://schemas.microsoft.com/office/drawing/2017/model3d" xmlns:o="urn:schemas-microsoft-com:office:office" xmlns:r="http://schemas.openxmlformats.org/officeDocument/2006/relationships" xmlns:m="http://schemas.openxmlformats.org/officeDocument/2006/math" xmlns:v="urn:schemas-microsoft-com:vml" xmlns:wp14="http://schemas.microsoft.com/office/word/2010/wordprocessingDrawing" xmlns:wp="http://schemas.openxmlformats.org/drawingml/2006/wordprocessingDrawing" xmlns:w10="urn:schemas-microsoft-com:office:word" xmlns:w="http://schemas.openxmlformats.org/wordprocessingml/2006/main" xmlns:w14="http://schemas.microsoft.com/office/word/2010/wordml" xmlns:w15="http://schemas.microsoft.com/office/word/2012/wordml" xmlns:w16cex="http://schemas.microsoft.com/office/word/2018/wordml/cex" xmlns:w16cid="http://schemas.microsoft.com/office/word/2016/wordml/cid" xmlns:w16="http://schemas.microsoft.com/office/word/2018/wordml" xmlns:w16sdtdh="http://schemas.microsoft.com/office/word/2020/wordml/sdtdatahash" xmlns:w16se="http://schemas.microsoft.com/office/word/2015/wordml/symex" xmlns:wpg="http://schemas.microsoft.com/office/word/2010/wordprocessingGroup" xmlns:wpi="http://schemas.microsoft.com/office/word/2010/wordprocessingInk" xmlns:wne="http://schemas.microsoft.com/office/word/2006/wordml" xmlns:wps="http://schemas.microsoft.com/office/word/2010/wordprocessingShape" mc:Ignorable="w14 w15 w16se w16cid w16 w16cex w16sdtdh wp14">
   <w:endnote w:type="separator" w:id="-1">
     <w:p>
       <w:r>
@@ -13715,7 +12339,7 @@
 </file>
 
 <file path=word/footnotes.xml><?xml version="1.0" encoding="utf-8"?>
-<w:footnotes xmlns:wpc="http://schemas.microsoft.com/office/word/2010/wordprocessingCanvas" xmlns:cx="http://schemas.microsoft.com/office/drawing/2014/chartex" xmlns:cx1="http://schemas.microsoft.com/office/drawing/2015/9/8/chartex" xmlns:cx2="http://schemas.microsoft.com/office/drawing/2015/10/21/chartex" xmlns:cx3="http://schemas.microsoft.com/office/drawing/2016/5/9/chartex" xmlns:cx4="http://schemas.microsoft.com/office/drawing/2016/5/10/chartex" xmlns:cx5="http://schemas.microsoft.com/office/drawing/2016/5/11/chartex" xmlns:cx6="http://schemas.microsoft.com/office/drawing/2016/5/12/chartex" xmlns:cx7="http://schemas.microsoft.com/office/drawing/2016/5/13/chartex" xmlns:cx8="http://schemas.microsoft.com/office/drawing/2016/5/14/chartex" xmlns:mc="http://schemas.openxmlformats.org/markup-compatibility/2006" xmlns:aink="http://schemas.microsoft.com/office/drawing/2016/ink" xmlns:am3d="http://schemas.microsoft.com/office/drawing/2017/model3d" xmlns:o="urn:schemas-microsoft-com:office:office" xmlns:oel="http://schemas.microsoft.com/office/2019/extlst" xmlns:r="http://schemas.openxmlformats.org/officeDocument/2006/relationships" xmlns:m="http://schemas.openxmlformats.org/officeDocument/2006/math" xmlns:v="urn:schemas-microsoft-com:vml" xmlns:wp14="http://schemas.microsoft.com/office/word/2010/wordprocessingDrawing" xmlns:wp="http://schemas.openxmlformats.org/drawingml/2006/wordprocessingDrawing" xmlns:w10="urn:schemas-microsoft-com:office:word" xmlns:w="http://schemas.openxmlformats.org/wordprocessingml/2006/main" xmlns:w14="http://schemas.microsoft.com/office/word/2010/wordml" xmlns:w15="http://schemas.microsoft.com/office/word/2012/wordml" xmlns:w16cex="http://schemas.microsoft.com/office/word/2018/wordml/cex" xmlns:w16cid="http://schemas.microsoft.com/office/word/2016/wordml/cid" xmlns:w16="http://schemas.microsoft.com/office/word/2018/wordml" xmlns:w16sdtdh="http://schemas.microsoft.com/office/word/2020/wordml/sdtdatahash" xmlns:w16se="http://schemas.microsoft.com/office/word/2015/wordml/symex" xmlns:wpg="http://schemas.microsoft.com/office/word/2010/wordprocessingGroup" xmlns:wpi="http://schemas.microsoft.com/office/word/2010/wordprocessingInk" xmlns:wne="http://schemas.microsoft.com/office/word/2006/wordml" xmlns:wps="http://schemas.microsoft.com/office/word/2010/wordprocessingShape" mc:Ignorable="w14 w15 w16se w16cid w16 w16cex w16sdtdh wp14">
+<w:footnotes xmlns:wpc="http://schemas.microsoft.com/office/word/2010/wordprocessingCanvas" xmlns:cx="http://schemas.microsoft.com/office/drawing/2014/chartex" xmlns:cx1="http://schemas.microsoft.com/office/drawing/2015/9/8/chartex" xmlns:cx2="http://schemas.microsoft.com/office/drawing/2015/10/21/chartex" xmlns:cx3="http://schemas.microsoft.com/office/drawing/2016/5/9/chartex" xmlns:cx4="http://schemas.microsoft.com/office/drawing/2016/5/10/chartex" xmlns:cx5="http://schemas.microsoft.com/office/drawing/2016/5/11/chartex" xmlns:cx6="http://schemas.microsoft.com/office/drawing/2016/5/12/chartex" xmlns:cx7="http://schemas.microsoft.com/office/drawing/2016/5/13/chartex" xmlns:cx8="http://schemas.microsoft.com/office/drawing/2016/5/14/chartex" xmlns:mc="http://schemas.openxmlformats.org/markup-compatibility/2006" xmlns:aink="http://schemas.microsoft.com/office/drawing/2016/ink" xmlns:am3d="http://schemas.microsoft.com/office/drawing/2017/model3d" xmlns:o="urn:schemas-microsoft-com:office:office" xmlns:r="http://schemas.openxmlformats.org/officeDocument/2006/relationships" xmlns:m="http://schemas.openxmlformats.org/officeDocument/2006/math" xmlns:v="urn:schemas-microsoft-com:vml" xmlns:wp14="http://schemas.microsoft.com/office/word/2010/wordprocessingDrawing" xmlns:wp="http://schemas.openxmlformats.org/drawingml/2006/wordprocessingDrawing" xmlns:w10="urn:schemas-microsoft-com:office:word" xmlns:w="http://schemas.openxmlformats.org/wordprocessingml/2006/main" xmlns:w14="http://schemas.microsoft.com/office/word/2010/wordml" xmlns:w15="http://schemas.microsoft.com/office/word/2012/wordml" xmlns:w16cex="http://schemas.microsoft.com/office/word/2018/wordml/cex" xmlns:w16cid="http://schemas.microsoft.com/office/word/2016/wordml/cid" xmlns:w16="http://schemas.microsoft.com/office/word/2018/wordml" xmlns:w16sdtdh="http://schemas.microsoft.com/office/word/2020/wordml/sdtdatahash" xmlns:w16se="http://schemas.microsoft.com/office/word/2015/wordml/symex" xmlns:wpg="http://schemas.microsoft.com/office/word/2010/wordprocessingGroup" xmlns:wpi="http://schemas.microsoft.com/office/word/2010/wordprocessingInk" xmlns:wne="http://schemas.microsoft.com/office/word/2006/wordml" xmlns:wps="http://schemas.microsoft.com/office/word/2010/wordprocessingShape" mc:Ignorable="w14 w15 w16se w16cid w16 w16cex w16sdtdh wp14">
   <w:footnote w:type="separator" w:id="-1">
     <w:p>
       <w:r>
@@ -13734,7 +12358,7 @@
 </file>
 
 <file path=word/header1.xml><?xml version="1.0" encoding="utf-8"?>
-<w:hdr xmlns:wpc="http://schemas.microsoft.com/office/word/2010/wordprocessingCanvas" xmlns:cx="http://schemas.microsoft.com/office/drawing/2014/chartex" xmlns:cx1="http://schemas.microsoft.com/office/drawing/2015/9/8/chartex" xmlns:cx2="http://schemas.microsoft.com/office/drawing/2015/10/21/chartex" xmlns:cx3="http://schemas.microsoft.com/office/drawing/2016/5/9/chartex" xmlns:cx4="http://schemas.microsoft.com/office/drawing/2016/5/10/chartex" xmlns:cx5="http://schemas.microsoft.com/office/drawing/2016/5/11/chartex" xmlns:cx6="http://schemas.microsoft.com/office/drawing/2016/5/12/chartex" xmlns:cx7="http://schemas.microsoft.com/office/drawing/2016/5/13/chartex" xmlns:cx8="http://schemas.microsoft.com/office/drawing/2016/5/14/chartex" xmlns:mc="http://schemas.openxmlformats.org/markup-compatibility/2006" xmlns:aink="http://schemas.microsoft.com/office/drawing/2016/ink" xmlns:am3d="http://schemas.microsoft.com/office/drawing/2017/model3d" xmlns:o="urn:schemas-microsoft-com:office:office" xmlns:oel="http://schemas.microsoft.com/office/2019/extlst" xmlns:r="http://schemas.openxmlformats.org/officeDocument/2006/relationships" xmlns:m="http://schemas.openxmlformats.org/officeDocument/2006/math" xmlns:v="urn:schemas-microsoft-com:vml" xmlns:wp14="http://schemas.microsoft.com/office/word/2010/wordprocessingDrawing" xmlns:wp="http://schemas.openxmlformats.org/drawingml/2006/wordprocessingDrawing" xmlns:w10="urn:schemas-microsoft-com:office:word" xmlns:w="http://schemas.openxmlformats.org/wordprocessingml/2006/main" xmlns:w14="http://schemas.microsoft.com/office/word/2010/wordml" xmlns:w15="http://schemas.microsoft.com/office/word/2012/wordml" xmlns:w16cex="http://schemas.microsoft.com/office/word/2018/wordml/cex" xmlns:w16cid="http://schemas.microsoft.com/office/word/2016/wordml/cid" xmlns:w16="http://schemas.microsoft.com/office/word/2018/wordml" xmlns:w16sdtdh="http://schemas.microsoft.com/office/word/2020/wordml/sdtdatahash" xmlns:w16se="http://schemas.microsoft.com/office/word/2015/wordml/symex" xmlns:wpg="http://schemas.microsoft.com/office/word/2010/wordprocessingGroup" xmlns:wpi="http://schemas.microsoft.com/office/word/2010/wordprocessingInk" xmlns:wne="http://schemas.microsoft.com/office/word/2006/wordml" xmlns:wps="http://schemas.microsoft.com/office/word/2010/wordprocessingShape" mc:Ignorable="w14 w15 w16se w16cid w16 w16cex w16sdtdh wp14">
+<w:hdr xmlns:wpc="http://schemas.microsoft.com/office/word/2010/wordprocessingCanvas" xmlns:cx="http://schemas.microsoft.com/office/drawing/2014/chartex" xmlns:cx1="http://schemas.microsoft.com/office/drawing/2015/9/8/chartex" xmlns:cx2="http://schemas.microsoft.com/office/drawing/2015/10/21/chartex" xmlns:cx3="http://schemas.microsoft.com/office/drawing/2016/5/9/chartex" xmlns:cx4="http://schemas.microsoft.com/office/drawing/2016/5/10/chartex" xmlns:cx5="http://schemas.microsoft.com/office/drawing/2016/5/11/chartex" xmlns:cx6="http://schemas.microsoft.com/office/drawing/2016/5/12/chartex" xmlns:cx7="http://schemas.microsoft.com/office/drawing/2016/5/13/chartex" xmlns:cx8="http://schemas.microsoft.com/office/drawing/2016/5/14/chartex" xmlns:mc="http://schemas.openxmlformats.org/markup-compatibility/2006" xmlns:aink="http://schemas.microsoft.com/office/drawing/2016/ink" xmlns:am3d="http://schemas.microsoft.com/office/drawing/2017/model3d" xmlns:o="urn:schemas-microsoft-com:office:office" xmlns:r="http://schemas.openxmlformats.org/officeDocument/2006/relationships" xmlns:m="http://schemas.openxmlformats.org/officeDocument/2006/math" xmlns:v="urn:schemas-microsoft-com:vml" xmlns:wp14="http://schemas.microsoft.com/office/word/2010/wordprocessingDrawing" xmlns:wp="http://schemas.openxmlformats.org/drawingml/2006/wordprocessingDrawing" xmlns:w10="urn:schemas-microsoft-com:office:word" xmlns:w="http://schemas.openxmlformats.org/wordprocessingml/2006/main" xmlns:w14="http://schemas.microsoft.com/office/word/2010/wordml" xmlns:w15="http://schemas.microsoft.com/office/word/2012/wordml" xmlns:w16cex="http://schemas.microsoft.com/office/word/2018/wordml/cex" xmlns:w16cid="http://schemas.microsoft.com/office/word/2016/wordml/cid" xmlns:w16="http://schemas.microsoft.com/office/word/2018/wordml" xmlns:w16sdtdh="http://schemas.microsoft.com/office/word/2020/wordml/sdtdatahash" xmlns:w16se="http://schemas.microsoft.com/office/word/2015/wordml/symex" xmlns:wpg="http://schemas.microsoft.com/office/word/2010/wordprocessingGroup" xmlns:wpi="http://schemas.microsoft.com/office/word/2010/wordprocessingInk" xmlns:wne="http://schemas.microsoft.com/office/word/2006/wordml" xmlns:wps="http://schemas.microsoft.com/office/word/2010/wordprocessingShape" mc:Ignorable="w14 w15 w16se w16cid w16 w16cex w16sdtdh wp14">
   <w:sdt>
     <w:sdtPr>
       <w:id w:val="-436364958"/>
@@ -13743,6 +12367,7 @@
         <w:docPartUnique/>
       </w:docPartObj>
     </w:sdtPr>
+    <w:sdtEndPr/>
     <w:sdtContent>
       <w:p>
         <w:pPr>
@@ -13776,7 +12401,7 @@
 </file>
 
 <file path=word/numbering.xml><?xml version="1.0" encoding="utf-8"?>
-<w:numbering xmlns:wpc="http://schemas.microsoft.com/office/word/2010/wordprocessingCanvas" xmlns:cx="http://schemas.microsoft.com/office/drawing/2014/chartex" xmlns:cx1="http://schemas.microsoft.com/office/drawing/2015/9/8/chartex" xmlns:cx2="http://schemas.microsoft.com/office/drawing/2015/10/21/chartex" xmlns:cx3="http://schemas.microsoft.com/office/drawing/2016/5/9/chartex" xmlns:cx4="http://schemas.microsoft.com/office/drawing/2016/5/10/chartex" xmlns:cx5="http://schemas.microsoft.com/office/drawing/2016/5/11/chartex" xmlns:cx6="http://schemas.microsoft.com/office/drawing/2016/5/12/chartex" xmlns:cx7="http://schemas.microsoft.com/office/drawing/2016/5/13/chartex" xmlns:cx8="http://schemas.microsoft.com/office/drawing/2016/5/14/chartex" xmlns:mc="http://schemas.openxmlformats.org/markup-compatibility/2006" xmlns:aink="http://schemas.microsoft.com/office/drawing/2016/ink" xmlns:am3d="http://schemas.microsoft.com/office/drawing/2017/model3d" xmlns:o="urn:schemas-microsoft-com:office:office" xmlns:oel="http://schemas.microsoft.com/office/2019/extlst" xmlns:r="http://schemas.openxmlformats.org/officeDocument/2006/relationships" xmlns:m="http://schemas.openxmlformats.org/officeDocument/2006/math" xmlns:v="urn:schemas-microsoft-com:vml" xmlns:wp14="http://schemas.microsoft.com/office/word/2010/wordprocessingDrawing" xmlns:wp="http://schemas.openxmlformats.org/drawingml/2006/wordprocessingDrawing" xmlns:w10="urn:schemas-microsoft-com:office:word" xmlns:w="http://schemas.openxmlformats.org/wordprocessingml/2006/main" xmlns:w14="http://schemas.microsoft.com/office/word/2010/wordml" xmlns:w15="http://schemas.microsoft.com/office/word/2012/wordml" xmlns:w16cex="http://schemas.microsoft.com/office/word/2018/wordml/cex" xmlns:w16cid="http://schemas.microsoft.com/office/word/2016/wordml/cid" xmlns:w16="http://schemas.microsoft.com/office/word/2018/wordml" xmlns:w16sdtdh="http://schemas.microsoft.com/office/word/2020/wordml/sdtdatahash" xmlns:w16se="http://schemas.microsoft.com/office/word/2015/wordml/symex" xmlns:wpg="http://schemas.microsoft.com/office/word/2010/wordprocessingGroup" xmlns:wpi="http://schemas.microsoft.com/office/word/2010/wordprocessingInk" xmlns:wne="http://schemas.microsoft.com/office/word/2006/wordml" xmlns:wps="http://schemas.microsoft.com/office/word/2010/wordprocessingShape" mc:Ignorable="w14 w15 w16se w16cid w16 w16cex w16sdtdh wp14">
+<w:numbering xmlns:wpc="http://schemas.microsoft.com/office/word/2010/wordprocessingCanvas" xmlns:cx="http://schemas.microsoft.com/office/drawing/2014/chartex" xmlns:cx1="http://schemas.microsoft.com/office/drawing/2015/9/8/chartex" xmlns:cx2="http://schemas.microsoft.com/office/drawing/2015/10/21/chartex" xmlns:cx3="http://schemas.microsoft.com/office/drawing/2016/5/9/chartex" xmlns:cx4="http://schemas.microsoft.com/office/drawing/2016/5/10/chartex" xmlns:cx5="http://schemas.microsoft.com/office/drawing/2016/5/11/chartex" xmlns:cx6="http://schemas.microsoft.com/office/drawing/2016/5/12/chartex" xmlns:cx7="http://schemas.microsoft.com/office/drawing/2016/5/13/chartex" xmlns:cx8="http://schemas.microsoft.com/office/drawing/2016/5/14/chartex" xmlns:mc="http://schemas.openxmlformats.org/markup-compatibility/2006" xmlns:aink="http://schemas.microsoft.com/office/drawing/2016/ink" xmlns:am3d="http://schemas.microsoft.com/office/drawing/2017/model3d" xmlns:o="urn:schemas-microsoft-com:office:office" xmlns:r="http://schemas.openxmlformats.org/officeDocument/2006/relationships" xmlns:m="http://schemas.openxmlformats.org/officeDocument/2006/math" xmlns:v="urn:schemas-microsoft-com:vml" xmlns:wp14="http://schemas.microsoft.com/office/word/2010/wordprocessingDrawing" xmlns:wp="http://schemas.openxmlformats.org/drawingml/2006/wordprocessingDrawing" xmlns:w10="urn:schemas-microsoft-com:office:word" xmlns:w="http://schemas.openxmlformats.org/wordprocessingml/2006/main" xmlns:w14="http://schemas.microsoft.com/office/word/2010/wordml" xmlns:w15="http://schemas.microsoft.com/office/word/2012/wordml" xmlns:w16cex="http://schemas.microsoft.com/office/word/2018/wordml/cex" xmlns:w16cid="http://schemas.microsoft.com/office/word/2016/wordml/cid" xmlns:w16="http://schemas.microsoft.com/office/word/2018/wordml" xmlns:w16sdtdh="http://schemas.microsoft.com/office/word/2020/wordml/sdtdatahash" xmlns:w16se="http://schemas.microsoft.com/office/word/2015/wordml/symex" xmlns:wpg="http://schemas.microsoft.com/office/word/2010/wordprocessingGroup" xmlns:wpi="http://schemas.microsoft.com/office/word/2010/wordprocessingInk" xmlns:wne="http://schemas.microsoft.com/office/word/2006/wordml" xmlns:wps="http://schemas.microsoft.com/office/word/2010/wordprocessingShape" mc:Ignorable="w14 w15 w16se w16cid w16 w16cex w16sdtdh wp14">
   <w:abstractNum w:abstractNumId="0" w15:restartNumberingAfterBreak="0">
     <w:nsid w:val="009B57EC"/>
     <w:multiLevelType w:val="hybridMultilevel"/>
@@ -18593,124 +17218,124 @@
       </w:rPr>
     </w:lvl>
   </w:abstractNum>
-  <w:num w:numId="1" w16cid:durableId="371200155">
+  <w:num w:numId="1">
     <w:abstractNumId w:val="3"/>
   </w:num>
-  <w:num w:numId="2" w16cid:durableId="95298244">
+  <w:num w:numId="2">
     <w:abstractNumId w:val="15"/>
   </w:num>
-  <w:num w:numId="3" w16cid:durableId="1305039908">
+  <w:num w:numId="3">
     <w:abstractNumId w:val="11"/>
   </w:num>
-  <w:num w:numId="4" w16cid:durableId="1265113073">
+  <w:num w:numId="4">
     <w:abstractNumId w:val="17"/>
   </w:num>
-  <w:num w:numId="5" w16cid:durableId="560336662">
+  <w:num w:numId="5">
     <w:abstractNumId w:val="32"/>
   </w:num>
-  <w:num w:numId="6" w16cid:durableId="643703809">
+  <w:num w:numId="6">
     <w:abstractNumId w:val="4"/>
   </w:num>
-  <w:num w:numId="7" w16cid:durableId="1203589088">
+  <w:num w:numId="7">
     <w:abstractNumId w:val="24"/>
   </w:num>
-  <w:num w:numId="8" w16cid:durableId="1150950273">
+  <w:num w:numId="8">
     <w:abstractNumId w:val="19"/>
   </w:num>
-  <w:num w:numId="9" w16cid:durableId="389814722">
+  <w:num w:numId="9">
     <w:abstractNumId w:val="23"/>
   </w:num>
-  <w:num w:numId="10" w16cid:durableId="784080559">
+  <w:num w:numId="10">
     <w:abstractNumId w:val="37"/>
   </w:num>
-  <w:num w:numId="11" w16cid:durableId="1959333602">
+  <w:num w:numId="11">
     <w:abstractNumId w:val="16"/>
   </w:num>
-  <w:num w:numId="12" w16cid:durableId="1785534738">
+  <w:num w:numId="12">
     <w:abstractNumId w:val="25"/>
   </w:num>
-  <w:num w:numId="13" w16cid:durableId="942494779">
+  <w:num w:numId="13">
     <w:abstractNumId w:val="31"/>
   </w:num>
-  <w:num w:numId="14" w16cid:durableId="837353905">
+  <w:num w:numId="14">
     <w:abstractNumId w:val="2"/>
   </w:num>
-  <w:num w:numId="15" w16cid:durableId="1307471131">
+  <w:num w:numId="15">
     <w:abstractNumId w:val="1"/>
   </w:num>
-  <w:num w:numId="16" w16cid:durableId="150799514">
+  <w:num w:numId="16">
     <w:abstractNumId w:val="7"/>
   </w:num>
-  <w:num w:numId="17" w16cid:durableId="1536192340">
+  <w:num w:numId="17">
     <w:abstractNumId w:val="26"/>
   </w:num>
-  <w:num w:numId="18" w16cid:durableId="1512256733">
+  <w:num w:numId="18">
     <w:abstractNumId w:val="28"/>
   </w:num>
-  <w:num w:numId="19" w16cid:durableId="1267225178">
+  <w:num w:numId="19">
     <w:abstractNumId w:val="8"/>
   </w:num>
-  <w:num w:numId="20" w16cid:durableId="2092507042">
+  <w:num w:numId="20">
     <w:abstractNumId w:val="6"/>
   </w:num>
-  <w:num w:numId="21" w16cid:durableId="2001812283">
+  <w:num w:numId="21">
     <w:abstractNumId w:val="10"/>
   </w:num>
-  <w:num w:numId="22" w16cid:durableId="1789814957">
+  <w:num w:numId="22">
     <w:abstractNumId w:val="14"/>
   </w:num>
-  <w:num w:numId="23" w16cid:durableId="1342776072">
+  <w:num w:numId="23">
     <w:abstractNumId w:val="13"/>
   </w:num>
-  <w:num w:numId="24" w16cid:durableId="843206336">
+  <w:num w:numId="24">
     <w:abstractNumId w:val="34"/>
   </w:num>
-  <w:num w:numId="25" w16cid:durableId="1875193698">
+  <w:num w:numId="25">
     <w:abstractNumId w:val="38"/>
   </w:num>
-  <w:num w:numId="26" w16cid:durableId="165681747">
+  <w:num w:numId="26">
     <w:abstractNumId w:val="5"/>
   </w:num>
-  <w:num w:numId="27" w16cid:durableId="1181818563">
+  <w:num w:numId="27">
     <w:abstractNumId w:val="30"/>
   </w:num>
-  <w:num w:numId="28" w16cid:durableId="1934242720">
+  <w:num w:numId="28">
     <w:abstractNumId w:val="0"/>
   </w:num>
-  <w:num w:numId="29" w16cid:durableId="1073890550">
+  <w:num w:numId="29">
     <w:abstractNumId w:val="21"/>
   </w:num>
-  <w:num w:numId="30" w16cid:durableId="2110657057">
+  <w:num w:numId="30">
     <w:abstractNumId w:val="35"/>
   </w:num>
-  <w:num w:numId="31" w16cid:durableId="1056733521">
+  <w:num w:numId="31">
     <w:abstractNumId w:val="18"/>
   </w:num>
-  <w:num w:numId="32" w16cid:durableId="2115897065">
+  <w:num w:numId="32">
     <w:abstractNumId w:val="33"/>
   </w:num>
-  <w:num w:numId="33" w16cid:durableId="293944718">
+  <w:num w:numId="33">
     <w:abstractNumId w:val="27"/>
   </w:num>
-  <w:num w:numId="34" w16cid:durableId="1720857878">
+  <w:num w:numId="34">
     <w:abstractNumId w:val="12"/>
   </w:num>
-  <w:num w:numId="35" w16cid:durableId="1253665800">
+  <w:num w:numId="35">
     <w:abstractNumId w:val="20"/>
   </w:num>
-  <w:num w:numId="36" w16cid:durableId="71127923">
+  <w:num w:numId="36">
     <w:abstractNumId w:val="22"/>
   </w:num>
-  <w:num w:numId="37" w16cid:durableId="663630882">
+  <w:num w:numId="37">
     <w:abstractNumId w:val="36"/>
   </w:num>
-  <w:num w:numId="38" w16cid:durableId="371154121">
+  <w:num w:numId="38">
     <w:abstractNumId w:val="9"/>
   </w:num>
-  <w:num w:numId="39" w16cid:durableId="1192256974">
+  <w:num w:numId="39">
     <w:abstractNumId w:val="29"/>
   </w:num>
-  <w:num w:numId="40" w16cid:durableId="503514816">
+  <w:num w:numId="40">
     <w:abstractNumId w:val="15"/>
   </w:num>
 </w:numbering>

</xml_diff>